<commit_message>
update site map and remove Fayette 2020 site (only 5 reps and needed soilgrids anyhow for this site
</commit_message>
<xml_diff>
--- a/working_drafts/TXeco_supp_v0.2.docx
+++ b/working_drafts/TXeco_supp_v0.2.docx
@@ -16189,14 +16189,7 @@
                 <w:rFonts w:cs="Times New Roman"/>
                 <w:color w:val="000000"/>
               </w:rPr>
-              <w:t>1390.1</w:t>
-            </w:r>
-            <w:r>
-              <w:rPr>
-                <w:rFonts w:cs="Times New Roman"/>
-                <w:color w:val="000000"/>
-              </w:rPr>
-              <w:t>0</w:t>
+              <w:t>2966.46</w:t>
             </w:r>
           </w:p>
         </w:tc>
@@ -16227,14 +16220,7 @@
                 <w:rFonts w:cs="Times New Roman"/>
                 <w:color w:val="000000"/>
               </w:rPr>
-              <w:t>0.851</w:t>
-            </w:r>
-            <w:r>
-              <w:rPr>
-                <w:rFonts w:cs="Times New Roman"/>
-                <w:color w:val="000000"/>
-              </w:rPr>
-              <w:t>0</w:t>
+              <w:t>4.7692</w:t>
             </w:r>
           </w:p>
         </w:tc>
@@ -16262,7 +16248,7 @@
                 <w:rFonts w:cs="Times New Roman"/>
                 <w:color w:val="000000"/>
               </w:rPr>
-              <w:t>-739.81</w:t>
+              <w:t>-857.3</w:t>
             </w:r>
           </w:p>
         </w:tc>
@@ -16290,7 +16276,7 @@
                 <w:rFonts w:cs="Times New Roman"/>
                 <w:color w:val="000000"/>
               </w:rPr>
-              <w:t>0.0865</w:t>
+              <w:t>0.0741</w:t>
             </w:r>
           </w:p>
         </w:tc>
@@ -16359,7 +16345,7 @@
                 <w:rFonts w:cs="Times New Roman"/>
                 <w:color w:val="000000"/>
               </w:rPr>
-              <w:t>1390.09</w:t>
+              <w:t>2966.27</w:t>
             </w:r>
           </w:p>
         </w:tc>
@@ -16392,7 +16378,7 @@
                 <w:rFonts w:cs="Times New Roman"/>
                 <w:color w:val="000000"/>
               </w:rPr>
-              <w:t>0.851</w:t>
+              <w:t>4.768</w:t>
             </w:r>
             <w:r>
               <w:rPr>
@@ -16427,7 +16413,7 @@
                 <w:rFonts w:cs="Times New Roman"/>
                 <w:color w:val="000000"/>
               </w:rPr>
-              <w:t>-742.57</w:t>
+              <w:t>-856.94</w:t>
             </w:r>
           </w:p>
         </w:tc>
@@ -16455,7 +16441,7 @@
                 <w:rFonts w:cs="Times New Roman"/>
                 <w:color w:val="000000"/>
               </w:rPr>
-              <w:t>0.0862</w:t>
+              <w:t>0.0741</w:t>
             </w:r>
           </w:p>
         </w:tc>
@@ -16524,7 +16510,14 @@
                 <w:rFonts w:cs="Times New Roman"/>
                 <w:color w:val="000000"/>
               </w:rPr>
-              <w:t>1390.11</w:t>
+              <w:t>2966.2</w:t>
+            </w:r>
+            <w:r>
+              <w:rPr>
+                <w:rFonts w:cs="Times New Roman"/>
+                <w:color w:val="000000"/>
+              </w:rPr>
+              <w:t>0</w:t>
             </w:r>
           </w:p>
         </w:tc>
@@ -16557,14 +16550,7 @@
                 <w:rFonts w:cs="Times New Roman"/>
                 <w:color w:val="000000"/>
               </w:rPr>
-              <w:t>0.851</w:t>
-            </w:r>
-            <w:r>
-              <w:rPr>
-                <w:rFonts w:cs="Times New Roman"/>
-                <w:color w:val="000000"/>
-              </w:rPr>
-              <w:t>0</w:t>
+              <w:t>4.7676</w:t>
             </w:r>
           </w:p>
         </w:tc>
@@ -16592,14 +16578,7 @@
                 <w:rFonts w:cs="Times New Roman"/>
                 <w:color w:val="000000"/>
               </w:rPr>
-              <w:t>-738</w:t>
-            </w:r>
-            <w:r>
-              <w:rPr>
-                <w:rFonts w:cs="Times New Roman"/>
-                <w:color w:val="000000"/>
-              </w:rPr>
-              <w:t>.00</w:t>
+              <w:t>-856.84</w:t>
             </w:r>
           </w:p>
         </w:tc>
@@ -16627,7 +16606,7 @@
                 <w:rFonts w:cs="Times New Roman"/>
                 <w:color w:val="000000"/>
               </w:rPr>
-              <w:t>0.0866</w:t>
+              <w:t>0.0741</w:t>
             </w:r>
           </w:p>
         </w:tc>
@@ -16694,7 +16673,7 @@
                 <w:rFonts w:cs="Times New Roman"/>
                 <w:color w:val="000000"/>
               </w:rPr>
-              <w:t>1390.11</w:t>
+              <w:t>2966.27</w:t>
             </w:r>
           </w:p>
         </w:tc>
@@ -16725,14 +16704,7 @@
                 <w:rFonts w:cs="Times New Roman"/>
                 <w:color w:val="000000"/>
               </w:rPr>
-              <w:t>0.851</w:t>
-            </w:r>
-            <w:r>
-              <w:rPr>
-                <w:rFonts w:cs="Times New Roman"/>
-                <w:color w:val="000000"/>
-              </w:rPr>
-              <w:t>0</w:t>
+              <w:t>4.7681</w:t>
             </w:r>
           </w:p>
         </w:tc>
@@ -16760,11 +16732,9 @@
             <w:r>
               <w:rPr>
                 <w:rFonts w:cs="Times New Roman"/>
-                <w:b/>
-                <w:bCs/>
-                <w:color w:val="000000"/>
-              </w:rPr>
-              <w:t>-755.81</w:t>
+                <w:color w:val="000000"/>
+              </w:rPr>
+              <w:t>-856.34</w:t>
             </w:r>
           </w:p>
         </w:tc>
@@ -16792,11 +16762,9 @@
             <w:r>
               <w:rPr>
                 <w:rFonts w:cs="Times New Roman"/>
-                <w:b/>
-                <w:bCs/>
-                <w:color w:val="000000"/>
-              </w:rPr>
-              <w:t>0.0851</w:t>
+                <w:color w:val="000000"/>
+              </w:rPr>
+              <w:t>0.0741</w:t>
             </w:r>
           </w:p>
         </w:tc>
@@ -16863,14 +16831,7 @@
                 <w:rFonts w:cs="Times New Roman"/>
                 <w:color w:val="000000"/>
               </w:rPr>
-              <w:t>1390.1</w:t>
-            </w:r>
-            <w:r>
-              <w:rPr>
-                <w:rFonts w:cs="Times New Roman"/>
-                <w:color w:val="000000"/>
-              </w:rPr>
-              <w:t>0</w:t>
+              <w:t>2966.39</w:t>
             </w:r>
           </w:p>
         </w:tc>
@@ -16901,7 +16862,7 @@
                 <w:rFonts w:cs="Times New Roman"/>
                 <w:color w:val="000000"/>
               </w:rPr>
-              <w:t>0.8511</w:t>
+              <w:t>4.7689</w:t>
             </w:r>
           </w:p>
         </w:tc>
@@ -16929,7 +16890,7 @@
                 <w:rFonts w:cs="Times New Roman"/>
                 <w:color w:val="000000"/>
               </w:rPr>
-              <w:t>-738.81</w:t>
+              <w:t>-856.29</w:t>
             </w:r>
           </w:p>
         </w:tc>
@@ -16957,7 +16918,7 @@
                 <w:rFonts w:cs="Times New Roman"/>
                 <w:color w:val="000000"/>
               </w:rPr>
-              <w:t>0.0865</w:t>
+              <w:t>0.0741</w:t>
             </w:r>
           </w:p>
         </w:tc>
@@ -17024,7 +16985,7 @@
                 <w:rFonts w:cs="Times New Roman"/>
                 <w:color w:val="000000"/>
               </w:rPr>
-              <w:t>1390.09</w:t>
+              <w:t>2966.44</w:t>
             </w:r>
           </w:p>
         </w:tc>
@@ -17055,7 +17016,7 @@
                 <w:rFonts w:cs="Times New Roman"/>
                 <w:color w:val="000000"/>
               </w:rPr>
-              <w:t>0.8511</w:t>
+              <w:t>4.7692</w:t>
             </w:r>
           </w:p>
         </w:tc>
@@ -17083,14 +17044,7 @@
                 <w:rFonts w:cs="Times New Roman"/>
                 <w:color w:val="000000"/>
               </w:rPr>
-              <w:t>-738.8</w:t>
-            </w:r>
-            <w:r>
-              <w:rPr>
-                <w:rFonts w:cs="Times New Roman"/>
-                <w:color w:val="000000"/>
-              </w:rPr>
-              <w:t>0</w:t>
+              <w:t>-856.22</w:t>
             </w:r>
           </w:p>
         </w:tc>
@@ -17118,7 +17072,7 @@
                 <w:rFonts w:cs="Times New Roman"/>
                 <w:color w:val="000000"/>
               </w:rPr>
-              <w:t>0.0866</w:t>
+              <w:t>0.0741</w:t>
             </w:r>
           </w:p>
         </w:tc>
@@ -17185,7 +17139,14 @@
                 <w:rFonts w:cs="Times New Roman"/>
                 <w:color w:val="000000"/>
               </w:rPr>
-              <w:t>1390.08</w:t>
+              <w:t>2966.5</w:t>
+            </w:r>
+            <w:r>
+              <w:rPr>
+                <w:rFonts w:cs="Times New Roman"/>
+                <w:color w:val="000000"/>
+              </w:rPr>
+              <w:t>0</w:t>
             </w:r>
           </w:p>
         </w:tc>
@@ -17216,7 +17177,7 @@
                 <w:rFonts w:cs="Times New Roman"/>
                 <w:color w:val="000000"/>
               </w:rPr>
-              <w:t>0.8511</w:t>
+              <w:t>4.7696</w:t>
             </w:r>
           </w:p>
         </w:tc>
@@ -17244,7 +17205,7 @@
                 <w:rFonts w:cs="Times New Roman"/>
                 <w:color w:val="000000"/>
               </w:rPr>
-              <w:t>-738.19</w:t>
+              <w:t>-856.18</w:t>
             </w:r>
           </w:p>
         </w:tc>
@@ -17272,7 +17233,7 @@
                 <w:rFonts w:cs="Times New Roman"/>
                 <w:color w:val="000000"/>
               </w:rPr>
-              <w:t>0.0866</w:t>
+              <w:t>0.0741</w:t>
             </w:r>
           </w:p>
         </w:tc>
@@ -17339,7 +17300,7 @@
                 <w:rFonts w:cs="Times New Roman"/>
                 <w:color w:val="000000"/>
               </w:rPr>
-              <w:t>1390.06</w:t>
+              <w:t>2966.54</w:t>
             </w:r>
           </w:p>
         </w:tc>
@@ -17370,7 +17331,7 @@
                 <w:rFonts w:cs="Times New Roman"/>
                 <w:color w:val="000000"/>
               </w:rPr>
-              <w:t>0.8511</w:t>
+              <w:t>4.7700</w:t>
             </w:r>
           </w:p>
         </w:tc>
@@ -17398,14 +17359,7 @@
                 <w:rFonts w:cs="Times New Roman"/>
                 <w:color w:val="000000"/>
               </w:rPr>
-              <w:t>-738.1</w:t>
-            </w:r>
-            <w:r>
-              <w:rPr>
-                <w:rFonts w:cs="Times New Roman"/>
-                <w:color w:val="000000"/>
-              </w:rPr>
-              <w:t>0</w:t>
+              <w:t>-856.08</w:t>
             </w:r>
           </w:p>
         </w:tc>
@@ -17433,7 +17387,7 @@
                 <w:rFonts w:cs="Times New Roman"/>
                 <w:color w:val="000000"/>
               </w:rPr>
-              <w:t>0.0866</w:t>
+              <w:t>0.0741</w:t>
             </w:r>
           </w:p>
         </w:tc>
@@ -17500,7 +17454,7 @@
                 <w:rFonts w:cs="Times New Roman"/>
                 <w:color w:val="000000"/>
               </w:rPr>
-              <w:t>1390.04</w:t>
+              <w:t>2966.58</w:t>
             </w:r>
           </w:p>
         </w:tc>
@@ -17531,7 +17485,7 @@
                 <w:rFonts w:cs="Times New Roman"/>
                 <w:color w:val="000000"/>
               </w:rPr>
-              <w:t>0.8511</w:t>
+              <w:t>4.7704</w:t>
             </w:r>
           </w:p>
         </w:tc>
@@ -17559,7 +17513,7 @@
                 <w:rFonts w:cs="Times New Roman"/>
                 <w:color w:val="000000"/>
               </w:rPr>
-              <w:t>-737.26</w:t>
+              <w:t>-856.17</w:t>
             </w:r>
           </w:p>
         </w:tc>
@@ -17587,7 +17541,7 @@
                 <w:rFonts w:cs="Times New Roman"/>
                 <w:color w:val="000000"/>
               </w:rPr>
-              <w:t>0.0867</w:t>
+              <w:t>0.0741</w:t>
             </w:r>
           </w:p>
         </w:tc>
@@ -17654,7 +17608,7 @@
                 <w:rFonts w:cs="Times New Roman"/>
                 <w:color w:val="000000"/>
               </w:rPr>
-              <w:t>1390.03</w:t>
+              <w:t>2966.67</w:t>
             </w:r>
           </w:p>
         </w:tc>
@@ -17685,7 +17639,14 @@
                 <w:rFonts w:cs="Times New Roman"/>
                 <w:color w:val="000000"/>
               </w:rPr>
-              <w:t>0.8511</w:t>
+              <w:t>4.771</w:t>
+            </w:r>
+            <w:r>
+              <w:rPr>
+                <w:rFonts w:cs="Times New Roman"/>
+                <w:color w:val="000000"/>
+              </w:rPr>
+              <w:t>0</w:t>
             </w:r>
           </w:p>
         </w:tc>
@@ -17713,7 +17674,7 @@
                 <w:rFonts w:cs="Times New Roman"/>
                 <w:color w:val="000000"/>
               </w:rPr>
-              <w:t>-737.21</w:t>
+              <w:t>-856.95</w:t>
             </w:r>
           </w:p>
         </w:tc>
@@ -17741,7 +17702,14 @@
                 <w:rFonts w:cs="Times New Roman"/>
                 <w:color w:val="000000"/>
               </w:rPr>
-              <w:t>0.0867</w:t>
+              <w:t>0.074</w:t>
+            </w:r>
+            <w:r>
+              <w:rPr>
+                <w:rFonts w:cs="Times New Roman"/>
+                <w:color w:val="000000"/>
+              </w:rPr>
+              <w:t>0</w:t>
             </w:r>
           </w:p>
         </w:tc>
@@ -17808,7 +17776,7 @@
                 <w:rFonts w:cs="Times New Roman"/>
                 <w:color w:val="000000"/>
               </w:rPr>
-              <w:t>1389.83</w:t>
+              <w:t>2966.65</w:t>
             </w:r>
           </w:p>
         </w:tc>
@@ -17839,7 +17807,7 @@
                 <w:rFonts w:cs="Times New Roman"/>
                 <w:color w:val="000000"/>
               </w:rPr>
-              <w:t>0.8511</w:t>
+              <w:t>4.7722</w:t>
             </w:r>
           </w:p>
         </w:tc>
@@ -17867,7 +17835,7 @@
                 <w:rFonts w:cs="Times New Roman"/>
                 <w:color w:val="000000"/>
               </w:rPr>
-              <w:t>-735.73</w:t>
+              <w:t>-856.52</w:t>
             </w:r>
           </w:p>
         </w:tc>
@@ -17895,7 +17863,7 @@
                 <w:rFonts w:cs="Times New Roman"/>
                 <w:color w:val="000000"/>
               </w:rPr>
-              <w:t>0.0868</w:t>
+              <w:t>0.0741</w:t>
             </w:r>
           </w:p>
         </w:tc>
@@ -17962,7 +17930,7 @@
                 <w:rFonts w:cs="Times New Roman"/>
                 <w:color w:val="000000"/>
               </w:rPr>
-              <w:t>1389.69</w:t>
+              <w:t>2966.47</w:t>
             </w:r>
           </w:p>
         </w:tc>
@@ -17993,7 +17961,7 @@
                 <w:rFonts w:cs="Times New Roman"/>
                 <w:color w:val="000000"/>
               </w:rPr>
-              <w:t>0.8511</w:t>
+              <w:t>4.7722</w:t>
             </w:r>
           </w:p>
         </w:tc>
@@ -18021,7 +17989,7 @@
                 <w:rFonts w:cs="Times New Roman"/>
                 <w:color w:val="000000"/>
               </w:rPr>
-              <w:t>-736.87</w:t>
+              <w:t>-856.66</w:t>
             </w:r>
           </w:p>
         </w:tc>
@@ -18049,7 +18017,7 @@
                 <w:rFonts w:cs="Times New Roman"/>
                 <w:color w:val="000000"/>
               </w:rPr>
-              <w:t>0.0867</w:t>
+              <w:t>0.0742</w:t>
             </w:r>
           </w:p>
         </w:tc>
@@ -18116,7 +18084,14 @@
                 <w:rFonts w:cs="Times New Roman"/>
                 <w:color w:val="000000"/>
               </w:rPr>
-              <w:t>1389.56</w:t>
+              <w:t>2966.3</w:t>
+            </w:r>
+            <w:r>
+              <w:rPr>
+                <w:rFonts w:cs="Times New Roman"/>
+                <w:color w:val="000000"/>
+              </w:rPr>
+              <w:t>0</w:t>
             </w:r>
           </w:p>
         </w:tc>
@@ -18147,14 +18122,7 @@
                 <w:rFonts w:cs="Times New Roman"/>
                 <w:color w:val="000000"/>
               </w:rPr>
-              <w:t>0.851</w:t>
-            </w:r>
-            <w:r>
-              <w:rPr>
-                <w:rFonts w:cs="Times New Roman"/>
-                <w:color w:val="000000"/>
-              </w:rPr>
-              <w:t>0</w:t>
+              <w:t>4.7715</w:t>
             </w:r>
           </w:p>
         </w:tc>
@@ -18182,7 +18150,7 @@
                 <w:rFonts w:cs="Times New Roman"/>
                 <w:color w:val="000000"/>
               </w:rPr>
-              <w:t>-739.31</w:t>
+              <w:t>-857.53</w:t>
             </w:r>
           </w:p>
         </w:tc>
@@ -18210,7 +18178,7 @@
                 <w:rFonts w:cs="Times New Roman"/>
                 <w:color w:val="000000"/>
               </w:rPr>
-              <w:t>0.0866</w:t>
+              <w:t>0.0741</w:t>
             </w:r>
           </w:p>
         </w:tc>
@@ -18275,7 +18243,7 @@
                 <w:rFonts w:cs="Times New Roman"/>
                 <w:color w:val="000000"/>
               </w:rPr>
-              <w:t>1388.26</w:t>
+              <w:t>2963.35</w:t>
             </w:r>
           </w:p>
         </w:tc>
@@ -18305,7 +18273,7 @@
                 <w:rFonts w:cs="Times New Roman"/>
                 <w:color w:val="000000"/>
               </w:rPr>
-              <w:t>0.8502</w:t>
+              <w:t>4.7583</w:t>
             </w:r>
           </w:p>
         </w:tc>
@@ -18332,7 +18300,7 @@
                 <w:rFonts w:cs="Times New Roman"/>
                 <w:color w:val="000000"/>
               </w:rPr>
-              <w:t>-746.19</w:t>
+              <w:t>-857.51</w:t>
             </w:r>
           </w:p>
         </w:tc>
@@ -18359,14 +18327,7 @@
                 <w:rFonts w:cs="Times New Roman"/>
                 <w:color w:val="000000"/>
               </w:rPr>
-              <w:t>0.086</w:t>
-            </w:r>
-            <w:r>
-              <w:rPr>
-                <w:rFonts w:cs="Times New Roman"/>
-                <w:color w:val="000000"/>
-              </w:rPr>
-              <w:t>0</w:t>
+              <w:t>0.0742</w:t>
             </w:r>
           </w:p>
         </w:tc>
@@ -18394,12 +18355,16 @@
               <w:jc w:val="right"/>
               <w:rPr>
                 <w:rFonts w:eastAsia="Times New Roman" w:cs="Times New Roman"/>
-                <w:color w:val="000000"/>
-              </w:rPr>
-            </w:pPr>
-            <w:r>
-              <w:rPr>
-                <w:rFonts w:eastAsia="Times New Roman" w:cs="Times New Roman"/>
+                <w:b/>
+                <w:bCs/>
+                <w:color w:val="000000"/>
+              </w:rPr>
+            </w:pPr>
+            <w:r>
+              <w:rPr>
+                <w:rFonts w:eastAsia="Times New Roman" w:cs="Times New Roman"/>
+                <w:b/>
+                <w:bCs/>
                 <w:color w:val="000000"/>
               </w:rPr>
               <w:t>90</w:t>
@@ -18437,7 +18402,7 @@
                 <w:bCs/>
                 <w:color w:val="000000"/>
               </w:rPr>
-              <w:t>1387.54</w:t>
+              <w:t>2958.59</w:t>
             </w:r>
           </w:p>
         </w:tc>
@@ -18472,7 +18437,7 @@
                 <w:bCs/>
                 <w:color w:val="000000"/>
               </w:rPr>
-              <w:t>0.8496</w:t>
+              <w:t>4.7352</w:t>
             </w:r>
           </w:p>
         </w:tc>
@@ -18492,22 +18457,19 @@
               <w:jc w:val="right"/>
               <w:rPr>
                 <w:rFonts w:eastAsia="Times New Roman" w:cs="Times New Roman"/>
-                <w:color w:val="000000"/>
-              </w:rPr>
-            </w:pPr>
-            <w:r>
-              <w:rPr>
-                <w:rFonts w:cs="Times New Roman"/>
-                <w:color w:val="000000"/>
-              </w:rPr>
-              <w:t>-741.1</w:t>
-            </w:r>
-            <w:r>
-              <w:rPr>
-                <w:rFonts w:cs="Times New Roman"/>
-                <w:color w:val="000000"/>
-              </w:rPr>
-              <w:t>0</w:t>
+                <w:b/>
+                <w:bCs/>
+                <w:color w:val="000000"/>
+              </w:rPr>
+            </w:pPr>
+            <w:r>
+              <w:rPr>
+                <w:rFonts w:cs="Times New Roman"/>
+                <w:b/>
+                <w:bCs/>
+                <w:color w:val="000000"/>
+              </w:rPr>
+              <w:t>-873.11</w:t>
             </w:r>
           </w:p>
         </w:tc>
@@ -18527,15 +18489,19 @@
               <w:jc w:val="right"/>
               <w:rPr>
                 <w:rFonts w:eastAsia="Times New Roman" w:cs="Times New Roman"/>
-                <w:color w:val="000000"/>
-              </w:rPr>
-            </w:pPr>
-            <w:r>
-              <w:rPr>
-                <w:rFonts w:cs="Times New Roman"/>
-                <w:color w:val="000000"/>
-              </w:rPr>
-              <w:t>0.0865</w:t>
+                <w:b/>
+                <w:bCs/>
+                <w:color w:val="000000"/>
+              </w:rPr>
+            </w:pPr>
+            <w:r>
+              <w:rPr>
+                <w:rFonts w:cs="Times New Roman"/>
+                <w:b/>
+                <w:bCs/>
+                <w:color w:val="000000"/>
+              </w:rPr>
+              <w:t>0.0730</w:t>
             </w:r>
           </w:p>
         </w:tc>
@@ -18567,6 +18533,9 @@
       </w:r>
     </w:p>
     <w:p>
+      <w:pPr>
+        <w:spacing w:line="480" w:lineRule="auto"/>
+      </w:pPr>
       <w:r>
         <w:rPr>
           <w:b/>
@@ -18583,17 +18552,19 @@
         <w:t>1</w:t>
       </w:r>
     </w:p>
-    <w:p/>
     <w:p>
+      <w:pPr>
+        <w:spacing w:line="480" w:lineRule="auto"/>
+      </w:pPr>
       <w:r>
         <w:rPr>
           <w:noProof/>
         </w:rPr>
         <w:drawing>
-          <wp:inline distT="0" distB="0" distL="0" distR="0" wp14:anchorId="6AC75441" wp14:editId="04345D25">
-            <wp:extent cx="5472332" cy="2052125"/>
-            <wp:effectExtent l="0" t="0" r="1905" b="5715"/>
-            <wp:docPr id="2" name="Picture 2" descr="Chart, line chart&#10;&#10;Description automatically generated"/>
+          <wp:inline distT="0" distB="0" distL="0" distR="0" wp14:anchorId="415D62A9" wp14:editId="435C8CB7">
+            <wp:extent cx="5943600" cy="2228850"/>
+            <wp:effectExtent l="0" t="0" r="0" b="6350"/>
+            <wp:docPr id="2061280126" name="Picture 1" descr="A picture containing line, plot, text, diagram&#10;&#10;Description automatically generated"/>
             <wp:cNvGraphicFramePr>
               <a:graphicFrameLocks xmlns:a="http://schemas.openxmlformats.org/drawingml/2006/main" noChangeAspect="1"/>
             </wp:cNvGraphicFramePr>
@@ -18601,7 +18572,7 @@
               <a:graphicData uri="http://schemas.openxmlformats.org/drawingml/2006/picture">
                 <pic:pic xmlns:pic="http://schemas.openxmlformats.org/drawingml/2006/picture">
                   <pic:nvPicPr>
-                    <pic:cNvPr id="2" name="Picture 2" descr="Chart, line chart&#10;&#10;Description automatically generated"/>
+                    <pic:cNvPr id="2061280126" name="Picture 1" descr="A picture containing line, plot, text, diagram&#10;&#10;Description automatically generated"/>
                     <pic:cNvPicPr/>
                   </pic:nvPicPr>
                   <pic:blipFill>
@@ -18613,7 +18584,7 @@
                   <pic:spPr>
                     <a:xfrm>
                       <a:off x="0" y="0"/>
-                      <a:ext cx="5506985" cy="2065120"/>
+                      <a:ext cx="5943600" cy="2228850"/>
                     </a:xfrm>
                     <a:prstGeom prst="rect">
                       <a:avLst/>
@@ -18626,8 +18597,10 @@
         </w:drawing>
       </w:r>
     </w:p>
-    <w:p/>
     <w:p>
+      <w:pPr>
+        <w:spacing w:line="480" w:lineRule="auto"/>
+      </w:pPr>
       <w:r>
         <w:rPr>
           <w:b/>
@@ -18668,6 +18641,7 @@
     </w:p>
     <w:p>
       <w:pPr>
+        <w:spacing w:line="480" w:lineRule="auto"/>
         <w:rPr>
           <w:b/>
           <w:bCs/>

</xml_diff>

<commit_message>
add manuscript revisions before sending to Nick, Helen
</commit_message>
<xml_diff>
--- a/working_drafts/TXeco_supp_v0.2.docx
+++ b/working_drafts/TXeco_supp_v0.2.docx
@@ -15813,7 +15813,6 @@
         </w:rPr>
         <w:t xml:space="preserve">leaf </w:t>
       </w:r>
-      <w:proofErr w:type="gramStart"/>
       <w:r>
         <w:rPr>
           <w:i/>
@@ -15850,7 +15849,6 @@
         </w:rPr>
         <w:t>a</w:t>
       </w:r>
-      <w:proofErr w:type="gramEnd"/>
       <w:r>
         <w:rPr>
           <w:vertAlign w:val="superscript"/>
@@ -18561,10 +18559,10 @@
           <w:noProof/>
         </w:rPr>
         <w:drawing>
-          <wp:inline distT="0" distB="0" distL="0" distR="0" wp14:anchorId="415D62A9" wp14:editId="435C8CB7">
+          <wp:inline distT="0" distB="0" distL="0" distR="0" wp14:anchorId="28B9F1DC" wp14:editId="0D4734BF">
             <wp:extent cx="5943600" cy="2228850"/>
             <wp:effectExtent l="0" t="0" r="0" b="6350"/>
-            <wp:docPr id="2061280126" name="Picture 1" descr="A picture containing line, plot, text, diagram&#10;&#10;Description automatically generated"/>
+            <wp:docPr id="2069588956" name="Picture 2" descr="A graph of a normal and a normal curve&#10;&#10;Description automatically generated"/>
             <wp:cNvGraphicFramePr>
               <a:graphicFrameLocks xmlns:a="http://schemas.openxmlformats.org/drawingml/2006/main" noChangeAspect="1"/>
             </wp:cNvGraphicFramePr>
@@ -18572,7 +18570,7 @@
               <a:graphicData uri="http://schemas.openxmlformats.org/drawingml/2006/picture">
                 <pic:pic xmlns:pic="http://schemas.openxmlformats.org/drawingml/2006/picture">
                   <pic:nvPicPr>
-                    <pic:cNvPr id="2061280126" name="Picture 1" descr="A picture containing line, plot, text, diagram&#10;&#10;Description automatically generated"/>
+                    <pic:cNvPr id="2069588956" name="Picture 2" descr="A graph of a normal and a normal curve&#10;&#10;Description automatically generated"/>
                     <pic:cNvPicPr/>
                   </pic:nvPicPr>
                   <pic:blipFill>
@@ -18657,6 +18655,7 @@
     </w:p>
     <w:p>
       <w:pPr>
+        <w:spacing w:line="480" w:lineRule="auto"/>
         <w:rPr>
           <w:b/>
           <w:bCs/>
@@ -18673,14 +18672,7 @@
     </w:p>
     <w:p>
       <w:pPr>
-        <w:rPr>
-          <w:b/>
-          <w:bCs/>
-        </w:rPr>
-      </w:pPr>
-    </w:p>
-    <w:p>
-      <w:pPr>
+        <w:spacing w:line="480" w:lineRule="auto"/>
         <w:rPr>
           <w:b/>
           <w:bCs/>
@@ -18693,10 +18685,10 @@
           <w:noProof/>
         </w:rPr>
         <w:drawing>
-          <wp:inline distT="0" distB="0" distL="0" distR="0" wp14:anchorId="0EC7DDFF" wp14:editId="389FD489">
+          <wp:inline distT="0" distB="0" distL="0" distR="0" wp14:anchorId="05A5CCEE" wp14:editId="0B2AA0AE">
             <wp:extent cx="5943600" cy="3343275"/>
             <wp:effectExtent l="0" t="0" r="0" b="0"/>
-            <wp:docPr id="3" name="Picture 3" descr="Chart, histogram&#10;&#10;Description automatically generated"/>
+            <wp:docPr id="8440261" name="Picture 1" descr="A graph with a number of numbers and a number of objects&#10;&#10;Description automatically generated"/>
             <wp:cNvGraphicFramePr>
               <a:graphicFrameLocks xmlns:a="http://schemas.openxmlformats.org/drawingml/2006/main" noChangeAspect="1"/>
             </wp:cNvGraphicFramePr>
@@ -18704,7 +18696,7 @@
               <a:graphicData uri="http://schemas.openxmlformats.org/drawingml/2006/picture">
                 <pic:pic xmlns:pic="http://schemas.openxmlformats.org/drawingml/2006/picture">
                   <pic:nvPicPr>
-                    <pic:cNvPr id="3" name="Picture 3" descr="Chart, histogram&#10;&#10;Description automatically generated"/>
+                    <pic:cNvPr id="8440261" name="Picture 1" descr="A graph with a number of numbers and a number of objects&#10;&#10;Description automatically generated"/>
                     <pic:cNvPicPr/>
                   </pic:nvPicPr>
                   <pic:blipFill>
@@ -18730,6 +18722,9 @@
       </w:r>
     </w:p>
     <w:p>
+      <w:pPr>
+        <w:spacing w:line="480" w:lineRule="auto"/>
+      </w:pPr>
       <w:r>
         <w:rPr>
           <w:b/>
@@ -18738,7 +18733,7 @@
         <w:t>Fig. S2</w:t>
       </w:r>
       <w:r>
-        <w:t xml:space="preserve"> Density plot demonstrating the observed variance in log-transformed </w:t>
+        <w:t xml:space="preserve"> Density plot demonstrating the observed variance in </w:t>
       </w:r>
       <w:r>
         <w:rPr>
@@ -18749,7 +18744,24 @@
         <w:t>β</w:t>
       </w:r>
       <w:r>
-        <w:t xml:space="preserve"> values across the environmental gradient. Blue shading indicates the distribution of </w:t>
+        <w:t xml:space="preserve"> across the environmental gradient. </w:t>
+      </w:r>
+      <w:r>
+        <w:t xml:space="preserve">Square root transformed </w:t>
+      </w:r>
+      <w:r>
+        <w:rPr>
+          <w:i/>
+          <w:iCs/>
+          <w:lang w:val="el-GR"/>
+        </w:rPr>
+        <w:t>β</w:t>
+      </w:r>
+      <w:r>
+        <w:t xml:space="preserve"> is included on the x-axis. </w:t>
+      </w:r>
+      <w:r>
+        <w:t xml:space="preserve">Blue shading indicates the distribution of </w:t>
       </w:r>
       <w:r>
         <w:rPr>

</xml_diff>

<commit_message>
add appendices and start reformatting for ecology
</commit_message>
<xml_diff>
--- a/working_drafts/TXeco_supp_v0.2.docx
+++ b/working_drafts/TXeco_supp_v0.2.docx
@@ -5,25 +5,93 @@
     <w:p>
       <w:pPr>
         <w:spacing w:line="480" w:lineRule="auto"/>
-      </w:pPr>
-      <w:r>
         <w:rPr>
           <w:b/>
           <w:bCs/>
         </w:rPr>
-        <w:t>SUPPLEMENTARY MATERIAL FOR “</w:t>
-      </w:r>
-      <w:r>
-        <w:t>The relative cost of resource use for photosynthesis drives v</w:t>
-      </w:r>
-      <w:r>
-        <w:t xml:space="preserve">ariance in leaf nitrogen content </w:t>
-      </w:r>
-      <w:r>
-        <w:t>across climate and soil resource availability gradients</w:t>
-      </w:r>
-      <w:r>
-        <w:t>”</w:t>
+      </w:pPr>
+      <w:r>
+        <w:rPr>
+          <w:b/>
+          <w:bCs/>
+          <w:i/>
+          <w:iCs/>
+        </w:rPr>
+        <w:t>Ecology</w:t>
+      </w:r>
+    </w:p>
+    <w:p>
+      <w:pPr>
+        <w:spacing w:line="480" w:lineRule="auto"/>
+        <w:rPr>
+          <w:b/>
+          <w:bCs/>
+        </w:rPr>
+      </w:pPr>
+    </w:p>
+    <w:p>
+      <w:pPr>
+        <w:spacing w:line="480" w:lineRule="auto"/>
+        <w:rPr>
+          <w:b/>
+          <w:bCs/>
+        </w:rPr>
+      </w:pPr>
+      <w:r>
+        <w:rPr>
+          <w:b/>
+          <w:bCs/>
+        </w:rPr>
+        <w:t>“The cost of resource use for photosynthesis drives variation in leaf nitrogen content across a climate and resource availability gradient”</w:t>
+      </w:r>
+    </w:p>
+    <w:p>
+      <w:pPr>
+        <w:spacing w:line="480" w:lineRule="auto"/>
+      </w:pPr>
+      <w:r>
+        <w:t>Evan A. Perkowski</w:t>
+      </w:r>
+      <w:r>
+        <w:rPr>
+          <w:vertAlign w:val="superscript"/>
+        </w:rPr>
+        <w:t>1,*</w:t>
+      </w:r>
+      <w:r>
+        <w:t>, Helen G. Scott</w:t>
+      </w:r>
+      <w:r>
+        <w:rPr>
+          <w:vertAlign w:val="superscript"/>
+        </w:rPr>
+        <w:t>1</w:t>
+      </w:r>
+      <w:r>
+        <w:t>, Nicholas G. Smith</w:t>
+      </w:r>
+      <w:r>
+        <w:rPr>
+          <w:vertAlign w:val="superscript"/>
+        </w:rPr>
+        <w:t>1</w:t>
+      </w:r>
+    </w:p>
+    <w:p>
+      <w:pPr>
+        <w:spacing w:line="480" w:lineRule="auto"/>
+      </w:pPr>
+      <w:r>
+        <w:rPr>
+          <w:vertAlign w:val="superscript"/>
+        </w:rPr>
+        <w:t>1</w:t>
+      </w:r>
+      <w:r>
+        <w:t>Department</w:t>
+      </w:r>
+      <w:r>
+        <w:t xml:space="preserve"> of Biological Sciences, Texas Tech University, Lubbock, TX</w:t>
       </w:r>
     </w:p>
     <w:p>
@@ -37,20 +105,628 @@
       </w:pPr>
       <w:r>
         <w:rPr>
+          <w:b/>
+          <w:bCs/>
+        </w:rPr>
+        <w:t>Appendix S1</w:t>
+      </w:r>
+    </w:p>
+    <w:p>
+      <w:pPr>
+        <w:autoSpaceDE w:val="0"/>
+        <w:autoSpaceDN w:val="0"/>
+        <w:adjustRightInd w:val="0"/>
+        <w:spacing w:line="480" w:lineRule="auto"/>
+      </w:pPr>
+      <w:r>
+        <w:rPr>
           <w:i/>
           <w:iCs/>
         </w:rPr>
-        <w:t>Calculations for soil water holding capacity</w:t>
+        <w:t>SPLASH model overview and calculations for soil water holding capacity</w:t>
       </w:r>
     </w:p>
     <w:p>
       <w:pPr>
+        <w:autoSpaceDE w:val="0"/>
+        <w:autoSpaceDN w:val="0"/>
+        <w:adjustRightInd w:val="0"/>
+        <w:spacing w:line="480" w:lineRule="auto"/>
+      </w:pPr>
+      <w:r>
+        <w:t xml:space="preserve">The SPLASH model, </w:t>
+      </w:r>
+      <w:r>
+        <w:t xml:space="preserve">derived from the STASH model </w:t>
+      </w:r>
+      <w:sdt>
+        <w:sdtPr>
+          <w:tag w:val="MENDELEY_CITATION_v3_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"/>
+          <w:id w:val="-1781561695"/>
+          <w:placeholder>
+            <w:docPart w:val="A74CDC90C177C64880B72EC526486C95"/>
+          </w:placeholder>
+        </w:sdtPr>
+        <w:sdtContent>
+          <w:r>
+            <w:rPr>
+              <w:rFonts w:eastAsia="Times New Roman"/>
+            </w:rPr>
+            <w:t>(Cramer &amp; Prentice, 1988)</w:t>
+          </w:r>
+        </w:sdtContent>
+      </w:sdt>
+      <w:r>
+        <w:t xml:space="preserve">, spins up a bucket model using Priestley-Taylor equations </w:t>
+      </w:r>
+      <w:sdt>
+        <w:sdtPr>
+          <w:tag w:val="MENDELEY_CITATION_v3_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"/>
+          <w:id w:val="1335879597"/>
+          <w:placeholder>
+            <w:docPart w:val="A74CDC90C177C64880B72EC526486C95"/>
+          </w:placeholder>
+        </w:sdtPr>
+        <w:sdtContent>
+          <w:r>
+            <w:rPr>
+              <w:rFonts w:eastAsia="Times New Roman"/>
+            </w:rPr>
+            <w:t>(Priestley &amp; Taylor, 1972)</w:t>
+          </w:r>
+        </w:sdtContent>
+      </w:sdt>
+      <w:r>
+        <w:t xml:space="preserve"> to calculate daily soil moisture (</w:t>
+      </w:r>
+      <w:proofErr w:type="spellStart"/>
+      <w:r>
         <w:rPr>
+          <w:i/>
           <w:iCs/>
         </w:rPr>
+        <w:t>W</w:t>
+      </w:r>
+      <w:r>
+        <w:rPr>
+          <w:vertAlign w:val="subscript"/>
+        </w:rPr>
+        <w:t>n</w:t>
+      </w:r>
+      <w:proofErr w:type="spellEnd"/>
+      <w:r>
+        <w:t>; mm) as a function of the previous day’s soil moisture (</w:t>
+      </w:r>
+      <w:r>
+        <w:rPr>
+          <w:i/>
+          <w:iCs/>
+        </w:rPr>
+        <w:t>W</w:t>
+      </w:r>
+      <w:r>
+        <w:rPr>
+          <w:vertAlign w:val="subscript"/>
+        </w:rPr>
+        <w:t>n-1</w:t>
+      </w:r>
+      <w:r>
+        <w:t>; mm), daily precipitation (</w:t>
+      </w:r>
+      <w:proofErr w:type="spellStart"/>
+      <w:r>
+        <w:rPr>
+          <w:i/>
+          <w:iCs/>
+        </w:rPr>
+        <w:t>P</w:t>
+      </w:r>
+      <w:r>
+        <w:rPr>
+          <w:vertAlign w:val="subscript"/>
+        </w:rPr>
+        <w:t>n</w:t>
+      </w:r>
+      <w:proofErr w:type="spellEnd"/>
+      <w:r>
+        <w:t>; mm), condensation (</w:t>
+      </w:r>
+      <w:r>
+        <w:rPr>
+          <w:i/>
+          <w:iCs/>
+        </w:rPr>
+        <w:t>C</w:t>
+      </w:r>
+      <w:r>
+        <w:rPr>
+          <w:vertAlign w:val="subscript"/>
+        </w:rPr>
+        <w:t>n</w:t>
+      </w:r>
+      <w:r>
+        <w:t>; mm), actual evapotranspiration (</w:t>
+      </w:r>
+      <m:oMath>
+        <m:sSubSup>
+          <m:sSubSupPr>
+            <m:ctrlPr>
+              <w:rPr>
+                <w:rFonts w:ascii="Cambria Math" w:hAnsi="Cambria Math"/>
+                <w:i/>
+              </w:rPr>
+            </m:ctrlPr>
+          </m:sSubSupPr>
+          <m:e>
+            <m:r>
+              <w:rPr>
+                <w:rFonts w:ascii="Cambria Math" w:hAnsi="Cambria Math"/>
+              </w:rPr>
+              <m:t>E</m:t>
+            </m:r>
+          </m:e>
+          <m:sub>
+            <m:r>
+              <w:rPr>
+                <w:rFonts w:ascii="Cambria Math" w:hAnsi="Cambria Math"/>
+              </w:rPr>
+              <m:t>n</m:t>
+            </m:r>
+          </m:sub>
+          <m:sup>
+            <m:r>
+              <w:rPr>
+                <w:rFonts w:ascii="Cambria Math" w:hAnsi="Cambria Math"/>
+              </w:rPr>
+              <m:t>a</m:t>
+            </m:r>
+          </m:sup>
+        </m:sSubSup>
+      </m:oMath>
+      <w:r>
+        <w:t>; mm), and runoff (RO; mm):</w:t>
+      </w:r>
+    </w:p>
+    <w:p>
+      <w:pPr>
+        <w:spacing w:line="480" w:lineRule="auto"/>
       </w:pPr>
-      <w:r>
-        <w:t>Water holding capacity (</w:t>
+      <m:oMath>
+        <m:sSub>
+          <m:sSubPr>
+            <m:ctrlPr>
+              <w:rPr>
+                <w:rFonts w:ascii="Cambria Math" w:hAnsi="Cambria Math"/>
+                <w:i/>
+              </w:rPr>
+            </m:ctrlPr>
+          </m:sSubPr>
+          <m:e>
+            <m:r>
+              <w:rPr>
+                <w:rFonts w:ascii="Cambria Math" w:hAnsi="Cambria Math"/>
+              </w:rPr>
+              <m:t>W</m:t>
+            </m:r>
+          </m:e>
+          <m:sub>
+            <m:r>
+              <w:rPr>
+                <w:rFonts w:ascii="Cambria Math" w:hAnsi="Cambria Math"/>
+              </w:rPr>
+              <m:t>n</m:t>
+            </m:r>
+          </m:sub>
+        </m:sSub>
+        <m:r>
+          <w:rPr>
+            <w:rFonts w:ascii="Cambria Math" w:hAnsi="Cambria Math"/>
+          </w:rPr>
+          <m:t>=</m:t>
+        </m:r>
+        <m:sSub>
+          <m:sSubPr>
+            <m:ctrlPr>
+              <w:rPr>
+                <w:rFonts w:ascii="Cambria Math" w:hAnsi="Cambria Math"/>
+                <w:i/>
+              </w:rPr>
+            </m:ctrlPr>
+          </m:sSubPr>
+          <m:e>
+            <m:r>
+              <w:rPr>
+                <w:rFonts w:ascii="Cambria Math" w:hAnsi="Cambria Math"/>
+              </w:rPr>
+              <m:t>W</m:t>
+            </m:r>
+          </m:e>
+          <m:sub>
+            <m:r>
+              <w:rPr>
+                <w:rFonts w:ascii="Cambria Math" w:hAnsi="Cambria Math"/>
+              </w:rPr>
+              <m:t>n-1</m:t>
+            </m:r>
+          </m:sub>
+        </m:sSub>
+        <m:r>
+          <w:rPr>
+            <w:rFonts w:ascii="Cambria Math" w:hAnsi="Cambria Math"/>
+          </w:rPr>
+          <m:t>+</m:t>
+        </m:r>
+        <m:sSub>
+          <m:sSubPr>
+            <m:ctrlPr>
+              <w:rPr>
+                <w:rFonts w:ascii="Cambria Math" w:hAnsi="Cambria Math"/>
+                <w:i/>
+              </w:rPr>
+            </m:ctrlPr>
+          </m:sSubPr>
+          <m:e>
+            <m:r>
+              <w:rPr>
+                <w:rFonts w:ascii="Cambria Math" w:hAnsi="Cambria Math"/>
+              </w:rPr>
+              <m:t>P</m:t>
+            </m:r>
+          </m:e>
+          <m:sub>
+            <m:r>
+              <w:rPr>
+                <w:rFonts w:ascii="Cambria Math" w:hAnsi="Cambria Math"/>
+              </w:rPr>
+              <m:t>n</m:t>
+            </m:r>
+          </m:sub>
+        </m:sSub>
+        <m:r>
+          <w:rPr>
+            <w:rFonts w:ascii="Cambria Math" w:hAnsi="Cambria Math"/>
+          </w:rPr>
+          <m:t>+</m:t>
+        </m:r>
+        <m:sSub>
+          <m:sSubPr>
+            <m:ctrlPr>
+              <w:rPr>
+                <w:rFonts w:ascii="Cambria Math" w:hAnsi="Cambria Math"/>
+                <w:vertAlign w:val="subscript"/>
+              </w:rPr>
+            </m:ctrlPr>
+          </m:sSubPr>
+          <m:e>
+            <m:r>
+              <m:rPr>
+                <m:sty m:val="p"/>
+              </m:rPr>
+              <w:rPr>
+                <w:rFonts w:ascii="Cambria Math" w:hAnsi="Cambria Math"/>
+                <w:vertAlign w:val="subscript"/>
+              </w:rPr>
+              <m:t>C</m:t>
+            </m:r>
+          </m:e>
+          <m:sub>
+            <m:r>
+              <w:rPr>
+                <w:rFonts w:ascii="Cambria Math" w:hAnsi="Cambria Math"/>
+                <w:vertAlign w:val="subscript"/>
+              </w:rPr>
+              <m:t>n</m:t>
+            </m:r>
+          </m:sub>
+        </m:sSub>
+        <m:r>
+          <w:rPr>
+            <w:rFonts w:ascii="Cambria Math" w:hAnsi="Cambria Math"/>
+            <w:vertAlign w:val="subscript"/>
+          </w:rPr>
+          <m:t>-</m:t>
+        </m:r>
+        <m:sSubSup>
+          <m:sSubSupPr>
+            <m:ctrlPr>
+              <w:rPr>
+                <w:rFonts w:ascii="Cambria Math" w:hAnsi="Cambria Math"/>
+                <w:i/>
+              </w:rPr>
+            </m:ctrlPr>
+          </m:sSubSupPr>
+          <m:e>
+            <m:r>
+              <w:rPr>
+                <w:rFonts w:ascii="Cambria Math" w:hAnsi="Cambria Math"/>
+              </w:rPr>
+              <m:t>E</m:t>
+            </m:r>
+          </m:e>
+          <m:sub>
+            <m:r>
+              <w:rPr>
+                <w:rFonts w:ascii="Cambria Math" w:hAnsi="Cambria Math"/>
+              </w:rPr>
+              <m:t>n</m:t>
+            </m:r>
+          </m:sub>
+          <m:sup>
+            <m:r>
+              <w:rPr>
+                <w:rFonts w:ascii="Cambria Math" w:hAnsi="Cambria Math"/>
+              </w:rPr>
+              <m:t>a</m:t>
+            </m:r>
+          </m:sup>
+        </m:sSubSup>
+        <m:r>
+          <w:rPr>
+            <w:rFonts w:ascii="Cambria Math" w:hAnsi="Cambria Math"/>
+          </w:rPr>
+          <m:t>-RO</m:t>
+        </m:r>
+      </m:oMath>
+      <w:r>
+        <w:tab/>
+      </w:r>
+      <w:r>
+        <w:tab/>
+      </w:r>
+      <w:r>
+        <w:tab/>
+      </w:r>
+      <w:r>
+        <w:tab/>
+      </w:r>
+      <w:r>
+        <w:tab/>
+      </w:r>
+      <w:r>
+        <w:tab/>
+      </w:r>
+      <w:r>
+        <w:tab/>
+      </w:r>
+      <w:r>
+        <w:tab/>
+        <w:t>(</w:t>
+      </w:r>
+      <w:r>
+        <w:t>S</w:t>
+      </w:r>
+      <w:r>
+        <w:t>1)</w:t>
+      </w:r>
+    </w:p>
+    <w:p>
+      <w:pPr>
+        <w:spacing w:line="480" w:lineRule="auto"/>
+      </w:pPr>
+      <w:r>
+        <w:t>In this study, m</w:t>
+      </w:r>
+      <w:r>
+        <w:t xml:space="preserve">odels were spun up by equilibrating the previous day’s soil moisture using successive model iterations with daily mean air temperature, daily precipitation total, the number of daily sunlight hours, and latitude as model inputs </w:t>
+      </w:r>
+      <w:sdt>
+        <w:sdtPr>
+          <w:tag w:val="MENDELEY_CITATION_v3_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"/>
+          <w:id w:val="-649218441"/>
+          <w:placeholder>
+            <w:docPart w:val="A74CDC90C177C64880B72EC526486C95"/>
+          </w:placeholder>
+        </w:sdtPr>
+        <w:sdtContent>
+          <w:r>
+            <w:rPr>
+              <w:rFonts w:eastAsia="Times New Roman"/>
+            </w:rPr>
+            <w:t xml:space="preserve">(Davis </w:t>
+          </w:r>
+          <w:r>
+            <w:rPr>
+              <w:rFonts w:eastAsia="Times New Roman"/>
+              <w:i/>
+              <w:iCs/>
+            </w:rPr>
+            <w:t>et al.</w:t>
+          </w:r>
+          <w:r>
+            <w:rPr>
+              <w:rFonts w:eastAsia="Times New Roman"/>
+            </w:rPr>
+            <w:t>, 2017)</w:t>
+          </w:r>
+        </w:sdtContent>
+      </w:sdt>
+      <w:r>
+        <w:t>. Daily sunlight hours were estimated for each day at each site using the ‘</w:t>
+      </w:r>
+      <w:proofErr w:type="spellStart"/>
+      <w:r>
+        <w:t>getSunlightTimes</w:t>
+      </w:r>
+      <w:proofErr w:type="spellEnd"/>
+      <w:r>
+        <w:t>’ function in the ‘</w:t>
+      </w:r>
+      <w:proofErr w:type="spellStart"/>
+      <w:r>
+        <w:t>suncalc</w:t>
+      </w:r>
+      <w:proofErr w:type="spellEnd"/>
+      <w:r>
+        <w:t xml:space="preserve">’ package in R </w:t>
+      </w:r>
+      <w:sdt>
+        <w:sdtPr>
+          <w:tag w:val="MENDELEY_CITATION_v3_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"/>
+          <w:id w:val="-1734310710"/>
+          <w:placeholder>
+            <w:docPart w:val="A74CDC90C177C64880B72EC526486C95"/>
+          </w:placeholder>
+        </w:sdtPr>
+        <w:sdtContent>
+          <w:r>
+            <w:rPr>
+              <w:rFonts w:eastAsia="Times New Roman"/>
+            </w:rPr>
+            <w:t>(</w:t>
+          </w:r>
+          <w:proofErr w:type="spellStart"/>
+          <w:r>
+            <w:rPr>
+              <w:rFonts w:eastAsia="Times New Roman"/>
+            </w:rPr>
+            <w:t>Thieurmel</w:t>
+          </w:r>
+          <w:proofErr w:type="spellEnd"/>
+          <w:r>
+            <w:rPr>
+              <w:rFonts w:eastAsia="Times New Roman"/>
+            </w:rPr>
+            <w:t xml:space="preserve"> &amp; </w:t>
+          </w:r>
+          <w:proofErr w:type="spellStart"/>
+          <w:r>
+            <w:rPr>
+              <w:rFonts w:eastAsia="Times New Roman"/>
+            </w:rPr>
+            <w:t>Elmarhraoui</w:t>
+          </w:r>
+          <w:proofErr w:type="spellEnd"/>
+          <w:r>
+            <w:rPr>
+              <w:rFonts w:eastAsia="Times New Roman"/>
+            </w:rPr>
+            <w:t>, 2019)</w:t>
+          </w:r>
+        </w:sdtContent>
+      </w:sdt>
+      <w:r>
+        <w:t>.</w:t>
+      </w:r>
+      <w:r>
+        <w:t xml:space="preserve"> </w:t>
+      </w:r>
+      <w:r>
+        <w:t xml:space="preserve">Water holding capacity (mm), or bucket size, was estimated as a function of soil texture using </w:t>
+      </w:r>
+      <w:proofErr w:type="spellStart"/>
+      <w:r>
+        <w:t>pedotransfer</w:t>
+      </w:r>
+      <w:proofErr w:type="spellEnd"/>
+      <w:r>
+        <w:t xml:space="preserve"> equations explained in </w:t>
+      </w:r>
+      <w:sdt>
+        <w:sdtPr>
+          <w:rPr>
+            <w:color w:val="000000"/>
+          </w:rPr>
+          <w:tag w:val="MENDELEY_CITATION_v3_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"/>
+          <w:id w:val="-1706086263"/>
+          <w:placeholder>
+            <w:docPart w:val="A74CDC90C177C64880B72EC526486C95"/>
+          </w:placeholder>
+        </w:sdtPr>
+        <w:sdtContent>
+          <w:r>
+            <w:rPr>
+              <w:rFonts w:eastAsia="Times New Roman"/>
+            </w:rPr>
+            <w:t>(Saxton &amp; Rawls, 2006)</w:t>
+          </w:r>
+        </w:sdtContent>
+      </w:sdt>
+      <w:r>
+        <w:t xml:space="preserve">, as done by </w:t>
+      </w:r>
+      <w:sdt>
+        <w:sdtPr>
+          <w:rPr>
+            <w:color w:val="000000"/>
+          </w:rPr>
+          <w:tag w:val="MENDELEY_CITATION_v3_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"/>
+          <w:id w:val="-10533141"/>
+          <w:placeholder>
+            <w:docPart w:val="A74CDC90C177C64880B72EC526486C95"/>
+          </w:placeholder>
+        </w:sdtPr>
+        <w:sdtContent>
+          <w:r>
+            <w:rPr>
+              <w:rFonts w:eastAsia="Times New Roman"/>
+            </w:rPr>
+            <w:t xml:space="preserve">(Stocker </w:t>
+          </w:r>
+          <w:r>
+            <w:rPr>
+              <w:rFonts w:eastAsia="Times New Roman"/>
+              <w:i/>
+              <w:iCs/>
+            </w:rPr>
+            <w:t>et al.</w:t>
+          </w:r>
+          <w:r>
+            <w:rPr>
+              <w:rFonts w:eastAsia="Times New Roman"/>
+            </w:rPr>
+            <w:t>, 2020)</w:t>
+          </w:r>
+        </w:sdtContent>
+      </w:sdt>
+      <w:r>
+        <w:t xml:space="preserve"> and </w:t>
+      </w:r>
+      <w:sdt>
+        <w:sdtPr>
+          <w:rPr>
+            <w:color w:val="000000"/>
+          </w:rPr>
+          <w:tag w:val="MENDELEY_CITATION_v3_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"/>
+          <w:id w:val="1309823351"/>
+          <w:placeholder>
+            <w:docPart w:val="A74CDC90C177C64880B72EC526486C95"/>
+          </w:placeholder>
+        </w:sdtPr>
+        <w:sdtContent>
+          <w:r>
+            <w:rPr>
+              <w:rFonts w:eastAsia="Times New Roman"/>
+            </w:rPr>
+            <w:t xml:space="preserve">(Bloomfield </w:t>
+          </w:r>
+          <w:r>
+            <w:rPr>
+              <w:rFonts w:eastAsia="Times New Roman"/>
+              <w:i/>
+              <w:iCs/>
+            </w:rPr>
+            <w:t>et al.</w:t>
+          </w:r>
+          <w:r>
+            <w:rPr>
+              <w:rFonts w:eastAsia="Times New Roman"/>
+            </w:rPr>
+            <w:t>, 2023)</w:t>
+          </w:r>
+        </w:sdtContent>
+      </w:sdt>
+      <w:r>
+        <w:t xml:space="preserve">. </w:t>
+      </w:r>
+      <w:r>
+        <w:t>Specifically, w</w:t>
+      </w:r>
+      <w:r>
+        <w:t xml:space="preserve">ater </w:t>
+      </w:r>
+      <w:r>
+        <w:lastRenderedPageBreak/>
+        <w:t>holding capacity (</w:t>
       </w:r>
       <w:r>
         <w:rPr>
@@ -127,13 +803,7 @@
     </w:p>
     <w:p>
       <w:pPr>
-        <w:rPr>
-          <w:iCs/>
-        </w:rPr>
-      </w:pPr>
-    </w:p>
-    <w:p>
-      <w:pPr>
+        <w:spacing w:line="480" w:lineRule="auto"/>
         <w:rPr>
           <w:iCs/>
         </w:rPr>
@@ -417,18 +1087,24 @@
         <w:rPr>
           <w:iCs/>
         </w:rPr>
-        <w:t>(S1)</w:t>
+        <w:t>(S</w:t>
+      </w:r>
+      <w:r>
+        <w:rPr>
+          <w:iCs/>
+        </w:rPr>
+        <w:t>2</w:t>
+      </w:r>
+      <w:r>
+        <w:rPr>
+          <w:iCs/>
+        </w:rPr>
+        <w:t>)</w:t>
       </w:r>
     </w:p>
     <w:p>
       <w:pPr>
-        <w:rPr>
-          <w:iCs/>
-        </w:rPr>
-      </w:pPr>
-    </w:p>
-    <w:p>
-      <w:pPr>
+        <w:spacing w:line="480" w:lineRule="auto"/>
         <w:rPr>
           <w:iCs/>
         </w:rPr>
@@ -626,13 +1302,7 @@
     </w:p>
     <w:p>
       <w:pPr>
-        <w:rPr>
-          <w:iCs/>
-        </w:rPr>
-      </w:pPr>
-    </w:p>
-    <w:p>
-      <w:pPr>
+        <w:spacing w:line="480" w:lineRule="auto"/>
         <w:rPr>
           <w:iCs/>
         </w:rPr>
@@ -836,11 +1506,25 @@
           <w:iCs/>
         </w:rPr>
         <w:tab/>
-        <w:t>(S2)</w:t>
+        <w:t>(S</w:t>
+      </w:r>
+      <w:r>
+        <w:rPr>
+          <w:iCs/>
+        </w:rPr>
+        <w:t>3</w:t>
+      </w:r>
+      <w:r>
+        <w:rPr>
+          <w:iCs/>
+        </w:rPr>
+        <w:t>)</w:t>
       </w:r>
     </w:p>
-    <w:p/>
     <w:p>
+      <w:pPr>
+        <w:spacing w:line="480" w:lineRule="auto"/>
+      </w:pPr>
       <w:proofErr w:type="gramStart"/>
       <w:r>
         <w:t>where</w:t>
@@ -849,13 +1533,8 @@
     </w:p>
     <w:p>
       <w:pPr>
-        <w:rPr>
-          <w:rFonts w:eastAsiaTheme="minorEastAsia"/>
-          <w:iCs/>
-        </w:rPr>
+        <w:spacing w:line="480" w:lineRule="auto"/>
       </w:pPr>
-    </w:p>
-    <w:p>
       <m:oMath>
         <m:sSub>
           <m:sSubPr>
@@ -1256,18 +1935,24 @@
           <w:iCs/>
         </w:rPr>
         <w:tab/>
-        <w:t>(S3)</w:t>
+        <w:t>(S</w:t>
+      </w:r>
+      <w:r>
+        <w:rPr>
+          <w:iCs/>
+        </w:rPr>
+        <w:t>4</w:t>
+      </w:r>
+      <w:r>
+        <w:rPr>
+          <w:iCs/>
+        </w:rPr>
+        <w:t>)</w:t>
       </w:r>
     </w:p>
     <w:p>
       <w:pPr>
-        <w:rPr>
-          <w:i/>
-        </w:rPr>
-      </w:pPr>
-    </w:p>
-    <w:p>
-      <w:pPr>
+        <w:spacing w:line="480" w:lineRule="auto"/>
         <w:rPr>
           <w:iCs/>
         </w:rPr>
@@ -1294,14 +1979,7 @@
     </w:p>
     <w:p>
       <w:pPr>
-        <w:rPr>
-          <w:rFonts w:eastAsiaTheme="minorEastAsia"/>
-          <w:iCs/>
-        </w:rPr>
-      </w:pPr>
-    </w:p>
-    <w:p>
-      <w:pPr>
+        <w:spacing w:line="480" w:lineRule="auto"/>
         <w:rPr>
           <w:iCs/>
         </w:rPr>
@@ -1448,18 +2126,24 @@
           <w:iCs/>
         </w:rPr>
         <w:tab/>
-        <w:t>(S4)</w:t>
+        <w:t>(S</w:t>
+      </w:r>
+      <w:r>
+        <w:rPr>
+          <w:iCs/>
+        </w:rPr>
+        <w:t>5</w:t>
+      </w:r>
+      <w:r>
+        <w:rPr>
+          <w:iCs/>
+        </w:rPr>
+        <w:t>)</w:t>
       </w:r>
     </w:p>
     <w:p>
       <w:pPr>
-        <w:rPr>
-          <w:iCs/>
-        </w:rPr>
-      </w:pPr>
-    </w:p>
-    <w:p>
-      <w:pPr>
+        <w:spacing w:line="480" w:lineRule="auto"/>
         <w:rPr>
           <w:iCs/>
         </w:rPr>
@@ -1475,13 +2159,8 @@
     </w:p>
     <w:p>
       <w:pPr>
-        <w:rPr>
-          <w:rFonts w:eastAsiaTheme="minorEastAsia"/>
-          <w:iCs/>
-        </w:rPr>
+        <w:spacing w:line="480" w:lineRule="auto"/>
       </w:pPr>
-    </w:p>
-    <w:p>
       <m:oMath>
         <m:sSub>
           <m:sSubPr>
@@ -1888,27 +2567,57 @@
           <w:iCs/>
         </w:rPr>
         <w:tab/>
-        <w:t>(S5)</w:t>
+        <w:t>(S</w:t>
+      </w:r>
+      <w:r>
+        <w:rPr>
+          <w:iCs/>
+        </w:rPr>
+        <w:t>6</w:t>
+      </w:r>
+      <w:r>
+        <w:rPr>
+          <w:iCs/>
+        </w:rPr>
+        <w:t>)</w:t>
       </w:r>
     </w:p>
     <w:p>
       <w:pPr>
+        <w:spacing w:line="480" w:lineRule="auto"/>
         <w:rPr>
           <w:iCs/>
         </w:rPr>
       </w:pPr>
-    </w:p>
-    <w:p>
-      <w:pPr>
+      <w:r>
         <w:rPr>
           <w:iCs/>
         </w:rPr>
-      </w:pPr>
+        <w:t>In Equations (S</w:t>
+      </w:r>
       <w:r>
         <w:rPr>
           <w:iCs/>
         </w:rPr>
-        <w:t xml:space="preserve">In Equations (S3) and (S5), </w:t>
+        <w:t>4</w:t>
+      </w:r>
+      <w:r>
+        <w:rPr>
+          <w:iCs/>
+        </w:rPr>
+        <w:t>) and (S</w:t>
+      </w:r>
+      <w:r>
+        <w:rPr>
+          <w:iCs/>
+        </w:rPr>
+        <w:t>6</w:t>
+      </w:r>
+      <w:r>
+        <w:rPr>
+          <w:iCs/>
+        </w:rPr>
+        <w:t xml:space="preserve">), </w:t>
       </w:r>
       <w:proofErr w:type="spellStart"/>
       <w:r>
@@ -10572,21 +11281,8 @@
                 <w:sz w:val="16"/>
                 <w:szCs w:val="16"/>
               </w:rPr>
-              <w:t xml:space="preserve">Lolium </w:t>
-            </w:r>
-            <w:proofErr w:type="spellStart"/>
-            <w:r>
-              <w:rPr>
-                <w:rFonts w:cs="Times New Roman"/>
-                <w:i/>
-                <w:iCs/>
-                <w:color w:val="000000"/>
-                <w:sz w:val="16"/>
-                <w:szCs w:val="16"/>
-              </w:rPr>
-              <w:t>perenne</w:t>
-            </w:r>
-            <w:proofErr w:type="spellEnd"/>
+              <w:t>Lolium perenne</w:t>
+            </w:r>
             <w:r>
               <w:rPr>
                 <w:rFonts w:cs="Times New Roman"/>
@@ -15769,6 +16465,9 @@
       </w:pPr>
     </w:p>
     <w:p>
+      <w:pPr>
+        <w:spacing w:line="480" w:lineRule="auto"/>
+      </w:pPr>
       <w:r>
         <w:rPr>
           <w:b/>
@@ -15860,6 +16559,7 @@
     <w:tbl>
       <w:tblPr>
         <w:tblW w:w="4920" w:type="dxa"/>
+        <w:jc w:val="center"/>
         <w:tblLayout w:type="fixed"/>
         <w:tblLook w:val="04A0" w:firstRow="1" w:lastRow="0" w:firstColumn="1" w:lastColumn="0" w:noHBand="0" w:noVBand="1"/>
       </w:tblPr>
@@ -15873,6 +16573,7 @@
       <w:tr>
         <w:trPr>
           <w:trHeight w:val="320"/>
+          <w:jc w:val="center"/>
         </w:trPr>
         <w:tc>
           <w:tcPr>
@@ -15975,6 +16676,7 @@
       <w:tr>
         <w:trPr>
           <w:trHeight w:val="320"/>
+          <w:jc w:val="center"/>
         </w:trPr>
         <w:tc>
           <w:tcPr>
@@ -16128,6 +16830,7 @@
       <w:tr>
         <w:trPr>
           <w:trHeight w:val="320"/>
+          <w:jc w:val="center"/>
         </w:trPr>
         <w:tc>
           <w:tcPr>
@@ -16282,6 +16985,7 @@
       <w:tr>
         <w:trPr>
           <w:trHeight w:val="320"/>
+          <w:jc w:val="center"/>
         </w:trPr>
         <w:tc>
           <w:tcPr>
@@ -16447,6 +17151,7 @@
       <w:tr>
         <w:trPr>
           <w:trHeight w:val="320"/>
+          <w:jc w:val="center"/>
         </w:trPr>
         <w:tc>
           <w:tcPr>
@@ -16612,6 +17317,7 @@
       <w:tr>
         <w:trPr>
           <w:trHeight w:val="320"/>
+          <w:jc w:val="center"/>
         </w:trPr>
         <w:tc>
           <w:tcPr>
@@ -16770,6 +17476,7 @@
       <w:tr>
         <w:trPr>
           <w:trHeight w:val="320"/>
+          <w:jc w:val="center"/>
         </w:trPr>
         <w:tc>
           <w:tcPr>
@@ -16924,6 +17631,7 @@
       <w:tr>
         <w:trPr>
           <w:trHeight w:val="320"/>
+          <w:jc w:val="center"/>
         </w:trPr>
         <w:tc>
           <w:tcPr>
@@ -17078,6 +17786,7 @@
       <w:tr>
         <w:trPr>
           <w:trHeight w:val="320"/>
+          <w:jc w:val="center"/>
         </w:trPr>
         <w:tc>
           <w:tcPr>
@@ -17239,6 +17948,7 @@
       <w:tr>
         <w:trPr>
           <w:trHeight w:val="320"/>
+          <w:jc w:val="center"/>
         </w:trPr>
         <w:tc>
           <w:tcPr>
@@ -17393,6 +18103,7 @@
       <w:tr>
         <w:trPr>
           <w:trHeight w:val="320"/>
+          <w:jc w:val="center"/>
         </w:trPr>
         <w:tc>
           <w:tcPr>
@@ -17547,6 +18258,7 @@
       <w:tr>
         <w:trPr>
           <w:trHeight w:val="320"/>
+          <w:jc w:val="center"/>
         </w:trPr>
         <w:tc>
           <w:tcPr>
@@ -17715,6 +18427,7 @@
       <w:tr>
         <w:trPr>
           <w:trHeight w:val="320"/>
+          <w:jc w:val="center"/>
         </w:trPr>
         <w:tc>
           <w:tcPr>
@@ -17869,6 +18582,7 @@
       <w:tr>
         <w:trPr>
           <w:trHeight w:val="320"/>
+          <w:jc w:val="center"/>
         </w:trPr>
         <w:tc>
           <w:tcPr>
@@ -18023,6 +18737,7 @@
       <w:tr>
         <w:trPr>
           <w:trHeight w:val="320"/>
+          <w:jc w:val="center"/>
         </w:trPr>
         <w:tc>
           <w:tcPr>
@@ -18184,6 +18899,7 @@
       <w:tr>
         <w:trPr>
           <w:trHeight w:val="320"/>
+          <w:jc w:val="center"/>
         </w:trPr>
         <w:tc>
           <w:tcPr>
@@ -18333,6 +19049,7 @@
       <w:tr>
         <w:trPr>
           <w:trHeight w:val="320"/>
+          <w:jc w:val="center"/>
         </w:trPr>
         <w:tc>
           <w:tcPr>
@@ -18505,8 +19222,10 @@
         </w:tc>
       </w:tr>
     </w:tbl>
-    <w:p/>
     <w:p>
+      <w:pPr>
+        <w:spacing w:line="480" w:lineRule="auto"/>
+      </w:pPr>
       <w:r>
         <w:rPr>
           <w:vertAlign w:val="superscript"/>
@@ -18526,6 +19245,9 @@
       </w:r>
     </w:p>
     <w:p>
+      <w:pPr>
+        <w:spacing w:line="480" w:lineRule="auto"/>
+      </w:pPr>
       <w:r>
         <w:br w:type="page"/>
       </w:r>
@@ -18574,7 +19296,7 @@
                     <pic:cNvPicPr/>
                   </pic:nvPicPr>
                   <pic:blipFill>
-                    <a:blip r:embed="rId5"/>
+                    <a:blip r:embed="rId6"/>
                     <a:stretch>
                       <a:fillRect/>
                     </a:stretch>
@@ -18700,7 +19422,7 @@
                     <pic:cNvPicPr/>
                   </pic:nvPicPr>
                   <pic:blipFill>
-                    <a:blip r:embed="rId6"/>
+                    <a:blip r:embed="rId7"/>
                     <a:stretch>
                       <a:fillRect/>
                     </a:stretch>
@@ -18803,6 +19525,615 @@
       <w:r>
         <w:t xml:space="preserve"> species.</w:t>
       </w:r>
+    </w:p>
+    <w:p>
+      <w:pPr>
+        <w:spacing w:line="480" w:lineRule="auto"/>
+      </w:pPr>
+    </w:p>
+    <w:p>
+      <w:r>
+        <w:br w:type="page"/>
+      </w:r>
+    </w:p>
+    <w:p>
+      <w:pPr>
+        <w:spacing w:line="480" w:lineRule="auto"/>
+        <w:rPr>
+          <w:b/>
+          <w:bCs/>
+        </w:rPr>
+      </w:pPr>
+      <w:r>
+        <w:rPr>
+          <w:b/>
+          <w:bCs/>
+        </w:rPr>
+        <w:lastRenderedPageBreak/>
+        <w:t>References</w:t>
+      </w:r>
+    </w:p>
+    <w:sdt>
+      <w:sdtPr>
+        <w:rPr>
+          <w:b/>
+          <w:bCs/>
+        </w:rPr>
+        <w:tag w:val="MENDELEY_BIBLIOGRAPHY"/>
+        <w:id w:val="1503850055"/>
+        <w:placeholder>
+          <w:docPart w:val="DefaultPlaceholder_-1854013440"/>
+        </w:placeholder>
+      </w:sdtPr>
+      <w:sdtContent>
+        <w:p>
+          <w:pPr>
+            <w:spacing w:line="480" w:lineRule="auto"/>
+            <w:divId w:val="248542027"/>
+            <w:rPr>
+              <w:rFonts w:eastAsia="Times New Roman"/>
+            </w:rPr>
+          </w:pPr>
+          <w:r>
+            <w:rPr>
+              <w:rFonts w:eastAsia="Times New Roman"/>
+              <w:b/>
+              <w:bCs/>
+            </w:rPr>
+            <w:t>Bloomfield KJ, Stocker BD, Keenan TF, Prentice IC</w:t>
+          </w:r>
+          <w:r>
+            <w:rPr>
+              <w:rFonts w:eastAsia="Times New Roman"/>
+            </w:rPr>
+            <w:t xml:space="preserve">. </w:t>
+          </w:r>
+          <w:r>
+            <w:rPr>
+              <w:rFonts w:eastAsia="Times New Roman"/>
+              <w:b/>
+              <w:bCs/>
+            </w:rPr>
+            <w:t>2023</w:t>
+          </w:r>
+          <w:r>
+            <w:rPr>
+              <w:rFonts w:eastAsia="Times New Roman"/>
+            </w:rPr>
+            <w:t xml:space="preserve">. Environmental controls on the light use efficiency of terrestrial gross primary production. </w:t>
+          </w:r>
+          <w:r>
+            <w:rPr>
+              <w:rFonts w:eastAsia="Times New Roman"/>
+              <w:i/>
+              <w:iCs/>
+            </w:rPr>
+            <w:t>Global Change Biology</w:t>
+          </w:r>
+          <w:r>
+            <w:rPr>
+              <w:rFonts w:eastAsia="Times New Roman"/>
+            </w:rPr>
+            <w:t xml:space="preserve"> </w:t>
+          </w:r>
+          <w:r>
+            <w:rPr>
+              <w:rFonts w:eastAsia="Times New Roman"/>
+              <w:b/>
+              <w:bCs/>
+            </w:rPr>
+            <w:t>29</w:t>
+          </w:r>
+          <w:r>
+            <w:rPr>
+              <w:rFonts w:eastAsia="Times New Roman"/>
+            </w:rPr>
+            <w:t>: 1037–1053.</w:t>
+          </w:r>
+        </w:p>
+        <w:p>
+          <w:pPr>
+            <w:spacing w:line="480" w:lineRule="auto"/>
+            <w:divId w:val="894852038"/>
+            <w:rPr>
+              <w:rFonts w:eastAsia="Times New Roman"/>
+            </w:rPr>
+          </w:pPr>
+          <w:r>
+            <w:rPr>
+              <w:rFonts w:eastAsia="Times New Roman"/>
+              <w:b/>
+              <w:bCs/>
+            </w:rPr>
+            <w:t>Cramer W, Prentice IC</w:t>
+          </w:r>
+          <w:r>
+            <w:rPr>
+              <w:rFonts w:eastAsia="Times New Roman"/>
+            </w:rPr>
+            <w:t xml:space="preserve">. </w:t>
+          </w:r>
+          <w:r>
+            <w:rPr>
+              <w:rFonts w:eastAsia="Times New Roman"/>
+              <w:b/>
+              <w:bCs/>
+            </w:rPr>
+            <w:t>1988</w:t>
+          </w:r>
+          <w:r>
+            <w:rPr>
+              <w:rFonts w:eastAsia="Times New Roman"/>
+            </w:rPr>
+            <w:t xml:space="preserve">. Simulation of regional soil moisture deficits on a European scale. </w:t>
+          </w:r>
+          <w:proofErr w:type="spellStart"/>
+          <w:r>
+            <w:rPr>
+              <w:rFonts w:eastAsia="Times New Roman"/>
+              <w:i/>
+              <w:iCs/>
+            </w:rPr>
+            <w:t>Norsk</w:t>
+          </w:r>
+          <w:proofErr w:type="spellEnd"/>
+          <w:r>
+            <w:rPr>
+              <w:rFonts w:eastAsia="Times New Roman"/>
+              <w:i/>
+              <w:iCs/>
+            </w:rPr>
+            <w:t xml:space="preserve"> </w:t>
+          </w:r>
+          <w:proofErr w:type="spellStart"/>
+          <w:r>
+            <w:rPr>
+              <w:rFonts w:eastAsia="Times New Roman"/>
+              <w:i/>
+              <w:iCs/>
+            </w:rPr>
+            <w:t>Geografisk</w:t>
+          </w:r>
+          <w:proofErr w:type="spellEnd"/>
+          <w:r>
+            <w:rPr>
+              <w:rFonts w:eastAsia="Times New Roman"/>
+              <w:i/>
+              <w:iCs/>
+            </w:rPr>
+            <w:t xml:space="preserve"> </w:t>
+          </w:r>
+          <w:proofErr w:type="spellStart"/>
+          <w:r>
+            <w:rPr>
+              <w:rFonts w:eastAsia="Times New Roman"/>
+              <w:i/>
+              <w:iCs/>
+            </w:rPr>
+            <w:t>Tidsskrift</w:t>
+          </w:r>
+          <w:proofErr w:type="spellEnd"/>
+          <w:r>
+            <w:rPr>
+              <w:rFonts w:eastAsia="Times New Roman"/>
+              <w:i/>
+              <w:iCs/>
+            </w:rPr>
+            <w:t xml:space="preserve"> - Norwegian Journal of Geography</w:t>
+          </w:r>
+          <w:r>
+            <w:rPr>
+              <w:rFonts w:eastAsia="Times New Roman"/>
+            </w:rPr>
+            <w:t xml:space="preserve"> </w:t>
+          </w:r>
+          <w:r>
+            <w:rPr>
+              <w:rFonts w:eastAsia="Times New Roman"/>
+              <w:b/>
+              <w:bCs/>
+            </w:rPr>
+            <w:t>42</w:t>
+          </w:r>
+          <w:r>
+            <w:rPr>
+              <w:rFonts w:eastAsia="Times New Roman"/>
+            </w:rPr>
+            <w:t>: 149–151.</w:t>
+          </w:r>
+        </w:p>
+        <w:p>
+          <w:pPr>
+            <w:spacing w:line="480" w:lineRule="auto"/>
+            <w:divId w:val="1533150542"/>
+            <w:rPr>
+              <w:rFonts w:eastAsia="Times New Roman"/>
+            </w:rPr>
+          </w:pPr>
+          <w:r>
+            <w:rPr>
+              <w:rFonts w:eastAsia="Times New Roman"/>
+              <w:b/>
+              <w:bCs/>
+            </w:rPr>
+            <w:t>Davis TW, Prentice IC, Stocker BD, Thomas RT, Whitley RJ, Wang H, Evans BJ, Gallego-Sala A V, Sykes MT, Cramer W</w:t>
+          </w:r>
+          <w:r>
+            <w:rPr>
+              <w:rFonts w:eastAsia="Times New Roman"/>
+            </w:rPr>
+            <w:t xml:space="preserve">. </w:t>
+          </w:r>
+          <w:r>
+            <w:rPr>
+              <w:rFonts w:eastAsia="Times New Roman"/>
+              <w:b/>
+              <w:bCs/>
+            </w:rPr>
+            <w:t>2017</w:t>
+          </w:r>
+          <w:r>
+            <w:rPr>
+              <w:rFonts w:eastAsia="Times New Roman"/>
+            </w:rPr>
+            <w:t xml:space="preserve">. Simple process-led algorithms for simulating habitats (SPLASH v.1.0): robust indices of radiation, </w:t>
+          </w:r>
+          <w:proofErr w:type="gramStart"/>
+          <w:r>
+            <w:rPr>
+              <w:rFonts w:eastAsia="Times New Roman"/>
+            </w:rPr>
+            <w:t>evapotranspiration</w:t>
+          </w:r>
+          <w:proofErr w:type="gramEnd"/>
+          <w:r>
+            <w:rPr>
+              <w:rFonts w:eastAsia="Times New Roman"/>
+            </w:rPr>
+            <w:t xml:space="preserve"> and plant-available moisture. </w:t>
+          </w:r>
+          <w:r>
+            <w:rPr>
+              <w:rFonts w:eastAsia="Times New Roman"/>
+              <w:i/>
+              <w:iCs/>
+            </w:rPr>
+            <w:t>Geoscientific Model Development</w:t>
+          </w:r>
+          <w:r>
+            <w:rPr>
+              <w:rFonts w:eastAsia="Times New Roman"/>
+            </w:rPr>
+            <w:t xml:space="preserve"> </w:t>
+          </w:r>
+          <w:r>
+            <w:rPr>
+              <w:rFonts w:eastAsia="Times New Roman"/>
+              <w:b/>
+              <w:bCs/>
+            </w:rPr>
+            <w:t>10</w:t>
+          </w:r>
+          <w:r>
+            <w:rPr>
+              <w:rFonts w:eastAsia="Times New Roman"/>
+            </w:rPr>
+            <w:t>: 689–708.</w:t>
+          </w:r>
+        </w:p>
+        <w:p>
+          <w:pPr>
+            <w:spacing w:line="480" w:lineRule="auto"/>
+            <w:divId w:val="2123262496"/>
+            <w:rPr>
+              <w:rFonts w:eastAsia="Times New Roman"/>
+            </w:rPr>
+          </w:pPr>
+          <w:r>
+            <w:rPr>
+              <w:rFonts w:eastAsia="Times New Roman"/>
+              <w:b/>
+              <w:bCs/>
+            </w:rPr>
+            <w:t>Priestley CHB, Taylor RJ</w:t>
+          </w:r>
+          <w:r>
+            <w:rPr>
+              <w:rFonts w:eastAsia="Times New Roman"/>
+            </w:rPr>
+            <w:t xml:space="preserve">. </w:t>
+          </w:r>
+          <w:r>
+            <w:rPr>
+              <w:rFonts w:eastAsia="Times New Roman"/>
+              <w:b/>
+              <w:bCs/>
+            </w:rPr>
+            <w:t>1972</w:t>
+          </w:r>
+          <w:r>
+            <w:rPr>
+              <w:rFonts w:eastAsia="Times New Roman"/>
+            </w:rPr>
+            <w:t xml:space="preserve">. On the Assessment of Surface Heat Flux and Evaporation Using Large-Scale Parameters. </w:t>
+          </w:r>
+          <w:r>
+            <w:rPr>
+              <w:rFonts w:eastAsia="Times New Roman"/>
+              <w:i/>
+              <w:iCs/>
+            </w:rPr>
+            <w:t>Monthly Weather Review</w:t>
+          </w:r>
+          <w:r>
+            <w:rPr>
+              <w:rFonts w:eastAsia="Times New Roman"/>
+            </w:rPr>
+            <w:t xml:space="preserve"> </w:t>
+          </w:r>
+          <w:r>
+            <w:rPr>
+              <w:rFonts w:eastAsia="Times New Roman"/>
+              <w:b/>
+              <w:bCs/>
+            </w:rPr>
+            <w:t>100</w:t>
+          </w:r>
+          <w:r>
+            <w:rPr>
+              <w:rFonts w:eastAsia="Times New Roman"/>
+            </w:rPr>
+            <w:t>: 81–92.</w:t>
+          </w:r>
+        </w:p>
+        <w:p>
+          <w:pPr>
+            <w:spacing w:line="480" w:lineRule="auto"/>
+            <w:divId w:val="2057116221"/>
+            <w:rPr>
+              <w:rFonts w:eastAsia="Times New Roman"/>
+            </w:rPr>
+          </w:pPr>
+          <w:r>
+            <w:rPr>
+              <w:rFonts w:eastAsia="Times New Roman"/>
+              <w:b/>
+              <w:bCs/>
+            </w:rPr>
+            <w:t>Saxton KE, Rawls WJ</w:t>
+          </w:r>
+          <w:r>
+            <w:rPr>
+              <w:rFonts w:eastAsia="Times New Roman"/>
+            </w:rPr>
+            <w:t xml:space="preserve">. </w:t>
+          </w:r>
+          <w:r>
+            <w:rPr>
+              <w:rFonts w:eastAsia="Times New Roman"/>
+              <w:b/>
+              <w:bCs/>
+            </w:rPr>
+            <w:t>2006</w:t>
+          </w:r>
+          <w:r>
+            <w:rPr>
+              <w:rFonts w:eastAsia="Times New Roman"/>
+            </w:rPr>
+            <w:t xml:space="preserve">. Soil water characteristic estimates by texture and organic matter for hydrologic solutions. </w:t>
+          </w:r>
+          <w:r>
+            <w:rPr>
+              <w:rFonts w:eastAsia="Times New Roman"/>
+              <w:i/>
+              <w:iCs/>
+            </w:rPr>
+            <w:t>Soil Science Society of America Journal</w:t>
+          </w:r>
+          <w:r>
+            <w:rPr>
+              <w:rFonts w:eastAsia="Times New Roman"/>
+            </w:rPr>
+            <w:t xml:space="preserve"> </w:t>
+          </w:r>
+          <w:r>
+            <w:rPr>
+              <w:rFonts w:eastAsia="Times New Roman"/>
+              <w:b/>
+              <w:bCs/>
+            </w:rPr>
+            <w:t>70</w:t>
+          </w:r>
+          <w:r>
+            <w:rPr>
+              <w:rFonts w:eastAsia="Times New Roman"/>
+            </w:rPr>
+            <w:t>: 1569–1578.</w:t>
+          </w:r>
+        </w:p>
+        <w:p>
+          <w:pPr>
+            <w:spacing w:line="480" w:lineRule="auto"/>
+            <w:divId w:val="906576208"/>
+            <w:rPr>
+              <w:rFonts w:eastAsia="Times New Roman"/>
+            </w:rPr>
+          </w:pPr>
+          <w:r>
+            <w:rPr>
+              <w:rFonts w:eastAsia="Times New Roman"/>
+              <w:b/>
+              <w:bCs/>
+            </w:rPr>
+            <w:t>Stocker BD, Wang H, Smith NG, Harrison SP, Keenan TF, Sandoval D, Davis T, Prentice IC</w:t>
+          </w:r>
+          <w:r>
+            <w:rPr>
+              <w:rFonts w:eastAsia="Times New Roman"/>
+            </w:rPr>
+            <w:t xml:space="preserve">. </w:t>
+          </w:r>
+          <w:r>
+            <w:rPr>
+              <w:rFonts w:eastAsia="Times New Roman"/>
+              <w:b/>
+              <w:bCs/>
+            </w:rPr>
+            <w:t>2020</w:t>
+          </w:r>
+          <w:r>
+            <w:rPr>
+              <w:rFonts w:eastAsia="Times New Roman"/>
+            </w:rPr>
+            <w:t xml:space="preserve">. P-model v1.0: An optimality-based light </w:t>
+          </w:r>
+          <w:proofErr w:type="gramStart"/>
+          <w:r>
+            <w:rPr>
+              <w:rFonts w:eastAsia="Times New Roman"/>
+            </w:rPr>
+            <w:t>use</w:t>
+          </w:r>
+          <w:proofErr w:type="gramEnd"/>
+          <w:r>
+            <w:rPr>
+              <w:rFonts w:eastAsia="Times New Roman"/>
+            </w:rPr>
+            <w:t xml:space="preserve"> efficiency model for simulating ecosystem gross primary production. </w:t>
+          </w:r>
+          <w:r>
+            <w:rPr>
+              <w:rFonts w:eastAsia="Times New Roman"/>
+              <w:i/>
+              <w:iCs/>
+            </w:rPr>
+            <w:t>Geoscientific Model Development</w:t>
+          </w:r>
+          <w:r>
+            <w:rPr>
+              <w:rFonts w:eastAsia="Times New Roman"/>
+            </w:rPr>
+            <w:t xml:space="preserve"> </w:t>
+          </w:r>
+          <w:r>
+            <w:rPr>
+              <w:rFonts w:eastAsia="Times New Roman"/>
+              <w:b/>
+              <w:bCs/>
+            </w:rPr>
+            <w:t>13</w:t>
+          </w:r>
+          <w:r>
+            <w:rPr>
+              <w:rFonts w:eastAsia="Times New Roman"/>
+            </w:rPr>
+            <w:t>: 1545–1581.</w:t>
+          </w:r>
+        </w:p>
+        <w:p>
+          <w:pPr>
+            <w:spacing w:line="480" w:lineRule="auto"/>
+            <w:divId w:val="1144858207"/>
+            <w:rPr>
+              <w:rFonts w:eastAsia="Times New Roman"/>
+            </w:rPr>
+          </w:pPr>
+          <w:proofErr w:type="spellStart"/>
+          <w:r>
+            <w:rPr>
+              <w:rFonts w:eastAsia="Times New Roman"/>
+              <w:b/>
+              <w:bCs/>
+            </w:rPr>
+            <w:t>Thieurmel</w:t>
+          </w:r>
+          <w:proofErr w:type="spellEnd"/>
+          <w:r>
+            <w:rPr>
+              <w:rFonts w:eastAsia="Times New Roman"/>
+              <w:b/>
+              <w:bCs/>
+            </w:rPr>
+            <w:t xml:space="preserve"> B, </w:t>
+          </w:r>
+          <w:proofErr w:type="spellStart"/>
+          <w:r>
+            <w:rPr>
+              <w:rFonts w:eastAsia="Times New Roman"/>
+              <w:b/>
+              <w:bCs/>
+            </w:rPr>
+            <w:t>Elmarhraoui</w:t>
+          </w:r>
+          <w:proofErr w:type="spellEnd"/>
+          <w:r>
+            <w:rPr>
+              <w:rFonts w:eastAsia="Times New Roman"/>
+              <w:b/>
+              <w:bCs/>
+            </w:rPr>
+            <w:t xml:space="preserve"> A</w:t>
+          </w:r>
+          <w:r>
+            <w:rPr>
+              <w:rFonts w:eastAsia="Times New Roman"/>
+            </w:rPr>
+            <w:t xml:space="preserve">. </w:t>
+          </w:r>
+          <w:r>
+            <w:rPr>
+              <w:rFonts w:eastAsia="Times New Roman"/>
+              <w:b/>
+              <w:bCs/>
+            </w:rPr>
+            <w:t>2019</w:t>
+          </w:r>
+          <w:r>
+            <w:rPr>
+              <w:rFonts w:eastAsia="Times New Roman"/>
+            </w:rPr>
+            <w:t xml:space="preserve">. </w:t>
+          </w:r>
+          <w:proofErr w:type="spellStart"/>
+          <w:r>
+            <w:rPr>
+              <w:rFonts w:eastAsia="Times New Roman"/>
+            </w:rPr>
+            <w:t>suncalc</w:t>
+          </w:r>
+          <w:proofErr w:type="spellEnd"/>
+          <w:r>
+            <w:rPr>
+              <w:rFonts w:eastAsia="Times New Roman"/>
+            </w:rPr>
+            <w:t>: Compute sun position, sunlight phases, moon position, and lunar phase.</w:t>
+          </w:r>
+        </w:p>
+        <w:p>
+          <w:pPr>
+            <w:spacing w:line="480" w:lineRule="auto"/>
+            <w:rPr>
+              <w:b/>
+              <w:bCs/>
+            </w:rPr>
+          </w:pPr>
+          <w:r>
+            <w:rPr>
+              <w:rFonts w:eastAsia="Times New Roman"/>
+            </w:rPr>
+            <w:t> </w:t>
+          </w:r>
+        </w:p>
+      </w:sdtContent>
+    </w:sdt>
+    <w:p>
+      <w:pPr>
+        <w:spacing w:line="480" w:lineRule="auto"/>
+        <w:rPr>
+          <w:b/>
+          <w:bCs/>
+        </w:rPr>
+      </w:pPr>
     </w:p>
     <w:sectPr>
       <w:pgSz w:w="12240" w:h="15840"/>
@@ -19446,7 +20777,647 @@
       <w:szCs w:val="20"/>
     </w:rPr>
   </w:style>
+  <w:style w:type="character" w:styleId="PlaceholderText">
+    <w:name w:val="Placeholder Text"/>
+    <w:basedOn w:val="DefaultParagraphFont"/>
+    <w:uiPriority w:val="99"/>
+    <w:semiHidden/>
+    <w:rsid w:val="00DA7D15"/>
+    <w:rPr>
+      <w:color w:val="666666"/>
+    </w:rPr>
+  </w:style>
 </w:styles>
+</file>
+
+<file path=word/glossary/document.xml><?xml version="1.0" encoding="utf-8"?>
+<w:glossaryDocument xmlns:wpc="http://schemas.microsoft.com/office/word/2010/wordprocessingCanvas" xmlns:cx="http://schemas.microsoft.com/office/drawing/2014/chartex" xmlns:cx1="http://schemas.microsoft.com/office/drawing/2015/9/8/chartex" xmlns:cx2="http://schemas.microsoft.com/office/drawing/2015/10/21/chartex" xmlns:cx3="http://schemas.microsoft.com/office/drawing/2016/5/9/chartex" xmlns:cx4="http://schemas.microsoft.com/office/drawing/2016/5/10/chartex" xmlns:cx5="http://schemas.microsoft.com/office/drawing/2016/5/11/chartex" xmlns:cx6="http://schemas.microsoft.com/office/drawing/2016/5/12/chartex" xmlns:cx7="http://schemas.microsoft.com/office/drawing/2016/5/13/chartex" xmlns:cx8="http://schemas.microsoft.com/office/drawing/2016/5/14/chartex" xmlns:mc="http://schemas.openxmlformats.org/markup-compatibility/2006" xmlns:aink="http://schemas.microsoft.com/office/drawing/2016/ink" xmlns:am3d="http://schemas.microsoft.com/office/drawing/2017/model3d" xmlns:o="urn:schemas-microsoft-com:office:office" xmlns:oel="http://schemas.microsoft.com/office/2019/extlst" xmlns:r="http://schemas.openxmlformats.org/officeDocument/2006/relationships" xmlns:m="http://schemas.openxmlformats.org/officeDocument/2006/math" xmlns:v="urn:schemas-microsoft-com:vml" xmlns:wp14="http://schemas.microsoft.com/office/word/2010/wordprocessingDrawing" xmlns:wp="http://schemas.openxmlformats.org/drawingml/2006/wordprocessingDrawing" xmlns:w10="urn:schemas-microsoft-com:office:word" xmlns:w="http://schemas.openxmlformats.org/wordprocessingml/2006/main" xmlns:w14="http://schemas.microsoft.com/office/word/2010/wordml" xmlns:w15="http://schemas.microsoft.com/office/word/2012/wordml" xmlns:w16cex="http://schemas.microsoft.com/office/word/2018/wordml/cex" xmlns:w16cid="http://schemas.microsoft.com/office/word/2016/wordml/cid" xmlns:w16="http://schemas.microsoft.com/office/word/2018/wordml" xmlns:w16sdtdh="http://schemas.microsoft.com/office/word/2020/wordml/sdtdatahash" xmlns:w16se="http://schemas.microsoft.com/office/word/2015/wordml/symex" xmlns:wpg="http://schemas.microsoft.com/office/word/2010/wordprocessingGroup" xmlns:wpi="http://schemas.microsoft.com/office/word/2010/wordprocessingInk" xmlns:wne="http://schemas.microsoft.com/office/word/2006/wordml" xmlns:wps="http://schemas.microsoft.com/office/word/2010/wordprocessingShape" mc:Ignorable="w14 w15 w16se w16cid w16 w16cex w16sdtdh wp14">
+  <w:docParts>
+    <w:docPart>
+      <w:docPartPr>
+        <w:name w:val="A74CDC90C177C64880B72EC526486C95"/>
+        <w:category>
+          <w:name w:val="General"/>
+          <w:gallery w:val="placeholder"/>
+        </w:category>
+        <w:types>
+          <w:type w:val="bbPlcHdr"/>
+        </w:types>
+        <w:behaviors>
+          <w:behavior w:val="content"/>
+        </w:behaviors>
+        <w:guid w:val="{3D7695E8-E2E8-7548-95E4-434CD5DC4130}"/>
+      </w:docPartPr>
+      <w:docPartBody>
+        <w:p>
+          <w:pPr>
+            <w:pStyle w:val="A74CDC90C177C64880B72EC526486C95"/>
+          </w:pPr>
+          <w:r>
+            <w:rPr>
+              <w:rStyle w:val="PlaceholderText"/>
+            </w:rPr>
+            <w:t>Click or tap here to enter text.</w:t>
+          </w:r>
+        </w:p>
+      </w:docPartBody>
+    </w:docPart>
+    <w:docPart>
+      <w:docPartPr>
+        <w:name w:val="DefaultPlaceholder_-1854013440"/>
+        <w:category>
+          <w:name w:val="General"/>
+          <w:gallery w:val="placeholder"/>
+        </w:category>
+        <w:types>
+          <w:type w:val="bbPlcHdr"/>
+        </w:types>
+        <w:behaviors>
+          <w:behavior w:val="content"/>
+        </w:behaviors>
+        <w:guid w:val="{19B6EAFF-8677-1F44-9B5E-F9DEA5CD821B}"/>
+      </w:docPartPr>
+      <w:docPartBody>
+        <w:p>
+          <w:r>
+            <w:rPr>
+              <w:rStyle w:val="PlaceholderText"/>
+            </w:rPr>
+            <w:t>Click or tap here to enter text.</w:t>
+          </w:r>
+        </w:p>
+      </w:docPartBody>
+    </w:docPart>
+  </w:docParts>
+</w:glossaryDocument>
+</file>
+
+<file path=word/glossary/fontTable.xml><?xml version="1.0" encoding="utf-8"?>
+<w:fonts xmlns:mc="http://schemas.openxmlformats.org/markup-compatibility/2006" xmlns:r="http://schemas.openxmlformats.org/officeDocument/2006/relationships" xmlns:w="http://schemas.openxmlformats.org/wordprocessingml/2006/main" xmlns:w14="http://schemas.microsoft.com/office/word/2010/wordml" xmlns:w15="http://schemas.microsoft.com/office/word/2012/wordml" xmlns:w16cex="http://schemas.microsoft.com/office/word/2018/wordml/cex" xmlns:w16cid="http://schemas.microsoft.com/office/word/2016/wordml/cid" xmlns:w16="http://schemas.microsoft.com/office/word/2018/wordml" xmlns:w16sdtdh="http://schemas.microsoft.com/office/word/2020/wordml/sdtdatahash" xmlns:w16se="http://schemas.microsoft.com/office/word/2015/wordml/symex" mc:Ignorable="w14 w15 w16se w16cid w16 w16cex w16sdtdh">
+  <w:font w:name="Symbol">
+    <w:panose1 w:val="05050102010706020507"/>
+    <w:charset w:val="02"/>
+    <w:family w:val="decorative"/>
+    <w:pitch w:val="variable"/>
+    <w:sig w:usb0="00000000" w:usb1="10000000" w:usb2="00000000" w:usb3="00000000" w:csb0="80000000" w:csb1="00000000"/>
+  </w:font>
+  <w:font w:name="Calibri">
+    <w:panose1 w:val="020F0502020204030204"/>
+    <w:charset w:val="00"/>
+    <w:family w:val="swiss"/>
+    <w:pitch w:val="variable"/>
+    <w:sig w:usb0="E0002AFF" w:usb1="C000247B" w:usb2="00000009" w:usb3="00000000" w:csb0="000001FF" w:csb1="00000000"/>
+  </w:font>
+  <w:font w:name="Times New Roman (Body CS)">
+    <w:altName w:val="Times New Roman"/>
+    <w:panose1 w:val="020B0604020202020204"/>
+    <w:charset w:val="00"/>
+    <w:family w:val="roman"/>
+    <w:pitch w:val="variable"/>
+    <w:sig w:usb0="E0002AEF" w:usb1="C0007841" w:usb2="00000009" w:usb3="00000000" w:csb0="000001FF" w:csb1="00000000"/>
+  </w:font>
+  <w:font w:name="Courier New">
+    <w:panose1 w:val="02070309020205020404"/>
+    <w:charset w:val="00"/>
+    <w:family w:val="modern"/>
+    <w:pitch w:val="fixed"/>
+    <w:sig w:usb0="E0002EFF" w:usb1="C0007843" w:usb2="00000009" w:usb3="00000000" w:csb0="000001FF" w:csb1="00000000"/>
+  </w:font>
+  <w:font w:name="Times New Roman">
+    <w:panose1 w:val="02020603050405020304"/>
+    <w:charset w:val="00"/>
+    <w:family w:val="roman"/>
+    <w:pitch w:val="variable"/>
+    <w:sig w:usb0="E0002EFF" w:usb1="C000785B" w:usb2="00000009" w:usb3="00000000" w:csb0="000001FF" w:csb1="00000000"/>
+  </w:font>
+  <w:font w:name="Wingdings">
+    <w:panose1 w:val="05000000000000000000"/>
+    <w:charset w:val="4D"/>
+    <w:family w:val="decorative"/>
+    <w:pitch w:val="variable"/>
+    <w:sig w:usb0="00000003" w:usb1="00000000" w:usb2="00000000" w:usb3="00000000" w:csb0="80000001" w:csb1="00000000"/>
+  </w:font>
+  <w:font w:name="Cambria Math">
+    <w:panose1 w:val="02040503050406030204"/>
+    <w:charset w:val="00"/>
+    <w:family w:val="roman"/>
+    <w:pitch w:val="variable"/>
+    <w:sig w:usb0="E00002FF" w:usb1="420024FF" w:usb2="00000000" w:usb3="00000000" w:csb0="0000019F" w:csb1="00000000"/>
+  </w:font>
+  <w:font w:name="Calibri Light">
+    <w:panose1 w:val="020F0302020204030204"/>
+    <w:charset w:val="00"/>
+    <w:family w:val="swiss"/>
+    <w:pitch w:val="variable"/>
+    <w:sig w:usb0="E4002EFF" w:usb1="C000247B" w:usb2="00000009" w:usb3="00000000" w:csb0="000001FF" w:csb1="00000000"/>
+  </w:font>
+  <w:font w:name="Aptos">
+    <w:panose1 w:val="020B0004020202020204"/>
+    <w:charset w:val="00"/>
+    <w:family w:val="swiss"/>
+    <w:pitch w:val="variable"/>
+    <w:sig w:usb0="20000287" w:usb1="00000003" w:usb2="00000000" w:usb3="00000000" w:csb0="0000019F" w:csb1="00000000"/>
+  </w:font>
+  <w:font w:name="Aptos Display">
+    <w:panose1 w:val="020B0004020202020204"/>
+    <w:charset w:val="00"/>
+    <w:family w:val="swiss"/>
+    <w:pitch w:val="variable"/>
+    <w:sig w:usb0="20000287" w:usb1="00000003" w:usb2="00000000" w:usb3="00000000" w:csb0="0000019F" w:csb1="00000000"/>
+  </w:font>
+</w:fonts>
+</file>
+
+<file path=word/glossary/settings.xml><?xml version="1.0" encoding="utf-8"?>
+<w:settings xmlns:mc="http://schemas.openxmlformats.org/markup-compatibility/2006" xmlns:o="urn:schemas-microsoft-com:office:office" xmlns:r="http://schemas.openxmlformats.org/officeDocument/2006/relationships" xmlns:m="http://schemas.openxmlformats.org/officeDocument/2006/math" xmlns:v="urn:schemas-microsoft-com:vml" xmlns:w10="urn:schemas-microsoft-com:office:word" xmlns:w="http://schemas.openxmlformats.org/wordprocessingml/2006/main" xmlns:w14="http://schemas.microsoft.com/office/word/2010/wordml" xmlns:w15="http://schemas.microsoft.com/office/word/2012/wordml" xmlns:w16cex="http://schemas.microsoft.com/office/word/2018/wordml/cex" xmlns:w16cid="http://schemas.microsoft.com/office/word/2016/wordml/cid" xmlns:w16="http://schemas.microsoft.com/office/word/2018/wordml" xmlns:w16sdtdh="http://schemas.microsoft.com/office/word/2020/wordml/sdtdatahash" xmlns:w16se="http://schemas.microsoft.com/office/word/2015/wordml/symex" xmlns:sl="http://schemas.openxmlformats.org/schemaLibrary/2006/main" mc:Ignorable="w14 w15 w16se w16cid w16 w16cex w16sdtdh">
+  <w:view w:val="normal"/>
+  <w:defaultTabStop w:val="720"/>
+  <w:characterSpacingControl w:val="doNotCompress"/>
+  <w:compat>
+    <w:useFELayout/>
+    <w:compatSetting w:name="compatibilityMode" w:uri="http://schemas.microsoft.com/office/word" w:val="15"/>
+    <w:compatSetting w:name="overrideTableStyleFontSizeAndJustification" w:uri="http://schemas.microsoft.com/office/word" w:val="1"/>
+    <w:compatSetting w:name="enableOpenTypeFeatures" w:uri="http://schemas.microsoft.com/office/word" w:val="1"/>
+    <w:compatSetting w:name="doNotFlipMirrorIndents" w:uri="http://schemas.microsoft.com/office/word" w:val="1"/>
+    <w:compatSetting w:name="differentiateMultirowTableHeaders" w:uri="http://schemas.microsoft.com/office/word" w:val="1"/>
+    <w:compatSetting w:name="useWord2013TrackBottomHyphenation" w:uri="http://schemas.microsoft.com/office/word" w:val="0"/>
+  </w:compat>
+  <w:rsids>
+    <w:rsidRoot w:val="00CB7686"/>
+    <w:rsid w:val="00614E4C"/>
+    <w:rsid w:val="00CB7686"/>
+  </w:rsids>
+  <m:mathPr>
+    <m:mathFont m:val="Cambria Math"/>
+    <m:brkBin m:val="before"/>
+    <m:brkBinSub m:val="--"/>
+    <m:smallFrac m:val="0"/>
+    <m:dispDef/>
+    <m:lMargin m:val="0"/>
+    <m:rMargin m:val="0"/>
+    <m:defJc m:val="centerGroup"/>
+    <m:wrapIndent m:val="1440"/>
+    <m:intLim m:val="subSup"/>
+    <m:naryLim m:val="undOvr"/>
+  </m:mathPr>
+  <w:themeFontLang w:val="en-US"/>
+  <w:clrSchemeMapping w:bg1="light1" w:t1="dark1" w:bg2="light2" w:t2="dark2" w:accent1="accent1" w:accent2="accent2" w:accent3="accent3" w:accent4="accent4" w:accent5="accent5" w:accent6="accent6" w:hyperlink="hyperlink" w:followedHyperlink="followedHyperlink"/>
+  <w:decimalSymbol w:val="."/>
+  <w:listSeparator w:val=","/>
+  <w15:chartTrackingRefBased/>
+</w:settings>
+</file>
+
+<file path=word/glossary/styles.xml><?xml version="1.0" encoding="utf-8"?>
+<w:styles xmlns:mc="http://schemas.openxmlformats.org/markup-compatibility/2006" xmlns:r="http://schemas.openxmlformats.org/officeDocument/2006/relationships" xmlns:w="http://schemas.openxmlformats.org/wordprocessingml/2006/main" xmlns:w14="http://schemas.microsoft.com/office/word/2010/wordml" xmlns:w15="http://schemas.microsoft.com/office/word/2012/wordml" xmlns:w16cex="http://schemas.microsoft.com/office/word/2018/wordml/cex" xmlns:w16cid="http://schemas.microsoft.com/office/word/2016/wordml/cid" xmlns:w16="http://schemas.microsoft.com/office/word/2018/wordml" xmlns:w16sdtdh="http://schemas.microsoft.com/office/word/2020/wordml/sdtdatahash" xmlns:w16se="http://schemas.microsoft.com/office/word/2015/wordml/symex" mc:Ignorable="w14 w15 w16se w16cid w16 w16cex w16sdtdh">
+  <w:docDefaults>
+    <w:rPrDefault>
+      <w:rPr>
+        <w:rFonts w:asciiTheme="minorHAnsi" w:eastAsiaTheme="minorEastAsia" w:hAnsiTheme="minorHAnsi" w:cstheme="minorBidi"/>
+        <w:kern w:val="2"/>
+        <w:sz w:val="24"/>
+        <w:szCs w:val="24"/>
+        <w:lang w:val="en-US" w:eastAsia="en-US" w:bidi="ar-SA"/>
+        <w14:ligatures w14:val="standardContextual"/>
+      </w:rPr>
+    </w:rPrDefault>
+    <w:pPrDefault>
+      <w:pPr>
+        <w:spacing w:after="160" w:line="278" w:lineRule="auto"/>
+      </w:pPr>
+    </w:pPrDefault>
+  </w:docDefaults>
+  <w:latentStyles w:defLockedState="0" w:defUIPriority="99" w:defSemiHidden="0" w:defUnhideWhenUsed="0" w:defQFormat="0" w:count="376">
+    <w:lsdException w:name="Normal" w:uiPriority="0" w:qFormat="1"/>
+    <w:lsdException w:name="heading 1" w:uiPriority="9" w:qFormat="1"/>
+    <w:lsdException w:name="heading 2" w:semiHidden="1" w:uiPriority="9" w:unhideWhenUsed="1" w:qFormat="1"/>
+    <w:lsdException w:name="heading 3" w:semiHidden="1" w:uiPriority="9" w:unhideWhenUsed="1" w:qFormat="1"/>
+    <w:lsdException w:name="heading 4" w:semiHidden="1" w:uiPriority="9" w:unhideWhenUsed="1" w:qFormat="1"/>
+    <w:lsdException w:name="heading 5" w:semiHidden="1" w:uiPriority="9" w:unhideWhenUsed="1" w:qFormat="1"/>
+    <w:lsdException w:name="heading 6" w:semiHidden="1" w:uiPriority="9" w:unhideWhenUsed="1" w:qFormat="1"/>
+    <w:lsdException w:name="heading 7" w:semiHidden="1" w:uiPriority="9" w:unhideWhenUsed="1" w:qFormat="1"/>
+    <w:lsdException w:name="heading 8" w:semiHidden="1" w:uiPriority="9" w:unhideWhenUsed="1" w:qFormat="1"/>
+    <w:lsdException w:name="heading 9" w:semiHidden="1" w:uiPriority="9" w:unhideWhenUsed="1" w:qFormat="1"/>
+    <w:lsdException w:name="index 1" w:semiHidden="1" w:unhideWhenUsed="1"/>
+    <w:lsdException w:name="index 2" w:semiHidden="1" w:unhideWhenUsed="1"/>
+    <w:lsdException w:name="index 3" w:semiHidden="1" w:unhideWhenUsed="1"/>
+    <w:lsdException w:name="index 4" w:semiHidden="1" w:unhideWhenUsed="1"/>
+    <w:lsdException w:name="index 5" w:semiHidden="1" w:unhideWhenUsed="1"/>
+    <w:lsdException w:name="index 6" w:semiHidden="1" w:unhideWhenUsed="1"/>
+    <w:lsdException w:name="index 7" w:semiHidden="1" w:unhideWhenUsed="1"/>
+    <w:lsdException w:name="index 8" w:semiHidden="1" w:unhideWhenUsed="1"/>
+    <w:lsdException w:name="index 9" w:semiHidden="1" w:unhideWhenUsed="1"/>
+    <w:lsdException w:name="toc 1" w:semiHidden="1" w:uiPriority="39" w:unhideWhenUsed="1"/>
+    <w:lsdException w:name="toc 2" w:semiHidden="1" w:uiPriority="39" w:unhideWhenUsed="1"/>
+    <w:lsdException w:name="toc 3" w:semiHidden="1" w:uiPriority="39" w:unhideWhenUsed="1"/>
+    <w:lsdException w:name="toc 4" w:semiHidden="1" w:uiPriority="39" w:unhideWhenUsed="1"/>
+    <w:lsdException w:name="toc 5" w:semiHidden="1" w:uiPriority="39" w:unhideWhenUsed="1"/>
+    <w:lsdException w:name="toc 6" w:semiHidden="1" w:uiPriority="39" w:unhideWhenUsed="1"/>
+    <w:lsdException w:name="toc 7" w:semiHidden="1" w:uiPriority="39" w:unhideWhenUsed="1"/>
+    <w:lsdException w:name="toc 8" w:semiHidden="1" w:uiPriority="39" w:unhideWhenUsed="1"/>
+    <w:lsdException w:name="toc 9" w:semiHidden="1" w:uiPriority="39" w:unhideWhenUsed="1"/>
+    <w:lsdException w:name="Normal Indent" w:semiHidden="1" w:unhideWhenUsed="1"/>
+    <w:lsdException w:name="footnote text" w:semiHidden="1" w:unhideWhenUsed="1"/>
+    <w:lsdException w:name="annotation text" w:semiHidden="1" w:unhideWhenUsed="1"/>
+    <w:lsdException w:name="header" w:semiHidden="1" w:unhideWhenUsed="1"/>
+    <w:lsdException w:name="footer" w:semiHidden="1" w:unhideWhenUsed="1"/>
+    <w:lsdException w:name="index heading" w:semiHidden="1" w:unhideWhenUsed="1"/>
+    <w:lsdException w:name="caption" w:semiHidden="1" w:uiPriority="35" w:unhideWhenUsed="1" w:qFormat="1"/>
+    <w:lsdException w:name="table of figures" w:semiHidden="1" w:unhideWhenUsed="1"/>
+    <w:lsdException w:name="envelope address" w:semiHidden="1" w:unhideWhenUsed="1"/>
+    <w:lsdException w:name="envelope return" w:semiHidden="1" w:unhideWhenUsed="1"/>
+    <w:lsdException w:name="footnote reference" w:semiHidden="1" w:unhideWhenUsed="1"/>
+    <w:lsdException w:name="annotation reference" w:semiHidden="1" w:unhideWhenUsed="1"/>
+    <w:lsdException w:name="line number" w:semiHidden="1" w:unhideWhenUsed="1"/>
+    <w:lsdException w:name="page number" w:semiHidden="1" w:unhideWhenUsed="1"/>
+    <w:lsdException w:name="endnote reference" w:semiHidden="1" w:unhideWhenUsed="1"/>
+    <w:lsdException w:name="endnote text" w:semiHidden="1" w:unhideWhenUsed="1"/>
+    <w:lsdException w:name="table of authorities" w:semiHidden="1" w:unhideWhenUsed="1"/>
+    <w:lsdException w:name="macro" w:semiHidden="1" w:unhideWhenUsed="1"/>
+    <w:lsdException w:name="toa heading" w:semiHidden="1" w:unhideWhenUsed="1"/>
+    <w:lsdException w:name="List" w:semiHidden="1" w:unhideWhenUsed="1"/>
+    <w:lsdException w:name="List Bullet" w:semiHidden="1" w:unhideWhenUsed="1"/>
+    <w:lsdException w:name="List Number" w:semiHidden="1" w:unhideWhenUsed="1"/>
+    <w:lsdException w:name="List 2" w:semiHidden="1" w:unhideWhenUsed="1"/>
+    <w:lsdException w:name="List 3" w:semiHidden="1" w:unhideWhenUsed="1"/>
+    <w:lsdException w:name="List 4" w:semiHidden="1" w:unhideWhenUsed="1"/>
+    <w:lsdException w:name="List 5" w:semiHidden="1" w:unhideWhenUsed="1"/>
+    <w:lsdException w:name="List Bullet 2" w:semiHidden="1" w:unhideWhenUsed="1"/>
+    <w:lsdException w:name="List Bullet 3" w:semiHidden="1" w:unhideWhenUsed="1"/>
+    <w:lsdException w:name="List Bullet 4" w:semiHidden="1" w:unhideWhenUsed="1"/>
+    <w:lsdException w:name="List Bullet 5" w:semiHidden="1" w:unhideWhenUsed="1"/>
+    <w:lsdException w:name="List Number 2" w:semiHidden="1" w:unhideWhenUsed="1"/>
+    <w:lsdException w:name="List Number 3" w:semiHidden="1" w:unhideWhenUsed="1"/>
+    <w:lsdException w:name="List Number 4" w:semiHidden="1" w:unhideWhenUsed="1"/>
+    <w:lsdException w:name="List Number 5" w:semiHidden="1" w:unhideWhenUsed="1"/>
+    <w:lsdException w:name="Title" w:uiPriority="10" w:qFormat="1"/>
+    <w:lsdException w:name="Closing" w:semiHidden="1" w:unhideWhenUsed="1"/>
+    <w:lsdException w:name="Signature" w:semiHidden="1" w:unhideWhenUsed="1"/>
+    <w:lsdException w:name="Default Paragraph Font" w:semiHidden="1" w:uiPriority="1" w:unhideWhenUsed="1"/>
+    <w:lsdException w:name="Body Text" w:semiHidden="1" w:unhideWhenUsed="1"/>
+    <w:lsdException w:name="Body Text Indent" w:semiHidden="1" w:unhideWhenUsed="1"/>
+    <w:lsdException w:name="List Continue" w:semiHidden="1" w:unhideWhenUsed="1"/>
+    <w:lsdException w:name="List Continue 2" w:semiHidden="1" w:unhideWhenUsed="1"/>
+    <w:lsdException w:name="List Continue 3" w:semiHidden="1" w:unhideWhenUsed="1"/>
+    <w:lsdException w:name="List Continue 4" w:semiHidden="1" w:unhideWhenUsed="1"/>
+    <w:lsdException w:name="List Continue 5" w:semiHidden="1" w:unhideWhenUsed="1"/>
+    <w:lsdException w:name="Message Header" w:semiHidden="1" w:unhideWhenUsed="1"/>
+    <w:lsdException w:name="Subtitle" w:uiPriority="11" w:qFormat="1"/>
+    <w:lsdException w:name="Salutation" w:semiHidden="1" w:unhideWhenUsed="1"/>
+    <w:lsdException w:name="Date" w:semiHidden="1" w:unhideWhenUsed="1"/>
+    <w:lsdException w:name="Body Text First Indent" w:semiHidden="1" w:unhideWhenUsed="1"/>
+    <w:lsdException w:name="Body Text First Indent 2" w:semiHidden="1" w:unhideWhenUsed="1"/>
+    <w:lsdException w:name="Note Heading" w:semiHidden="1" w:unhideWhenUsed="1"/>
+    <w:lsdException w:name="Body Text 2" w:semiHidden="1" w:unhideWhenUsed="1"/>
+    <w:lsdException w:name="Body Text 3" w:semiHidden="1" w:unhideWhenUsed="1"/>
+    <w:lsdException w:name="Body Text Indent 2" w:semiHidden="1" w:unhideWhenUsed="1"/>
+    <w:lsdException w:name="Body Text Indent 3" w:semiHidden="1" w:unhideWhenUsed="1"/>
+    <w:lsdException w:name="Block Text" w:semiHidden="1" w:unhideWhenUsed="1"/>
+    <w:lsdException w:name="Hyperlink" w:semiHidden="1" w:unhideWhenUsed="1"/>
+    <w:lsdException w:name="FollowedHyperlink" w:semiHidden="1" w:unhideWhenUsed="1"/>
+    <w:lsdException w:name="Strong" w:uiPriority="22" w:qFormat="1"/>
+    <w:lsdException w:name="Emphasis" w:uiPriority="20" w:qFormat="1"/>
+    <w:lsdException w:name="Document Map" w:semiHidden="1" w:unhideWhenUsed="1"/>
+    <w:lsdException w:name="Plain Text" w:semiHidden="1" w:unhideWhenUsed="1"/>
+    <w:lsdException w:name="E-mail Signature" w:semiHidden="1" w:unhideWhenUsed="1"/>
+    <w:lsdException w:name="HTML Top of Form" w:semiHidden="1" w:unhideWhenUsed="1"/>
+    <w:lsdException w:name="HTML Bottom of Form" w:semiHidden="1" w:unhideWhenUsed="1"/>
+    <w:lsdException w:name="Normal (Web)" w:semiHidden="1" w:unhideWhenUsed="1"/>
+    <w:lsdException w:name="HTML Acronym" w:semiHidden="1" w:unhideWhenUsed="1"/>
+    <w:lsdException w:name="HTML Address" w:semiHidden="1" w:unhideWhenUsed="1"/>
+    <w:lsdException w:name="HTML Cite" w:semiHidden="1" w:unhideWhenUsed="1"/>
+    <w:lsdException w:name="HTML Code" w:semiHidden="1" w:unhideWhenUsed="1"/>
+    <w:lsdException w:name="HTML Definition" w:semiHidden="1" w:unhideWhenUsed="1"/>
+    <w:lsdException w:name="HTML Keyboard" w:semiHidden="1" w:unhideWhenUsed="1"/>
+    <w:lsdException w:name="HTML Preformatted" w:semiHidden="1" w:unhideWhenUsed="1"/>
+    <w:lsdException w:name="HTML Sample" w:semiHidden="1" w:unhideWhenUsed="1"/>
+    <w:lsdException w:name="HTML Typewriter" w:semiHidden="1" w:unhideWhenUsed="1"/>
+    <w:lsdException w:name="HTML Variable" w:semiHidden="1" w:unhideWhenUsed="1"/>
+    <w:lsdException w:name="Normal Table" w:semiHidden="1" w:unhideWhenUsed="1"/>
+    <w:lsdException w:name="annotation subject" w:semiHidden="1" w:unhideWhenUsed="1"/>
+    <w:lsdException w:name="No List" w:semiHidden="1" w:unhideWhenUsed="1"/>
+    <w:lsdException w:name="Outline List 1" w:semiHidden="1" w:unhideWhenUsed="1"/>
+    <w:lsdException w:name="Outline List 2" w:semiHidden="1" w:unhideWhenUsed="1"/>
+    <w:lsdException w:name="Outline List 3" w:semiHidden="1" w:unhideWhenUsed="1"/>
+    <w:lsdException w:name="Table Simple 1" w:semiHidden="1" w:unhideWhenUsed="1"/>
+    <w:lsdException w:name="Table Simple 2" w:semiHidden="1" w:unhideWhenUsed="1"/>
+    <w:lsdException w:name="Table Simple 3" w:semiHidden="1" w:unhideWhenUsed="1"/>
+    <w:lsdException w:name="Table Classic 1" w:semiHidden="1" w:unhideWhenUsed="1"/>
+    <w:lsdException w:name="Table Classic 2" w:semiHidden="1" w:unhideWhenUsed="1"/>
+    <w:lsdException w:name="Table Classic 3" w:semiHidden="1" w:unhideWhenUsed="1"/>
+    <w:lsdException w:name="Table Classic 4" w:semiHidden="1" w:unhideWhenUsed="1"/>
+    <w:lsdException w:name="Table Colorful 1" w:semiHidden="1" w:unhideWhenUsed="1"/>
+    <w:lsdException w:name="Table Colorful 2" w:semiHidden="1" w:unhideWhenUsed="1"/>
+    <w:lsdException w:name="Table Colorful 3" w:semiHidden="1" w:unhideWhenUsed="1"/>
+    <w:lsdException w:name="Table Columns 1" w:semiHidden="1" w:unhideWhenUsed="1"/>
+    <w:lsdException w:name="Table Columns 2" w:semiHidden="1" w:unhideWhenUsed="1"/>
+    <w:lsdException w:name="Table Columns 3" w:semiHidden="1" w:unhideWhenUsed="1"/>
+    <w:lsdException w:name="Table Columns 4" w:semiHidden="1" w:unhideWhenUsed="1"/>
+    <w:lsdException w:name="Table Columns 5" w:semiHidden="1" w:unhideWhenUsed="1"/>
+    <w:lsdException w:name="Table Grid 1" w:semiHidden="1" w:unhideWhenUsed="1"/>
+    <w:lsdException w:name="Table Grid 2" w:semiHidden="1" w:unhideWhenUsed="1"/>
+    <w:lsdException w:name="Table Grid 3" w:semiHidden="1" w:unhideWhenUsed="1"/>
+    <w:lsdException w:name="Table Grid 4" w:semiHidden="1" w:unhideWhenUsed="1"/>
+    <w:lsdException w:name="Table Grid 5" w:semiHidden="1" w:unhideWhenUsed="1"/>
+    <w:lsdException w:name="Table Grid 6" w:semiHidden="1" w:unhideWhenUsed="1"/>
+    <w:lsdException w:name="Table Grid 7" w:semiHidden="1" w:unhideWhenUsed="1"/>
+    <w:lsdException w:name="Table Grid 8" w:semiHidden="1" w:unhideWhenUsed="1"/>
+    <w:lsdException w:name="Table List 1" w:semiHidden="1" w:unhideWhenUsed="1"/>
+    <w:lsdException w:name="Table List 2" w:semiHidden="1" w:unhideWhenUsed="1"/>
+    <w:lsdException w:name="Table List 3" w:semiHidden="1" w:unhideWhenUsed="1"/>
+    <w:lsdException w:name="Table List 4" w:semiHidden="1" w:unhideWhenUsed="1"/>
+    <w:lsdException w:name="Table List 5" w:semiHidden="1" w:unhideWhenUsed="1"/>
+    <w:lsdException w:name="Table List 6" w:semiHidden="1" w:unhideWhenUsed="1"/>
+    <w:lsdException w:name="Table List 7" w:semiHidden="1" w:unhideWhenUsed="1"/>
+    <w:lsdException w:name="Table List 8" w:semiHidden="1" w:unhideWhenUsed="1"/>
+    <w:lsdException w:name="Table 3D effects 1" w:semiHidden="1" w:unhideWhenUsed="1"/>
+    <w:lsdException w:name="Table 3D effects 2" w:semiHidden="1" w:unhideWhenUsed="1"/>
+    <w:lsdException w:name="Table 3D effects 3" w:semiHidden="1" w:unhideWhenUsed="1"/>
+    <w:lsdException w:name="Table Contemporary" w:semiHidden="1" w:unhideWhenUsed="1"/>
+    <w:lsdException w:name="Table Elegant" w:semiHidden="1" w:unhideWhenUsed="1"/>
+    <w:lsdException w:name="Table Professional" w:semiHidden="1" w:unhideWhenUsed="1"/>
+    <w:lsdException w:name="Table Subtle 1" w:semiHidden="1" w:unhideWhenUsed="1"/>
+    <w:lsdException w:name="Table Subtle 2" w:semiHidden="1" w:unhideWhenUsed="1"/>
+    <w:lsdException w:name="Table Web 1" w:semiHidden="1" w:unhideWhenUsed="1"/>
+    <w:lsdException w:name="Table Web 2" w:semiHidden="1" w:unhideWhenUsed="1"/>
+    <w:lsdException w:name="Table Web 3" w:semiHidden="1" w:unhideWhenUsed="1"/>
+    <w:lsdException w:name="Balloon Text" w:semiHidden="1" w:unhideWhenUsed="1"/>
+    <w:lsdException w:name="Table Grid" w:uiPriority="39"/>
+    <w:lsdException w:name="Table Theme" w:semiHidden="1" w:unhideWhenUsed="1"/>
+    <w:lsdException w:name="Placeholder Text" w:semiHidden="1"/>
+    <w:lsdException w:name="No Spacing" w:uiPriority="1" w:qFormat="1"/>
+    <w:lsdException w:name="Light Shading" w:uiPriority="60"/>
+    <w:lsdException w:name="Light List" w:uiPriority="61"/>
+    <w:lsdException w:name="Light Grid" w:uiPriority="62"/>
+    <w:lsdException w:name="Medium Shading 1" w:uiPriority="63"/>
+    <w:lsdException w:name="Medium Shading 2" w:uiPriority="64"/>
+    <w:lsdException w:name="Medium List 1" w:uiPriority="65"/>
+    <w:lsdException w:name="Medium List 2" w:uiPriority="66"/>
+    <w:lsdException w:name="Medium Grid 1" w:uiPriority="67"/>
+    <w:lsdException w:name="Medium Grid 2" w:uiPriority="68"/>
+    <w:lsdException w:name="Medium Grid 3" w:uiPriority="69"/>
+    <w:lsdException w:name="Dark List" w:uiPriority="70"/>
+    <w:lsdException w:name="Colorful Shading" w:uiPriority="71"/>
+    <w:lsdException w:name="Colorful List" w:uiPriority="72"/>
+    <w:lsdException w:name="Colorful Grid" w:uiPriority="73"/>
+    <w:lsdException w:name="Light Shading Accent 1" w:uiPriority="60"/>
+    <w:lsdException w:name="Light List Accent 1" w:uiPriority="61"/>
+    <w:lsdException w:name="Light Grid Accent 1" w:uiPriority="62"/>
+    <w:lsdException w:name="Medium Shading 1 Accent 1" w:uiPriority="63"/>
+    <w:lsdException w:name="Medium Shading 2 Accent 1" w:uiPriority="64"/>
+    <w:lsdException w:name="Medium List 1 Accent 1" w:uiPriority="65"/>
+    <w:lsdException w:name="Revision" w:semiHidden="1"/>
+    <w:lsdException w:name="List Paragraph" w:uiPriority="34" w:qFormat="1"/>
+    <w:lsdException w:name="Quote" w:uiPriority="29" w:qFormat="1"/>
+    <w:lsdException w:name="Intense Quote" w:uiPriority="30" w:qFormat="1"/>
+    <w:lsdException w:name="Medium List 2 Accent 1" w:uiPriority="66"/>
+    <w:lsdException w:name="Medium Grid 1 Accent 1" w:uiPriority="67"/>
+    <w:lsdException w:name="Medium Grid 2 Accent 1" w:uiPriority="68"/>
+    <w:lsdException w:name="Medium Grid 3 Accent 1" w:uiPriority="69"/>
+    <w:lsdException w:name="Dark List Accent 1" w:uiPriority="70"/>
+    <w:lsdException w:name="Colorful Shading Accent 1" w:uiPriority="71"/>
+    <w:lsdException w:name="Colorful List Accent 1" w:uiPriority="72"/>
+    <w:lsdException w:name="Colorful Grid Accent 1" w:uiPriority="73"/>
+    <w:lsdException w:name="Light Shading Accent 2" w:uiPriority="60"/>
+    <w:lsdException w:name="Light List Accent 2" w:uiPriority="61"/>
+    <w:lsdException w:name="Light Grid Accent 2" w:uiPriority="62"/>
+    <w:lsdException w:name="Medium Shading 1 Accent 2" w:uiPriority="63"/>
+    <w:lsdException w:name="Medium Shading 2 Accent 2" w:uiPriority="64"/>
+    <w:lsdException w:name="Medium List 1 Accent 2" w:uiPriority="65"/>
+    <w:lsdException w:name="Medium List 2 Accent 2" w:uiPriority="66"/>
+    <w:lsdException w:name="Medium Grid 1 Accent 2" w:uiPriority="67"/>
+    <w:lsdException w:name="Medium Grid 2 Accent 2" w:uiPriority="68"/>
+    <w:lsdException w:name="Medium Grid 3 Accent 2" w:uiPriority="69"/>
+    <w:lsdException w:name="Dark List Accent 2" w:uiPriority="70"/>
+    <w:lsdException w:name="Colorful Shading Accent 2" w:uiPriority="71"/>
+    <w:lsdException w:name="Colorful List Accent 2" w:uiPriority="72"/>
+    <w:lsdException w:name="Colorful Grid Accent 2" w:uiPriority="73"/>
+    <w:lsdException w:name="Light Shading Accent 3" w:uiPriority="60"/>
+    <w:lsdException w:name="Light List Accent 3" w:uiPriority="61"/>
+    <w:lsdException w:name="Light Grid Accent 3" w:uiPriority="62"/>
+    <w:lsdException w:name="Medium Shading 1 Accent 3" w:uiPriority="63"/>
+    <w:lsdException w:name="Medium Shading 2 Accent 3" w:uiPriority="64"/>
+    <w:lsdException w:name="Medium List 1 Accent 3" w:uiPriority="65"/>
+    <w:lsdException w:name="Medium List 2 Accent 3" w:uiPriority="66"/>
+    <w:lsdException w:name="Medium Grid 1 Accent 3" w:uiPriority="67"/>
+    <w:lsdException w:name="Medium Grid 2 Accent 3" w:uiPriority="68"/>
+    <w:lsdException w:name="Medium Grid 3 Accent 3" w:uiPriority="69"/>
+    <w:lsdException w:name="Dark List Accent 3" w:uiPriority="70"/>
+    <w:lsdException w:name="Colorful Shading Accent 3" w:uiPriority="71"/>
+    <w:lsdException w:name="Colorful List Accent 3" w:uiPriority="72"/>
+    <w:lsdException w:name="Colorful Grid Accent 3" w:uiPriority="73"/>
+    <w:lsdException w:name="Light Shading Accent 4" w:uiPriority="60"/>
+    <w:lsdException w:name="Light List Accent 4" w:uiPriority="61"/>
+    <w:lsdException w:name="Light Grid Accent 4" w:uiPriority="62"/>
+    <w:lsdException w:name="Medium Shading 1 Accent 4" w:uiPriority="63"/>
+    <w:lsdException w:name="Medium Shading 2 Accent 4" w:uiPriority="64"/>
+    <w:lsdException w:name="Medium List 1 Accent 4" w:uiPriority="65"/>
+    <w:lsdException w:name="Medium List 2 Accent 4" w:uiPriority="66"/>
+    <w:lsdException w:name="Medium Grid 1 Accent 4" w:uiPriority="67"/>
+    <w:lsdException w:name="Medium Grid 2 Accent 4" w:uiPriority="68"/>
+    <w:lsdException w:name="Medium Grid 3 Accent 4" w:uiPriority="69"/>
+    <w:lsdException w:name="Dark List Accent 4" w:uiPriority="70"/>
+    <w:lsdException w:name="Colorful Shading Accent 4" w:uiPriority="71"/>
+    <w:lsdException w:name="Colorful List Accent 4" w:uiPriority="72"/>
+    <w:lsdException w:name="Colorful Grid Accent 4" w:uiPriority="73"/>
+    <w:lsdException w:name="Light Shading Accent 5" w:uiPriority="60"/>
+    <w:lsdException w:name="Light List Accent 5" w:uiPriority="61"/>
+    <w:lsdException w:name="Light Grid Accent 5" w:uiPriority="62"/>
+    <w:lsdException w:name="Medium Shading 1 Accent 5" w:uiPriority="63"/>
+    <w:lsdException w:name="Medium Shading 2 Accent 5" w:uiPriority="64"/>
+    <w:lsdException w:name="Medium List 1 Accent 5" w:uiPriority="65"/>
+    <w:lsdException w:name="Medium List 2 Accent 5" w:uiPriority="66"/>
+    <w:lsdException w:name="Medium Grid 1 Accent 5" w:uiPriority="67"/>
+    <w:lsdException w:name="Medium Grid 2 Accent 5" w:uiPriority="68"/>
+    <w:lsdException w:name="Medium Grid 3 Accent 5" w:uiPriority="69"/>
+    <w:lsdException w:name="Dark List Accent 5" w:uiPriority="70"/>
+    <w:lsdException w:name="Colorful Shading Accent 5" w:uiPriority="71"/>
+    <w:lsdException w:name="Colorful List Accent 5" w:uiPriority="72"/>
+    <w:lsdException w:name="Colorful Grid Accent 5" w:uiPriority="73"/>
+    <w:lsdException w:name="Light Shading Accent 6" w:uiPriority="60"/>
+    <w:lsdException w:name="Light List Accent 6" w:uiPriority="61"/>
+    <w:lsdException w:name="Light Grid Accent 6" w:uiPriority="62"/>
+    <w:lsdException w:name="Medium Shading 1 Accent 6" w:uiPriority="63"/>
+    <w:lsdException w:name="Medium Shading 2 Accent 6" w:uiPriority="64"/>
+    <w:lsdException w:name="Medium List 1 Accent 6" w:uiPriority="65"/>
+    <w:lsdException w:name="Medium List 2 Accent 6" w:uiPriority="66"/>
+    <w:lsdException w:name="Medium Grid 1 Accent 6" w:uiPriority="67"/>
+    <w:lsdException w:name="Medium Grid 2 Accent 6" w:uiPriority="68"/>
+    <w:lsdException w:name="Medium Grid 3 Accent 6" w:uiPriority="69"/>
+    <w:lsdException w:name="Dark List Accent 6" w:uiPriority="70"/>
+    <w:lsdException w:name="Colorful Shading Accent 6" w:uiPriority="71"/>
+    <w:lsdException w:name="Colorful List Accent 6" w:uiPriority="72"/>
+    <w:lsdException w:name="Colorful Grid Accent 6" w:uiPriority="73"/>
+    <w:lsdException w:name="Subtle Emphasis" w:uiPriority="19" w:qFormat="1"/>
+    <w:lsdException w:name="Intense Emphasis" w:uiPriority="21" w:qFormat="1"/>
+    <w:lsdException w:name="Subtle Reference" w:uiPriority="31" w:qFormat="1"/>
+    <w:lsdException w:name="Intense Reference" w:uiPriority="32" w:qFormat="1"/>
+    <w:lsdException w:name="Book Title" w:uiPriority="33" w:qFormat="1"/>
+    <w:lsdException w:name="Bibliography" w:semiHidden="1" w:uiPriority="37" w:unhideWhenUsed="1"/>
+    <w:lsdException w:name="TOC Heading" w:semiHidden="1" w:uiPriority="39" w:unhideWhenUsed="1" w:qFormat="1"/>
+    <w:lsdException w:name="Plain Table 1" w:uiPriority="41"/>
+    <w:lsdException w:name="Plain Table 2" w:uiPriority="42"/>
+    <w:lsdException w:name="Plain Table 3" w:uiPriority="43"/>
+    <w:lsdException w:name="Plain Table 4" w:uiPriority="44"/>
+    <w:lsdException w:name="Plain Table 5" w:uiPriority="45"/>
+    <w:lsdException w:name="Grid Table Light" w:uiPriority="40"/>
+    <w:lsdException w:name="Grid Table 1 Light" w:uiPriority="46"/>
+    <w:lsdException w:name="Grid Table 2" w:uiPriority="47"/>
+    <w:lsdException w:name="Grid Table 3" w:uiPriority="48"/>
+    <w:lsdException w:name="Grid Table 4" w:uiPriority="49"/>
+    <w:lsdException w:name="Grid Table 5 Dark" w:uiPriority="50"/>
+    <w:lsdException w:name="Grid Table 6 Colorful" w:uiPriority="51"/>
+    <w:lsdException w:name="Grid Table 7 Colorful" w:uiPriority="52"/>
+    <w:lsdException w:name="Grid Table 1 Light Accent 1" w:uiPriority="46"/>
+    <w:lsdException w:name="Grid Table 2 Accent 1" w:uiPriority="47"/>
+    <w:lsdException w:name="Grid Table 3 Accent 1" w:uiPriority="48"/>
+    <w:lsdException w:name="Grid Table 4 Accent 1" w:uiPriority="49"/>
+    <w:lsdException w:name="Grid Table 5 Dark Accent 1" w:uiPriority="50"/>
+    <w:lsdException w:name="Grid Table 6 Colorful Accent 1" w:uiPriority="51"/>
+    <w:lsdException w:name="Grid Table 7 Colorful Accent 1" w:uiPriority="52"/>
+    <w:lsdException w:name="Grid Table 1 Light Accent 2" w:uiPriority="46"/>
+    <w:lsdException w:name="Grid Table 2 Accent 2" w:uiPriority="47"/>
+    <w:lsdException w:name="Grid Table 3 Accent 2" w:uiPriority="48"/>
+    <w:lsdException w:name="Grid Table 4 Accent 2" w:uiPriority="49"/>
+    <w:lsdException w:name="Grid Table 5 Dark Accent 2" w:uiPriority="50"/>
+    <w:lsdException w:name="Grid Table 6 Colorful Accent 2" w:uiPriority="51"/>
+    <w:lsdException w:name="Grid Table 7 Colorful Accent 2" w:uiPriority="52"/>
+    <w:lsdException w:name="Grid Table 1 Light Accent 3" w:uiPriority="46"/>
+    <w:lsdException w:name="Grid Table 2 Accent 3" w:uiPriority="47"/>
+    <w:lsdException w:name="Grid Table 3 Accent 3" w:uiPriority="48"/>
+    <w:lsdException w:name="Grid Table 4 Accent 3" w:uiPriority="49"/>
+    <w:lsdException w:name="Grid Table 5 Dark Accent 3" w:uiPriority="50"/>
+    <w:lsdException w:name="Grid Table 6 Colorful Accent 3" w:uiPriority="51"/>
+    <w:lsdException w:name="Grid Table 7 Colorful Accent 3" w:uiPriority="52"/>
+    <w:lsdException w:name="Grid Table 1 Light Accent 4" w:uiPriority="46"/>
+    <w:lsdException w:name="Grid Table 2 Accent 4" w:uiPriority="47"/>
+    <w:lsdException w:name="Grid Table 3 Accent 4" w:uiPriority="48"/>
+    <w:lsdException w:name="Grid Table 4 Accent 4" w:uiPriority="49"/>
+    <w:lsdException w:name="Grid Table 5 Dark Accent 4" w:uiPriority="50"/>
+    <w:lsdException w:name="Grid Table 6 Colorful Accent 4" w:uiPriority="51"/>
+    <w:lsdException w:name="Grid Table 7 Colorful Accent 4" w:uiPriority="52"/>
+    <w:lsdException w:name="Grid Table 1 Light Accent 5" w:uiPriority="46"/>
+    <w:lsdException w:name="Grid Table 2 Accent 5" w:uiPriority="47"/>
+    <w:lsdException w:name="Grid Table 3 Accent 5" w:uiPriority="48"/>
+    <w:lsdException w:name="Grid Table 4 Accent 5" w:uiPriority="49"/>
+    <w:lsdException w:name="Grid Table 5 Dark Accent 5" w:uiPriority="50"/>
+    <w:lsdException w:name="Grid Table 6 Colorful Accent 5" w:uiPriority="51"/>
+    <w:lsdException w:name="Grid Table 7 Colorful Accent 5" w:uiPriority="52"/>
+    <w:lsdException w:name="Grid Table 1 Light Accent 6" w:uiPriority="46"/>
+    <w:lsdException w:name="Grid Table 2 Accent 6" w:uiPriority="47"/>
+    <w:lsdException w:name="Grid Table 3 Accent 6" w:uiPriority="48"/>
+    <w:lsdException w:name="Grid Table 4 Accent 6" w:uiPriority="49"/>
+    <w:lsdException w:name="Grid Table 5 Dark Accent 6" w:uiPriority="50"/>
+    <w:lsdException w:name="Grid Table 6 Colorful Accent 6" w:uiPriority="51"/>
+    <w:lsdException w:name="Grid Table 7 Colorful Accent 6" w:uiPriority="52"/>
+    <w:lsdException w:name="List Table 1 Light" w:uiPriority="46"/>
+    <w:lsdException w:name="List Table 2" w:uiPriority="47"/>
+    <w:lsdException w:name="List Table 3" w:uiPriority="48"/>
+    <w:lsdException w:name="List Table 4" w:uiPriority="49"/>
+    <w:lsdException w:name="List Table 5 Dark" w:uiPriority="50"/>
+    <w:lsdException w:name="List Table 6 Colorful" w:uiPriority="51"/>
+    <w:lsdException w:name="List Table 7 Colorful" w:uiPriority="52"/>
+    <w:lsdException w:name="List Table 1 Light Accent 1" w:uiPriority="46"/>
+    <w:lsdException w:name="List Table 2 Accent 1" w:uiPriority="47"/>
+    <w:lsdException w:name="List Table 3 Accent 1" w:uiPriority="48"/>
+    <w:lsdException w:name="List Table 4 Accent 1" w:uiPriority="49"/>
+    <w:lsdException w:name="List Table 5 Dark Accent 1" w:uiPriority="50"/>
+    <w:lsdException w:name="List Table 6 Colorful Accent 1" w:uiPriority="51"/>
+    <w:lsdException w:name="List Table 7 Colorful Accent 1" w:uiPriority="52"/>
+    <w:lsdException w:name="List Table 1 Light Accent 2" w:uiPriority="46"/>
+    <w:lsdException w:name="List Table 2 Accent 2" w:uiPriority="47"/>
+    <w:lsdException w:name="List Table 3 Accent 2" w:uiPriority="48"/>
+    <w:lsdException w:name="List Table 4 Accent 2" w:uiPriority="49"/>
+    <w:lsdException w:name="List Table 5 Dark Accent 2" w:uiPriority="50"/>
+    <w:lsdException w:name="List Table 6 Colorful Accent 2" w:uiPriority="51"/>
+    <w:lsdException w:name="List Table 7 Colorful Accent 2" w:uiPriority="52"/>
+    <w:lsdException w:name="List Table 1 Light Accent 3" w:uiPriority="46"/>
+    <w:lsdException w:name="List Table 2 Accent 3" w:uiPriority="47"/>
+    <w:lsdException w:name="List Table 3 Accent 3" w:uiPriority="48"/>
+    <w:lsdException w:name="List Table 4 Accent 3" w:uiPriority="49"/>
+    <w:lsdException w:name="List Table 5 Dark Accent 3" w:uiPriority="50"/>
+    <w:lsdException w:name="List Table 6 Colorful Accent 3" w:uiPriority="51"/>
+    <w:lsdException w:name="List Table 7 Colorful Accent 3" w:uiPriority="52"/>
+    <w:lsdException w:name="List Table 1 Light Accent 4" w:uiPriority="46"/>
+    <w:lsdException w:name="List Table 2 Accent 4" w:uiPriority="47"/>
+    <w:lsdException w:name="List Table 3 Accent 4" w:uiPriority="48"/>
+    <w:lsdException w:name="List Table 4 Accent 4" w:uiPriority="49"/>
+    <w:lsdException w:name="List Table 5 Dark Accent 4" w:uiPriority="50"/>
+    <w:lsdException w:name="List Table 6 Colorful Accent 4" w:uiPriority="51"/>
+    <w:lsdException w:name="List Table 7 Colorful Accent 4" w:uiPriority="52"/>
+    <w:lsdException w:name="List Table 1 Light Accent 5" w:uiPriority="46"/>
+    <w:lsdException w:name="List Table 2 Accent 5" w:uiPriority="47"/>
+    <w:lsdException w:name="List Table 3 Accent 5" w:uiPriority="48"/>
+    <w:lsdException w:name="List Table 4 Accent 5" w:uiPriority="49"/>
+    <w:lsdException w:name="List Table 5 Dark Accent 5" w:uiPriority="50"/>
+    <w:lsdException w:name="List Table 6 Colorful Accent 5" w:uiPriority="51"/>
+    <w:lsdException w:name="List Table 7 Colorful Accent 5" w:uiPriority="52"/>
+    <w:lsdException w:name="List Table 1 Light Accent 6" w:uiPriority="46"/>
+    <w:lsdException w:name="List Table 2 Accent 6" w:uiPriority="47"/>
+    <w:lsdException w:name="List Table 3 Accent 6" w:uiPriority="48"/>
+    <w:lsdException w:name="List Table 4 Accent 6" w:uiPriority="49"/>
+    <w:lsdException w:name="List Table 5 Dark Accent 6" w:uiPriority="50"/>
+    <w:lsdException w:name="List Table 6 Colorful Accent 6" w:uiPriority="51"/>
+    <w:lsdException w:name="List Table 7 Colorful Accent 6" w:uiPriority="52"/>
+    <w:lsdException w:name="Mention" w:semiHidden="1" w:unhideWhenUsed="1"/>
+    <w:lsdException w:name="Smart Hyperlink" w:semiHidden="1" w:unhideWhenUsed="1"/>
+    <w:lsdException w:name="Hashtag" w:semiHidden="1" w:unhideWhenUsed="1"/>
+    <w:lsdException w:name="Unresolved Mention" w:semiHidden="1" w:unhideWhenUsed="1"/>
+    <w:lsdException w:name="Smart Link" w:semiHidden="1" w:unhideWhenUsed="1"/>
+  </w:latentStyles>
+  <w:style w:type="paragraph" w:default="1" w:styleId="Normal">
+    <w:name w:val="Normal"/>
+    <w:qFormat/>
+  </w:style>
+  <w:style w:type="character" w:default="1" w:styleId="DefaultParagraphFont">
+    <w:name w:val="Default Paragraph Font"/>
+    <w:uiPriority w:val="1"/>
+    <w:semiHidden/>
+    <w:unhideWhenUsed/>
+  </w:style>
+  <w:style w:type="table" w:default="1" w:styleId="TableNormal">
+    <w:name w:val="Normal Table"/>
+    <w:uiPriority w:val="99"/>
+    <w:semiHidden/>
+    <w:unhideWhenUsed/>
+    <w:tblPr>
+      <w:tblInd w:w="0" w:type="dxa"/>
+      <w:tblCellMar>
+        <w:top w:w="0" w:type="dxa"/>
+        <w:left w:w="108" w:type="dxa"/>
+        <w:bottom w:w="0" w:type="dxa"/>
+        <w:right w:w="108" w:type="dxa"/>
+      </w:tblCellMar>
+    </w:tblPr>
+  </w:style>
+  <w:style w:type="numbering" w:default="1" w:styleId="NoList">
+    <w:name w:val="No List"/>
+    <w:uiPriority w:val="99"/>
+    <w:semiHidden/>
+    <w:unhideWhenUsed/>
+  </w:style>
+  <w:style w:type="character" w:styleId="PlaceholderText">
+    <w:name w:val="Placeholder Text"/>
+    <w:basedOn w:val="DefaultParagraphFont"/>
+    <w:uiPriority w:val="99"/>
+    <w:semiHidden/>
+    <w:rsid w:val="00CB7686"/>
+    <w:rPr>
+      <w:color w:val="666666"/>
+    </w:rPr>
+  </w:style>
+  <w:style w:type="paragraph" w:customStyle="1" w:styleId="A74CDC90C177C64880B72EC526486C95">
+    <w:name w:val="A74CDC90C177C64880B72EC526486C95"/>
+    <w:rsid w:val="00CB7686"/>
+  </w:style>
+</w:styles>
+</file>
+
+<file path=word/glossary/webSettings.xml><?xml version="1.0" encoding="utf-8"?>
+<w:webSettings xmlns:mc="http://schemas.openxmlformats.org/markup-compatibility/2006" xmlns:r="http://schemas.openxmlformats.org/officeDocument/2006/relationships" xmlns:w="http://schemas.openxmlformats.org/wordprocessingml/2006/main" xmlns:w14="http://schemas.microsoft.com/office/word/2010/wordml" xmlns:w15="http://schemas.microsoft.com/office/word/2012/wordml" xmlns:w16cex="http://schemas.microsoft.com/office/word/2018/wordml/cex" xmlns:w16cid="http://schemas.microsoft.com/office/word/2016/wordml/cid" xmlns:w16="http://schemas.microsoft.com/office/word/2018/wordml" xmlns:w16sdtdh="http://schemas.microsoft.com/office/word/2020/wordml/sdtdatahash" xmlns:w16se="http://schemas.microsoft.com/office/word/2015/wordml/symex" mc:Ignorable="w14 w15 w16se w16cid w16 w16cex w16sdtdh">
+  <w:optimizeForBrowser/>
+  <w:allowPNG/>
+</w:webSettings>
 </file>
 
 <file path=word/theme/theme1.xml><?xml version="1.0" encoding="utf-8"?>
@@ -19742,4 +21713,40 @@
     </a:ext>
   </a:extLst>
 </a:theme>
+</file>
+
+<file path=word/webextensions/taskpanes.xml><?xml version="1.0" encoding="utf-8"?>
+<wetp:taskpanes xmlns:wetp="http://schemas.microsoft.com/office/webextensions/taskpanes/2010/11">
+  <wetp:taskpane dockstate="right" visibility="0" width="350" row="0">
+    <wetp:webextensionref xmlns:r="http://schemas.openxmlformats.org/officeDocument/2006/relationships" r:id="rId1"/>
+  </wetp:taskpane>
+</wetp:taskpanes>
+</file>
+
+<file path=word/webextensions/webextension1.xml><?xml version="1.0" encoding="utf-8"?>
+<we:webextension xmlns:we="http://schemas.microsoft.com/office/webextensions/webextension/2010/11" id="{1B1AD20D-4E2A-8242-8552-68E1FB496934}">
+  <we:reference id="wa104382081" version="1.55.1.0" store="en-US" storeType="OMEX"/>
+  <we:alternateReferences>
+    <we:reference id="wa104382081" version="1.55.1.0" store="" storeType="OMEX"/>
+  </we:alternateReferences>
+  <we:properties>
+    <we:property name="MENDELEY_CITATIONS" value="[{&quot;citationID&quot;:&quot;MENDELEY_CITATION_d8c2d0e3-aefd-4c4f-8d83-95f061090e92&quot;,&quot;properties&quot;:{&quot;noteIndex&quot;:0},&quot;isEdited&quot;:false,&quot;manualOverride&quot;:{&quot;citeprocText&quot;:&quot;(Cramer &amp;#38; Prentice, 1988)&quot;,&quot;isManuallyOverridden&quot;:false,&quot;manualOverrideText&quot;:&quot;&quot;},&quot;citationTag&quot;:&quot;MENDELEY_CITATION_v3_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&quot;,&quot;citationItems&quot;:[{&quot;id&quot;:&quot;0e731222-75e9-3626-b028-ca9f342ef8d8&quot;,&quot;itemData&quot;:{&quot;DOI&quot;:&quot;10.1080/00291958808552193&quot;,&quot;ISSN&quot;:&quot;0029-1951&quot;,&quot;author&quot;:[{&quot;dropping-particle&quot;:&quot;&quot;,&quot;family&quot;:&quot;Cramer&quot;,&quot;given&quot;:&quot;Wolfgang&quot;,&quot;non-dropping-particle&quot;:&quot;&quot;,&quot;parse-names&quot;:false,&quot;suffix&quot;:&quot;&quot;},{&quot;dropping-particle&quot;:&quot;&quot;,&quot;family&quot;:&quot;Prentice&quot;,&quot;given&quot;:&quot;I Colin&quot;,&quot;non-dropping-particle&quot;:&quot;&quot;,&quot;parse-names&quot;:false,&quot;suffix&quot;:&quot;&quot;}],&quot;container-title&quot;:&quot;Norsk Geografisk Tidsskrift - Norwegian Journal of Geography&quot;,&quot;id&quot;:&quot;0e731222-75e9-3626-b028-ca9f342ef8d8&quot;,&quot;issue&quot;:&quot;2-3&quot;,&quot;issued&quot;:{&quot;date-parts&quot;:[[&quot;1988&quot;,&quot;1&quot;]]},&quot;page&quot;:&quot;149-151&quot;,&quot;title&quot;:&quot;Simulation of regional soil moisture deficits on a European scale&quot;,&quot;type&quot;:&quot;article-journal&quot;,&quot;volume&quot;:&quot;42&quot;,&quot;container-title-short&quot;:&quot;Nor Geogr Tidsskr&quot;},&quot;uris&quot;:[&quot;http://www.mendeley.com/documents/?uuid=0e445ab5-5591-46b5-8952-336203b97c27&quot;],&quot;isTemporary&quot;:false,&quot;legacyDesktopId&quot;:&quot;0e445ab5-5591-46b5-8952-336203b97c27&quot;}]},{&quot;citationID&quot;:&quot;MENDELEY_CITATION_b875f6b3-5846-4e7a-aa02-0a3d99b27ca0&quot;,&quot;properties&quot;:{&quot;noteIndex&quot;:0},&quot;isEdited&quot;:false,&quot;manualOverride&quot;:{&quot;citeprocText&quot;:&quot;(Priestley &amp;#38; Taylor, 1972)&quot;,&quot;isManuallyOverridden&quot;:false,&quot;manualOverrideText&quot;:&quot;&quot;},&quot;citationTag&quot;:&quot;MENDELEY_CITATION_v3_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&quot;,&quot;citationItems&quot;:[{&quot;id&quot;:&quot;485b20d1-6856-3b34-b7e2-949772a7d034&quot;,&quot;itemData&quot;:{&quot;DOI&quot;:&quot;10.1175/1520-0493(1972)100&lt;0081:OTAOSH&gt;2.3.CO;2&quot;,&quot;ISSN&quot;:&quot;0027-0644&quot;,&quot;author&quot;:[{&quot;dropping-particle&quot;:&quot;&quot;,&quot;family&quot;:&quot;Priestley&quot;,&quot;given&quot;:&quot;C H B&quot;,&quot;non-dropping-particle&quot;:&quot;&quot;,&quot;parse-names&quot;:false,&quot;suffix&quot;:&quot;&quot;},{&quot;dropping-particle&quot;:&quot;&quot;,&quot;family&quot;:&quot;Taylor&quot;,&quot;given&quot;:&quot;R J&quot;,&quot;non-dropping-particle&quot;:&quot;&quot;,&quot;parse-names&quot;:false,&quot;suffix&quot;:&quot;&quot;}],&quot;container-title&quot;:&quot;Monthly Weather Review&quot;,&quot;id&quot;:&quot;485b20d1-6856-3b34-b7e2-949772a7d034&quot;,&quot;issue&quot;:&quot;2&quot;,&quot;issued&quot;:{&quot;date-parts&quot;:[[&quot;1972&quot;,&quot;2&quot;]]},&quot;page&quot;:&quot;81-92&quot;,&quot;title&quot;:&quot;On the Assessment of Surface Heat Flux and Evaporation Using Large-Scale Parameters&quot;,&quot;type&quot;:&quot;article-journal&quot;,&quot;volume&quot;:&quot;100&quot;,&quot;container-title-short&quot;:&quot;Mon Weather Rev&quot;},&quot;uris&quot;:[&quot;http://www.mendeley.com/documents/?uuid=5070c5bb-72bd-4c6b-9049-c1d6579223dd&quot;],&quot;isTemporary&quot;:false,&quot;legacyDesktopId&quot;:&quot;5070c5bb-72bd-4c6b-9049-c1d6579223dd&quot;}]},{&quot;citationID&quot;:&quot;MENDELEY_CITATION_bde8f7d8-b577-449b-9210-3a7caf23b706&quot;,&quot;properties&quot;:{&quot;noteIndex&quot;:0},&quot;isEdited&quot;:false,&quot;manualOverride&quot;:{&quot;citeprocText&quot;:&quot;(Davis &lt;i&gt;et al.&lt;/i&gt;, 2017)&quot;,&quot;isManuallyOverridden&quot;:false,&quot;manualOverrideText&quot;:&quot;&quot;},&quot;citationTag&quot;:&quot;MENDELEY_CITATION_v3_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&quot;,&quot;citationItems&quot;:[{&quot;id&quot;:&quot;fb647660-fb86-35bf-8142-365fcb3e637b&quot;,&quot;itemData&quot;:{&quot;DOI&quot;:&quot;https://doi.org/10.5194/gmd-10-689-2017&quot;,&quot;author&quot;:[{&quot;dropping-particle&quot;:&quot;&quot;,&quot;family&quot;:&quot;Davis&quot;,&quot;given&quot;:&quot;Tyler W&quot;,&quot;non-dropping-particle&quot;:&quot;&quot;,&quot;parse-names&quot;:false,&quot;suffix&quot;:&quot;&quot;},{&quot;dropping-particle&quot;:&quot;&quot;,&quot;family&quot;:&quot;Prentice&quot;,&quot;given&quot;:&quot;I Colin&quot;,&quot;non-dropping-particle&quot;:&quot;&quot;,&quot;parse-names&quot;:false,&quot;suffix&quot;:&quot;&quot;},{&quot;dropping-particle&quot;:&quot;&quot;,&quot;family&quot;:&quot;Stocker&quot;,&quot;given&quot;:&quot;Benjamin D&quot;,&quot;non-dropping-particle&quot;:&quot;&quot;,&quot;parse-names&quot;:false,&quot;suffix&quot;:&quot;&quot;},{&quot;dropping-particle&quot;:&quot;&quot;,&quot;family&quot;:&quot;Thomas&quot;,&quot;given&quot;:&quot;Rebecca T&quot;,&quot;non-dropping-particle&quot;:&quot;&quot;,&quot;parse-names&quot;:false,&quot;suffix&quot;:&quot;&quot;},{&quot;dropping-particle&quot;:&quot;&quot;,&quot;family&quot;:&quot;Whitley&quot;,&quot;given&quot;:&quot;Rhys J&quot;,&quot;non-dropping-particle&quot;:&quot;&quot;,&quot;parse-names&quot;:false,&quot;suffix&quot;:&quot;&quot;},{&quot;dropping-particle&quot;:&quot;&quot;,&quot;family&quot;:&quot;Wang&quot;,&quot;given&quot;:&quot;Han&quot;,&quot;non-dropping-particle&quot;:&quot;&quot;,&quot;parse-names&quot;:false,&quot;suffix&quot;:&quot;&quot;},{&quot;dropping-particle&quot;:&quot;&quot;,&quot;family&quot;:&quot;Evans&quot;,&quot;given&quot;:&quot;Bradley J&quot;,&quot;non-dropping-particle&quot;:&quot;&quot;,&quot;parse-names&quot;:false,&quot;suffix&quot;:&quot;&quot;},{&quot;dropping-particle&quot;:&quot;V&quot;,&quot;family&quot;:&quot;Gallego-Sala&quot;,&quot;given&quot;:&quot;Angela&quot;,&quot;non-dropping-particle&quot;:&quot;&quot;,&quot;parse-names&quot;:false,&quot;suffix&quot;:&quot;&quot;},{&quot;dropping-particle&quot;:&quot;&quot;,&quot;family&quot;:&quot;Sykes&quot;,&quot;given&quot;:&quot;Martin T&quot;,&quot;non-dropping-particle&quot;:&quot;&quot;,&quot;parse-names&quot;:false,&quot;suffix&quot;:&quot;&quot;},{&quot;dropping-particle&quot;:&quot;&quot;,&quot;family&quot;:&quot;Cramer&quot;,&quot;given&quot;:&quot;Wolfgang&quot;,&quot;non-dropping-particle&quot;:&quot;&quot;,&quot;parse-names&quot;:false,&quot;suffix&quot;:&quot;&quot;}],&quot;container-title&quot;:&quot;Geoscientific Model Development&quot;,&quot;id&quot;:&quot;fb647660-fb86-35bf-8142-365fcb3e637b&quot;,&quot;issued&quot;:{&quot;date-parts&quot;:[[&quot;2017&quot;]]},&quot;page&quot;:&quot;689-708&quot;,&quot;title&quot;:&quot;Simple process-led algorithms for simulating habitats (SPLASH v.1.0): robust indices of radiation, evapotranspiration and plant-available moisture&quot;,&quot;type&quot;:&quot;article-journal&quot;,&quot;volume&quot;:&quot;10&quot;,&quot;container-title-short&quot;:&quot;Geosci Model Dev&quot;},&quot;uris&quot;:[&quot;http://www.mendeley.com/documents/?uuid=95801b65-73a7-4890-84c3-a1902fec7bf3&quot;],&quot;isTemporary&quot;:false,&quot;legacyDesktopId&quot;:&quot;95801b65-73a7-4890-84c3-a1902fec7bf3&quot;}]},{&quot;citationID&quot;:&quot;MENDELEY_CITATION_9b4963b5-e722-4902-89e8-779a45066cb8&quot;,&quot;properties&quot;:{&quot;noteIndex&quot;:0},&quot;isEdited&quot;:false,&quot;manualOverride&quot;:{&quot;citeprocText&quot;:&quot;(Thieurmel &amp;#38; Elmarhraoui, 2019)&quot;,&quot;isManuallyOverridden&quot;:false,&quot;manualOverrideText&quot;:&quot;&quot;},&quot;citationTag&quot;:&quot;MENDELEY_CITATION_v3_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&quot;,&quot;citationItems&quot;:[{&quot;id&quot;:&quot;444a1045-c9f8-36ed-8698-d11e8448ba7c&quot;,&quot;itemData&quot;:{&quot;author&quot;:[{&quot;dropping-particle&quot;:&quot;&quot;,&quot;family&quot;:&quot;Thieurmel&quot;,&quot;given&quot;:&quot;Benoit&quot;,&quot;non-dropping-particle&quot;:&quot;&quot;,&quot;parse-names&quot;:false,&quot;suffix&quot;:&quot;&quot;},{&quot;dropping-particle&quot;:&quot;&quot;,&quot;family&quot;:&quot;Elmarhraoui&quot;,&quot;given&quot;:&quot;Achraf&quot;,&quot;non-dropping-particle&quot;:&quot;&quot;,&quot;parse-names&quot;:false,&quot;suffix&quot;:&quot;&quot;}],&quot;id&quot;:&quot;444a1045-c9f8-36ed-8698-d11e8448ba7c&quot;,&quot;issued&quot;:{&quot;date-parts&quot;:[[&quot;2019&quot;]]},&quot;number&quot;:&quot;0.5.0&quot;,&quot;title&quot;:&quot;suncalc: Compute sun position, sunlight phases, moon position, and lunar phase&quot;,&quot;type&quot;:&quot;article&quot;,&quot;container-title-short&quot;:&quot;&quot;},&quot;uris&quot;:[&quot;http://www.mendeley.com/documents/?uuid=8f685449-524a-4783-9f22-96b81ce2062b&quot;],&quot;isTemporary&quot;:false,&quot;legacyDesktopId&quot;:&quot;8f685449-524a-4783-9f22-96b81ce2062b&quot;}]},{&quot;citationID&quot;:&quot;MENDELEY_CITATION_f4beaa96-c539-40cd-99f6-d1ea952655ad&quot;,&quot;properties&quot;:{&quot;noteIndex&quot;:0},&quot;isEdited&quot;:false,&quot;manualOverride&quot;:{&quot;citeprocText&quot;:&quot;(Saxton &amp;#38; Rawls, 2006)&quot;,&quot;isManuallyOverridden&quot;:false,&quot;manualOverrideText&quot;:&quot;&quot;},&quot;citationTag&quot;:&quot;MENDELEY_CITATION_v3_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&quot;,&quot;citationItems&quot;:[{&quot;id&quot;:&quot;702f2960-0d31-3abd-8f2f-5ecc8200eda1&quot;,&quot;itemData&quot;:{&quot;DOI&quot;:&quot;10.2136/sssaj2005.0117&quot;,&quot;ISSN&quot;:&quot;03615995&quot;,&quot;abstract&quot;:&quot;Hydrologic analyses often involve the evaluation of soil water in- filtration, conductivity, storage, and plant-water relationships. To de- fine the hydrologic soil water effects requires estimating soil water characteristics for water potential and hydraulic conductivity using soil variables such as texture, organic matter (OM), and structure. Field or laboratory measurements are difficult, costly, and often impractical for many hydrologic analyses. Statistical correlations between soil texture, soil water potential, and hydraulic conductivity can provide estimates sufficiently accurate for many analyses and decisions. This study de- veloped new soil water characteristic equations from the currently available USDA soil database using only the readily available vari- ables of soil texture and OM. These equations are similar to those previously reported by Saxton et al. but include more variables and application range. They were combined with previously reported rela- tionships for tensions and conductivities and the effects of density, gravel, and salinity to form a comprehensive predictive system of soil water characteristics for agricultural water management and hydro- logic analyses. Verification was performed using independent data sets for a wide range of soil textures. The predictive system was pro- grammed for a graphical computerized model to provide easy appli- cation and rapid solutions and is available at http://hydrolab.arsusda. gov/soilwater/Index.htm.&quot;,&quot;author&quot;:[{&quot;dropping-particle&quot;:&quot;&quot;,&quot;family&quot;:&quot;Saxton&quot;,&quot;given&quot;:&quot;K E&quot;,&quot;non-dropping-particle&quot;:&quot;&quot;,&quot;parse-names&quot;:false,&quot;suffix&quot;:&quot;&quot;},{&quot;dropping-particle&quot;:&quot;&quot;,&quot;family&quot;:&quot;Rawls&quot;,&quot;given&quot;:&quot;W J&quot;,&quot;non-dropping-particle&quot;:&quot;&quot;,&quot;parse-names&quot;:false,&quot;suffix&quot;:&quot;&quot;}],&quot;container-title&quot;:&quot;Soil Science Society of America Journal&quot;,&quot;id&quot;:&quot;702f2960-0d31-3abd-8f2f-5ecc8200eda1&quot;,&quot;issue&quot;:&quot;5&quot;,&quot;issued&quot;:{&quot;date-parts&quot;:[[&quot;2006&quot;,&quot;9&quot;]]},&quot;page&quot;:&quot;1569-1578&quot;,&quot;title&quot;:&quot;Soil water characteristic estimates by texture and organic matter for hydrologic solutions&quot;,&quot;type&quot;:&quot;article-journal&quot;,&quot;volume&quot;:&quot;70&quot;,&quot;container-title-short&quot;:&quot;&quot;},&quot;uris&quot;:[&quot;http://www.mendeley.com/documents/?uuid=a20336d5-b1f7-46f7-986b-0bed87739e65&quot;],&quot;isTemporary&quot;:false,&quot;legacyDesktopId&quot;:&quot;a20336d5-b1f7-46f7-986b-0bed87739e65&quot;}]},{&quot;citationID&quot;:&quot;MENDELEY_CITATION_e2750fda-05d5-4abc-b5c6-884534f17283&quot;,&quot;properties&quot;:{&quot;noteIndex&quot;:0},&quot;isEdited&quot;:false,&quot;manualOverride&quot;:{&quot;citeprocText&quot;:&quot;(Stocker &lt;i&gt;et al.&lt;/i&gt;, 2020)&quot;,&quot;isManuallyOverridden&quot;:false,&quot;manualOverrideText&quot;:&quot;&quot;},&quot;citationTag&quot;:&quot;MENDELEY_CITATION_v3_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&quot;,&quot;citationItems&quot;:[{&quot;id&quot;:&quot;61fb2b73-8002-3c29-8592-1894ff18abc9&quot;,&quot;itemData&quot;:{&quot;DOI&quot;:&quot;10.5194/gmd-13-1545-2020&quot;,&quot;ISSN&quot;:&quot;19919603&quot;,&quot;abstract&quot;:&quot;Terrestrial photosynthesis is the basis for vegetation growth and drives the land carbon cycle. Accurately simulating gross primary production (GPP, ecosystem-level apparent photosynthesis) is key for satellite monitoring and Earth system model predictions under climate change. While robust models exist for describing leaf-level photosynthesis, predictions diverge due to uncertain photosynthetic traits and parameters which vary on multiple spatial and temporal scales. Here, we describe and evaluate a GPP (photosynthesis per unit ground area) model, the P-model, that combines the Farquhar-von Caemmerer-Berry model for C3 photosynthesis with an optimality principle for the carbon assimilation-Transpiration trade-off, and predicts a multi-day average light use efficiency (LUE) for any climate and C3 vegetation type. The model builds on the theory developed in Prentice et al. (2014) and Wang et al. (2017a) and is extended to include low temperature effects on the intrinsic quantum yield and an empirical soil moisture stress factor. The model is forced with site-level data of the fraction of absorbed photosynthetically active radiation (fAPAR) and meteorological data and is evaluated against GPP estimates from a globally distributed network of ecosystem flux measurements. Although the P-model requires relatively few inputs, the R2 is reduced to 0.70 when not accounting for the reduction in quantum yield at low temperatures and effects of low soil moisture on LUE. The R2 for the P-model-predicted LUE is 0.32 (means by site) and 0.48 (means by vegetation type). Applying this model for global-scale simulations yields a total global GPP of 106-122 Pg C yr-1 (mean of 2001-2011), depending on the fAPAR forcing data. The P-model provides a simple but powerful method for predicting-rather than prescribing-light use efficiency and simulating terrestrial photosynthesis across a wide range of conditions. The model is available as an R package (rpmodel).&quot;,&quot;author&quot;:[{&quot;dropping-particle&quot;:&quot;&quot;,&quot;family&quot;:&quot;Stocker&quot;,&quot;given&quot;:&quot;Benjamin D&quot;,&quot;non-dropping-particle&quot;:&quot;&quot;,&quot;parse-names&quot;:false,&quot;suffix&quot;:&quot;&quot;},{&quot;dropping-particle&quot;:&quot;&quot;,&quot;family&quot;:&quot;Wang&quot;,&quot;given&quot;:&quot;Han&quot;,&quot;non-dropping-particle&quot;:&quot;&quot;,&quot;parse-names&quot;:false,&quot;suffix&quot;:&quot;&quot;},{&quot;dropping-particle&quot;:&quot;&quot;,&quot;family&quot;:&quot;Smith&quot;,&quot;given&quot;:&quot;Nicholas G&quot;,&quot;non-dropping-particle&quot;:&quot;&quot;,&quot;parse-names&quot;:false,&quot;suffix&quot;:&quot;&quot;},{&quot;dropping-particle&quot;:&quot;&quot;,&quot;family&quot;:&quot;Harrison&quot;,&quot;given&quot;:&quot;Sandy P&quot;,&quot;non-dropping-particle&quot;:&quot;&quot;,&quot;parse-names&quot;:false,&quot;suffix&quot;:&quot;&quot;},{&quot;dropping-particle&quot;:&quot;&quot;,&quot;family&quot;:&quot;Keenan&quot;,&quot;given&quot;:&quot;Trevor F&quot;,&quot;non-dropping-particle&quot;:&quot;&quot;,&quot;parse-names&quot;:false,&quot;suffix&quot;:&quot;&quot;},{&quot;dropping-particle&quot;:&quot;&quot;,&quot;family&quot;:&quot;Sandoval&quot;,&quot;given&quot;:&quot;David&quot;,&quot;non-dropping-particle&quot;:&quot;&quot;,&quot;parse-names&quot;:false,&quot;suffix&quot;:&quot;&quot;},{&quot;dropping-particle&quot;:&quot;&quot;,&quot;family&quot;:&quot;Davis&quot;,&quot;given&quot;:&quot;Tyler&quot;,&quot;non-dropping-particle&quot;:&quot;&quot;,&quot;parse-names&quot;:false,&quot;suffix&quot;:&quot;&quot;},{&quot;dropping-particle&quot;:&quot;&quot;,&quot;family&quot;:&quot;Prentice&quot;,&quot;given&quot;:&quot;I Colin&quot;,&quot;non-dropping-particle&quot;:&quot;&quot;,&quot;parse-names&quot;:false,&quot;suffix&quot;:&quot;&quot;}],&quot;container-title&quot;:&quot;Geoscientific Model Development&quot;,&quot;id&quot;:&quot;61fb2b73-8002-3c29-8592-1894ff18abc9&quot;,&quot;issue&quot;:&quot;3&quot;,&quot;issued&quot;:{&quot;date-parts&quot;:[[&quot;2020&quot;]]},&quot;page&quot;:&quot;1545-1581&quot;,&quot;title&quot;:&quot;P-model v1.0: An optimality-based light use efficiency model for simulating ecosystem gross primary production&quot;,&quot;type&quot;:&quot;article-journal&quot;,&quot;volume&quot;:&quot;13&quot;,&quot;container-title-short&quot;:&quot;Geosci Model Dev&quot;},&quot;uris&quot;:[&quot;http://www.mendeley.com/documents/?uuid=899eb42b-4c18-45c1-952f-faa966a38412&quot;],&quot;isTemporary&quot;:false,&quot;legacyDesktopId&quot;:&quot;899eb42b-4c18-45c1-952f-faa966a38412&quot;}]},{&quot;citationID&quot;:&quot;MENDELEY_CITATION_90fb7d71-201f-407e-8c82-35fed8b6c4e8&quot;,&quot;properties&quot;:{&quot;noteIndex&quot;:0},&quot;isEdited&quot;:false,&quot;manualOverride&quot;:{&quot;citeprocText&quot;:&quot;(Bloomfield &lt;i&gt;et al.&lt;/i&gt;, 2023)&quot;,&quot;isManuallyOverridden&quot;:false,&quot;manualOverrideText&quot;:&quot;&quot;},&quot;citationTag&quot;:&quot;MENDELEY_CITATION_v3_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&quot;,&quot;citationItems&quot;:[{&quot;id&quot;:&quot;b4e9ab0f-5d02-52ea-9ce4-f98677e1b5b1&quot;,&quot;itemData&quot;:{&quot;DOI&quot;:&quot;10.1111/gcb.16511&quot;,&quot;ISBN&quot;:&quot;0000000264&quot;,&quot;ISSN&quot;:&quot;1354-1013&quot;,&quot;abstract&quot;:&quot;Gross primary production (GPP) by terrestrial ecosystems is a key quantity in the global carbon cycle. The instantaneous controls of leaf‐level photosynthesis are well established, but there is still no consensus on the mechanisms by which canopy‐level GPP depends on spatial and temporal variation in the environment. The standard model of photosynthesis provides a robust mechanistic representation for C 3 species; however, additional assumptions are required to “scale up” from leaf to canopy. As a consequence, competing models make inconsistent predictions about how GPP will respond to continuing environmental change. This problem is addressed here by means of an empirical analysis of the light use efficiency (LUE) of GPP inferred from eddy covariance carbon dioxide flux measurements, in situ measurements of photosynthetically active radiation (PAR), and remotely sensed estimates of the fraction of PAR (fAPAR) absorbed by the vegetation canopy. Focusing on LUE allows potential drivers of GPP to be separated from its overriding dependence on light. GPP data from over 100 sites, collated over 20 years and located in a range of biomes and climate zones, were extracted from the FLUXNET2015 database and combined with remotely sensed fAPAR data to estimate daily LUE. Daytime air temperature, vapor pressure deficit, diffuse fraction of solar radiation, and soil moisture were shown to be salient predictors of LUE in a generalized linear mixed‐effects model. The same model design was fitted to site‐based LUE estimates generated by 16 terrestrial ecosystem models. The published models showed wide variation in the shape, the strength, and even the sign of the environmental effects on modeled LUE. These findings highlight important model deficiencies and suggest a need to progress beyond simple “goodness of fit” comparisons of inferred and predicted carbon fluxes toward an approach focused on the functional responses of the underlying dependencies.&quot;,&quot;author&quot;:[{&quot;dropping-particle&quot;:&quot;&quot;,&quot;family&quot;:&quot;Bloomfield&quot;,&quot;given&quot;:&quot;Keith J&quot;,&quot;non-dropping-particle&quot;:&quot;&quot;,&quot;parse-names&quot;:false,&quot;suffix&quot;:&quot;&quot;},{&quot;dropping-particle&quot;:&quot;&quot;,&quot;family&quot;:&quot;Stocker&quot;,&quot;given&quot;:&quot;Benjamin D&quot;,&quot;non-dropping-particle&quot;:&quot;&quot;,&quot;parse-names&quot;:false,&quot;suffix&quot;:&quot;&quot;},{&quot;dropping-particle&quot;:&quot;&quot;,&quot;family&quot;:&quot;Keenan&quot;,&quot;given&quot;:&quot;Trevor F&quot;,&quot;non-dropping-particle&quot;:&quot;&quot;,&quot;parse-names&quot;:false,&quot;suffix&quot;:&quot;&quot;},{&quot;dropping-particle&quot;:&quot;&quot;,&quot;family&quot;:&quot;Prentice&quot;,&quot;given&quot;:&quot;I Colin&quot;,&quot;non-dropping-particle&quot;:&quot;&quot;,&quot;parse-names&quot;:false,&quot;suffix&quot;:&quot;&quot;}],&quot;container-title&quot;:&quot;Global Change Biology&quot;,&quot;id&quot;:&quot;b4e9ab0f-5d02-52ea-9ce4-f98677e1b5b1&quot;,&quot;issue&quot;:&quot;4&quot;,&quot;issued&quot;:{&quot;date-parts&quot;:[[&quot;2023&quot;,&quot;2&quot;,&quot;25&quot;]]},&quot;page&quot;:&quot;1037-1053&quot;,&quot;title&quot;:&quot;Environmental controls on the light use efficiency of terrestrial gross primary production&quot;,&quot;type&quot;:&quot;article-journal&quot;,&quot;volume&quot;:&quot;29&quot;,&quot;container-title-short&quot;:&quot;Glob Chang Biol&quot;},&quot;uris&quot;:[&quot;http://www.mendeley.com/documents/?uuid=b8c31389-04b9-40a8-984b-559233d42e34&quot;],&quot;isTemporary&quot;:false,&quot;legacyDesktopId&quot;:&quot;b8c31389-04b9-40a8-984b-559233d42e34&quot;}]}]"/>
+    <we:property name="MENDELEY_CITATIONS_LOCALE_CODE" value="&quot;en-GB&quot;"/>
+    <we:property name="MENDELEY_CITATIONS_STYLE" value="{&quot;id&quot;:&quot;https://www.zotero.org/styles/new-phytologist&quot;,&quot;title&quot;:&quot;New Phytologist&quot;,&quot;format&quot;:&quot;author-date&quot;,&quot;defaultLocale&quot;:&quot;en-GB&quot;,&quot;isLocaleCodeValid&quot;:true}"/>
+  </we:properties>
+  <we:bindings/>
+  <we:snapshot xmlns:r="http://schemas.openxmlformats.org/officeDocument/2006/relationships"/>
+</we:webextension>
+</file>
+
+<file path=customXml/item1.xml><?xml version="1.0" encoding="utf-8"?>
+<b:Sources xmlns:b="http://schemas.openxmlformats.org/officeDocument/2006/bibliography" xmlns="http://schemas.openxmlformats.org/officeDocument/2006/bibliography" SelectedStyle="/APASixthEditionOfficeOnline.xsl" StyleName="APA" Version="6"/>
+</file>
+
+<file path=customXml/itemProps1.xml><?xml version="1.0" encoding="utf-8"?>
+<ds:datastoreItem xmlns:ds="http://schemas.openxmlformats.org/officeDocument/2006/customXml" ds:itemID="{65C8D822-4FC3-3C4B-BE81-4BB119D14A9F}">
+  <ds:schemaRefs>
+    <ds:schemaRef ds:uri="http://schemas.openxmlformats.org/officeDocument/2006/bibliography"/>
+  </ds:schemaRefs>
+</ds:datastoreItem>
 </file>
</xml_diff>

<commit_message>
move things from methods to the supplement to shorten paper length
</commit_message>
<xml_diff>
--- a/working_drafts/TXeco_supp_v0.2.docx
+++ b/working_drafts/TXeco_supp_v0.2.docx
@@ -134,10 +134,7 @@
         <w:spacing w:line="480" w:lineRule="auto"/>
       </w:pPr>
       <w:r>
-        <w:t xml:space="preserve">The SPLASH model, </w:t>
-      </w:r>
-      <w:r>
-        <w:t xml:space="preserve">derived from the STASH model </w:t>
+        <w:t xml:space="preserve">The SPLASH model, derived from the STASH model </w:t>
       </w:r>
       <w:sdt>
         <w:sdtPr>
@@ -490,13 +487,7 @@
       </w:r>
       <w:r>
         <w:tab/>
-        <w:t>(</w:t>
-      </w:r>
-      <w:r>
-        <w:t>S</w:t>
-      </w:r>
-      <w:r>
-        <w:t>1)</w:t>
+        <w:t>(S1)</w:t>
       </w:r>
     </w:p>
     <w:p>
@@ -504,10 +495,7 @@
         <w:spacing w:line="480" w:lineRule="auto"/>
       </w:pPr>
       <w:r>
-        <w:t>In this study, m</w:t>
-      </w:r>
-      <w:r>
-        <w:t xml:space="preserve">odels were spun up by equilibrating the previous day’s soil moisture using successive model iterations with daily mean air temperature, daily precipitation total, the number of daily sunlight hours, and latitude as model inputs </w:t>
+        <w:t xml:space="preserve">In this study, models were spun up by equilibrating the previous day’s soil moisture using successive model iterations with daily mean air temperature, daily precipitation total, the number of daily sunlight hours, and latitude as model inputs </w:t>
       </w:r>
       <w:sdt>
         <w:sdtPr>
@@ -716,10 +704,7 @@
         </w:sdtContent>
       </w:sdt>
       <w:r>
-        <w:t xml:space="preserve">. </w:t>
-      </w:r>
-      <w:r>
-        <w:t>Specifically, w</w:t>
+        <w:t>. Specifically, w</w:t>
       </w:r>
       <w:r>
         <w:t xml:space="preserve">ater </w:t>
@@ -2745,6 +2730,2547 @@
       <w:pPr>
         <w:spacing w:line="480" w:lineRule="auto"/>
         <w:rPr>
+          <w:iCs/>
+        </w:rPr>
+      </w:pPr>
+    </w:p>
+    <w:p>
+      <w:pPr>
+        <w:autoSpaceDE w:val="0"/>
+        <w:autoSpaceDN w:val="0"/>
+        <w:adjustRightInd w:val="0"/>
+        <w:spacing w:line="480" w:lineRule="auto"/>
+        <w:rPr>
+          <w:color w:val="000000"/>
+        </w:rPr>
+      </w:pPr>
+      <w:r>
+        <w:rPr>
+          <w:i/>
+          <w:iCs/>
+          <w:color w:val="000000"/>
+        </w:rPr>
+        <w:t>Elevation correction equation</w:t>
+      </w:r>
+    </w:p>
+    <w:p>
+      <w:pPr>
+        <w:autoSpaceDE w:val="0"/>
+        <w:autoSpaceDN w:val="0"/>
+        <w:adjustRightInd w:val="0"/>
+        <w:spacing w:line="480" w:lineRule="auto"/>
+        <w:rPr>
+          <w:color w:val="000000"/>
+        </w:rPr>
+      </w:pPr>
+      <w:r>
+        <w:rPr>
+          <w:color w:val="000000"/>
+        </w:rPr>
+        <w:lastRenderedPageBreak/>
+        <w:t xml:space="preserve">Partial pressures were standardized using an elevation correction equation explained in </w:t>
+      </w:r>
+      <w:sdt>
+        <w:sdtPr>
+          <w:rPr>
+            <w:color w:val="000000"/>
+          </w:rPr>
+          <w:tag w:val="MENDELEY_CITATION_v3_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"/>
+          <w:id w:val="-1622143062"/>
+          <w:placeholder>
+            <w:docPart w:val="DefaultPlaceholder_-1854013440"/>
+          </w:placeholder>
+        </w:sdtPr>
+        <w:sdtContent>
+          <w:r>
+            <w:rPr>
+              <w:rFonts w:eastAsia="Times New Roman"/>
+              <w:color w:val="000000"/>
+            </w:rPr>
+            <w:t>Stocker et al. (2020)</w:t>
+          </w:r>
+        </w:sdtContent>
+      </w:sdt>
+      <w:r>
+        <w:rPr>
+          <w:color w:val="000000"/>
+        </w:rPr>
+        <w:t>:</w:t>
+      </w:r>
+    </w:p>
+    <w:p>
+      <w:pPr>
+        <w:autoSpaceDE w:val="0"/>
+        <w:autoSpaceDN w:val="0"/>
+        <w:adjustRightInd w:val="0"/>
+        <w:spacing w:line="480" w:lineRule="auto"/>
+        <w:rPr>
+          <w:color w:val="000000"/>
+        </w:rPr>
+      </w:pPr>
+      <m:oMath>
+        <m:sSub>
+          <m:sSubPr>
+            <m:ctrlPr>
+              <w:rPr>
+                <w:rFonts w:ascii="Cambria Math" w:hAnsi="Cambria Math"/>
+                <w:i/>
+                <w:color w:val="000000"/>
+              </w:rPr>
+            </m:ctrlPr>
+          </m:sSubPr>
+          <m:e>
+            <m:r>
+              <w:rPr>
+                <w:rFonts w:ascii="Cambria Math" w:hAnsi="Cambria Math"/>
+                <w:color w:val="000000"/>
+              </w:rPr>
+              <m:t>P</m:t>
+            </m:r>
+          </m:e>
+          <m:sub>
+            <m:r>
+              <w:rPr>
+                <w:rFonts w:ascii="Cambria Math" w:hAnsi="Cambria Math"/>
+                <w:color w:val="000000"/>
+              </w:rPr>
+              <m:t>atm,z</m:t>
+            </m:r>
+          </m:sub>
+        </m:sSub>
+        <m:r>
+          <w:rPr>
+            <w:rFonts w:ascii="Cambria Math" w:hAnsi="Cambria Math"/>
+            <w:color w:val="000000"/>
+          </w:rPr>
+          <m:t>=</m:t>
+        </m:r>
+        <m:sSub>
+          <m:sSubPr>
+            <m:ctrlPr>
+              <w:rPr>
+                <w:rFonts w:ascii="Cambria Math" w:hAnsi="Cambria Math"/>
+                <w:i/>
+                <w:color w:val="000000"/>
+              </w:rPr>
+            </m:ctrlPr>
+          </m:sSubPr>
+          <m:e>
+            <m:r>
+              <w:rPr>
+                <w:rFonts w:ascii="Cambria Math" w:hAnsi="Cambria Math"/>
+                <w:color w:val="000000"/>
+              </w:rPr>
+              <m:t>P</m:t>
+            </m:r>
+          </m:e>
+          <m:sub>
+            <m:r>
+              <w:rPr>
+                <w:rFonts w:ascii="Cambria Math" w:hAnsi="Cambria Math"/>
+                <w:color w:val="000000"/>
+              </w:rPr>
+              <m:t>atm,0</m:t>
+            </m:r>
+          </m:sub>
+        </m:sSub>
+        <m:sSup>
+          <m:sSupPr>
+            <m:ctrlPr>
+              <w:rPr>
+                <w:rFonts w:ascii="Cambria Math" w:hAnsi="Cambria Math"/>
+                <w:i/>
+                <w:color w:val="000000"/>
+              </w:rPr>
+            </m:ctrlPr>
+          </m:sSupPr>
+          <m:e>
+            <m:d>
+              <m:dPr>
+                <m:ctrlPr>
+                  <w:rPr>
+                    <w:rFonts w:ascii="Cambria Math" w:hAnsi="Cambria Math"/>
+                    <w:i/>
+                    <w:color w:val="000000"/>
+                  </w:rPr>
+                </m:ctrlPr>
+              </m:dPr>
+              <m:e>
+                <m:r>
+                  <w:rPr>
+                    <w:rFonts w:ascii="Cambria Math" w:hAnsi="Cambria Math"/>
+                    <w:color w:val="000000"/>
+                  </w:rPr>
+                  <m:t>1-</m:t>
+                </m:r>
+                <m:f>
+                  <m:fPr>
+                    <m:ctrlPr>
+                      <w:rPr>
+                        <w:rFonts w:ascii="Cambria Math" w:hAnsi="Cambria Math"/>
+                        <w:i/>
+                        <w:color w:val="000000"/>
+                      </w:rPr>
+                    </m:ctrlPr>
+                  </m:fPr>
+                  <m:num>
+                    <m:r>
+                      <w:rPr>
+                        <w:rFonts w:ascii="Cambria Math" w:hAnsi="Cambria Math"/>
+                        <w:color w:val="000000"/>
+                      </w:rPr>
+                      <m:t>Lz</m:t>
+                    </m:r>
+                  </m:num>
+                  <m:den>
+                    <m:sSub>
+                      <m:sSubPr>
+                        <m:ctrlPr>
+                          <w:rPr>
+                            <w:rFonts w:ascii="Cambria Math" w:hAnsi="Cambria Math"/>
+                            <w:i/>
+                            <w:color w:val="000000"/>
+                          </w:rPr>
+                        </m:ctrlPr>
+                      </m:sSubPr>
+                      <m:e>
+                        <m:r>
+                          <w:rPr>
+                            <w:rFonts w:ascii="Cambria Math" w:hAnsi="Cambria Math"/>
+                            <w:color w:val="000000"/>
+                          </w:rPr>
+                          <m:t>T</m:t>
+                        </m:r>
+                      </m:e>
+                      <m:sub>
+                        <m:r>
+                          <w:rPr>
+                            <w:rFonts w:ascii="Cambria Math" w:hAnsi="Cambria Math"/>
+                            <w:color w:val="000000"/>
+                          </w:rPr>
+                          <m:t>K,0</m:t>
+                        </m:r>
+                      </m:sub>
+                    </m:sSub>
+                  </m:den>
+                </m:f>
+              </m:e>
+            </m:d>
+          </m:e>
+          <m:sup>
+            <m:r>
+              <w:rPr>
+                <w:rFonts w:ascii="Cambria Math" w:hAnsi="Cambria Math"/>
+                <w:color w:val="000000"/>
+              </w:rPr>
+              <m:t>g</m:t>
+            </m:r>
+            <m:sSub>
+              <m:sSubPr>
+                <m:ctrlPr>
+                  <w:rPr>
+                    <w:rFonts w:ascii="Cambria Math" w:hAnsi="Cambria Math"/>
+                    <w:i/>
+                    <w:color w:val="000000"/>
+                  </w:rPr>
+                </m:ctrlPr>
+              </m:sSubPr>
+              <m:e>
+                <m:r>
+                  <w:rPr>
+                    <w:rFonts w:ascii="Cambria Math" w:hAnsi="Cambria Math"/>
+                    <w:color w:val="000000"/>
+                  </w:rPr>
+                  <m:t>M</m:t>
+                </m:r>
+              </m:e>
+              <m:sub>
+                <m:r>
+                  <w:rPr>
+                    <w:rFonts w:ascii="Cambria Math" w:hAnsi="Cambria Math"/>
+                    <w:color w:val="000000"/>
+                  </w:rPr>
+                  <m:t>a</m:t>
+                </m:r>
+              </m:sub>
+            </m:sSub>
+            <m:sSup>
+              <m:sSupPr>
+                <m:ctrlPr>
+                  <w:rPr>
+                    <w:rFonts w:ascii="Cambria Math" w:hAnsi="Cambria Math"/>
+                    <w:i/>
+                    <w:color w:val="000000"/>
+                  </w:rPr>
+                </m:ctrlPr>
+              </m:sSupPr>
+              <m:e>
+                <m:r>
+                  <w:rPr>
+                    <w:rFonts w:ascii="Cambria Math" w:hAnsi="Cambria Math"/>
+                    <w:color w:val="000000"/>
+                  </w:rPr>
+                  <m:t>(RL)</m:t>
+                </m:r>
+              </m:e>
+              <m:sup>
+                <m:r>
+                  <w:rPr>
+                    <w:rFonts w:ascii="Cambria Math" w:hAnsi="Cambria Math"/>
+                    <w:color w:val="000000"/>
+                  </w:rPr>
+                  <m:t>-1</m:t>
+                </m:r>
+              </m:sup>
+            </m:sSup>
+          </m:sup>
+        </m:sSup>
+      </m:oMath>
+      <w:r>
+        <w:rPr>
+          <w:color w:val="000000"/>
+        </w:rPr>
+        <w:tab/>
+      </w:r>
+      <w:r>
+        <w:rPr>
+          <w:color w:val="000000"/>
+        </w:rPr>
+        <w:tab/>
+      </w:r>
+      <w:r>
+        <w:rPr>
+          <w:color w:val="000000"/>
+        </w:rPr>
+        <w:tab/>
+      </w:r>
+      <w:r>
+        <w:rPr>
+          <w:color w:val="000000"/>
+        </w:rPr>
+        <w:tab/>
+      </w:r>
+      <w:r>
+        <w:rPr>
+          <w:color w:val="000000"/>
+        </w:rPr>
+        <w:tab/>
+      </w:r>
+      <w:r>
+        <w:rPr>
+          <w:color w:val="000000"/>
+        </w:rPr>
+        <w:tab/>
+      </w:r>
+      <w:r>
+        <w:rPr>
+          <w:color w:val="000000"/>
+        </w:rPr>
+        <w:tab/>
+      </w:r>
+      <w:r>
+        <w:rPr>
+          <w:color w:val="000000"/>
+        </w:rPr>
+        <w:tab/>
+        <w:t>(</w:t>
+      </w:r>
+      <w:r>
+        <w:rPr>
+          <w:color w:val="000000"/>
+        </w:rPr>
+        <w:t>S7</w:t>
+      </w:r>
+      <w:r>
+        <w:rPr>
+          <w:color w:val="000000"/>
+        </w:rPr>
+        <w:t>)</w:t>
+      </w:r>
+    </w:p>
+    <w:p>
+      <w:pPr>
+        <w:autoSpaceDE w:val="0"/>
+        <w:autoSpaceDN w:val="0"/>
+        <w:adjustRightInd w:val="0"/>
+        <w:spacing w:line="480" w:lineRule="auto"/>
+        <w:rPr>
+          <w:color w:val="000000"/>
+        </w:rPr>
+      </w:pPr>
+      <w:r>
+        <w:rPr>
+          <w:color w:val="000000"/>
+        </w:rPr>
+        <w:t xml:space="preserve">where </w:t>
+      </w:r>
+      <w:proofErr w:type="spellStart"/>
+      <w:r>
+        <w:rPr>
+          <w:i/>
+          <w:iCs/>
+          <w:color w:val="000000"/>
+        </w:rPr>
+        <w:t>P</w:t>
+      </w:r>
+      <w:r>
+        <w:rPr>
+          <w:color w:val="000000"/>
+          <w:vertAlign w:val="subscript"/>
+        </w:rPr>
+        <w:t>atm,z</w:t>
+      </w:r>
+      <w:proofErr w:type="spellEnd"/>
+      <w:r>
+        <w:rPr>
+          <w:color w:val="000000"/>
+        </w:rPr>
+        <w:t xml:space="preserve"> (Pa) is atmospheric pressure at elevation </w:t>
+      </w:r>
+      <w:r>
+        <w:rPr>
+          <w:i/>
+          <w:iCs/>
+          <w:color w:val="000000"/>
+        </w:rPr>
+        <w:t>z</w:t>
+      </w:r>
+      <w:r>
+        <w:rPr>
+          <w:color w:val="000000"/>
+        </w:rPr>
+        <w:t xml:space="preserve"> (m.a.s.l.), </w:t>
+      </w:r>
+      <w:r>
+        <w:rPr>
+          <w:i/>
+          <w:iCs/>
+          <w:color w:val="000000"/>
+        </w:rPr>
+        <w:t>P</w:t>
+      </w:r>
+      <w:r>
+        <w:rPr>
+          <w:color w:val="000000"/>
+          <w:vertAlign w:val="subscript"/>
+        </w:rPr>
+        <w:t>atm,0</w:t>
+      </w:r>
+      <w:r>
+        <w:rPr>
+          <w:color w:val="000000"/>
+        </w:rPr>
+        <w:t xml:space="preserve"> is atmospheric pressure at 0 m.a.s.l. (101325 Pa), </w:t>
+      </w:r>
+      <w:r>
+        <w:rPr>
+          <w:i/>
+          <w:iCs/>
+          <w:color w:val="000000"/>
+        </w:rPr>
+        <w:t>L</w:t>
+      </w:r>
+      <w:r>
+        <w:rPr>
+          <w:color w:val="000000"/>
+        </w:rPr>
+        <w:t xml:space="preserve"> is the mean adiabatic lapse rate (0.0065 K m</w:t>
+      </w:r>
+      <w:r>
+        <w:rPr>
+          <w:color w:val="000000"/>
+          <w:vertAlign w:val="superscript"/>
+        </w:rPr>
+        <w:t>-2</w:t>
+      </w:r>
+      <w:r>
+        <w:rPr>
+          <w:color w:val="000000"/>
+        </w:rPr>
+        <w:t xml:space="preserve">), </w:t>
+      </w:r>
+      <w:r>
+        <w:rPr>
+          <w:i/>
+          <w:iCs/>
+          <w:color w:val="000000"/>
+        </w:rPr>
+        <w:t>T</w:t>
+      </w:r>
+      <w:r>
+        <w:rPr>
+          <w:color w:val="000000"/>
+          <w:vertAlign w:val="subscript"/>
+        </w:rPr>
+        <w:t>K,0</w:t>
+      </w:r>
+      <w:r>
+        <w:rPr>
+          <w:color w:val="000000"/>
+        </w:rPr>
+        <w:t xml:space="preserve"> is temperature in K at 25ºC (298.15 K), </w:t>
+      </w:r>
+      <w:r>
+        <w:rPr>
+          <w:i/>
+          <w:iCs/>
+          <w:color w:val="000000"/>
+        </w:rPr>
+        <w:t>g</w:t>
+      </w:r>
+      <w:r>
+        <w:rPr>
+          <w:color w:val="000000"/>
+        </w:rPr>
+        <w:t xml:space="preserve"> is the gravitational acceleration rate (9.80665 m s</w:t>
+      </w:r>
+      <w:r>
+        <w:rPr>
+          <w:color w:val="000000"/>
+          <w:vertAlign w:val="superscript"/>
+        </w:rPr>
+        <w:t>-2</w:t>
+      </w:r>
+      <w:r>
+        <w:rPr>
+          <w:color w:val="000000"/>
+        </w:rPr>
+        <w:t xml:space="preserve">), </w:t>
+      </w:r>
+      <w:r>
+        <w:rPr>
+          <w:i/>
+          <w:iCs/>
+          <w:color w:val="000000"/>
+        </w:rPr>
+        <w:t>M</w:t>
+      </w:r>
+      <w:r>
+        <w:rPr>
+          <w:color w:val="000000"/>
+          <w:vertAlign w:val="subscript"/>
+        </w:rPr>
+        <w:t>a</w:t>
+      </w:r>
+      <w:r>
+        <w:rPr>
+          <w:color w:val="000000"/>
+        </w:rPr>
+        <w:t xml:space="preserve"> is the molar weight of dry air (0.028963 kg mol</w:t>
+      </w:r>
+      <w:r>
+        <w:rPr>
+          <w:color w:val="000000"/>
+          <w:vertAlign w:val="superscript"/>
+        </w:rPr>
+        <w:t>-1</w:t>
+      </w:r>
+      <w:r>
+        <w:rPr>
+          <w:color w:val="000000"/>
+        </w:rPr>
+        <w:t>), and R is the universal gas constant (8.3145 J mol</w:t>
+      </w:r>
+      <w:r>
+        <w:rPr>
+          <w:color w:val="000000"/>
+          <w:vertAlign w:val="superscript"/>
+        </w:rPr>
+        <w:t>-1</w:t>
+      </w:r>
+      <w:r>
+        <w:rPr>
+          <w:color w:val="000000"/>
+        </w:rPr>
+        <w:t>).</w:t>
+      </w:r>
+    </w:p>
+    <w:p>
+      <w:pPr>
+        <w:autoSpaceDE w:val="0"/>
+        <w:autoSpaceDN w:val="0"/>
+        <w:adjustRightInd w:val="0"/>
+        <w:spacing w:line="480" w:lineRule="auto"/>
+        <w:rPr>
+          <w:color w:val="000000"/>
+        </w:rPr>
+      </w:pPr>
+    </w:p>
+    <w:p>
+      <w:pPr>
+        <w:autoSpaceDE w:val="0"/>
+        <w:autoSpaceDN w:val="0"/>
+        <w:adjustRightInd w:val="0"/>
+        <w:spacing w:line="480" w:lineRule="auto"/>
+        <w:rPr>
+          <w:i/>
+          <w:iCs/>
+          <w:color w:val="000000"/>
+        </w:rPr>
+      </w:pPr>
+      <w:r>
+        <w:rPr>
+          <w:i/>
+          <w:iCs/>
+          <w:color w:val="000000"/>
+        </w:rPr>
+        <w:t>Michaelis-Menten coefficients for Rubisco affinity to CO</w:t>
+      </w:r>
+      <w:r>
+        <w:rPr>
+          <w:i/>
+          <w:iCs/>
+          <w:color w:val="000000"/>
+          <w:vertAlign w:val="subscript"/>
+        </w:rPr>
+        <w:t>2</w:t>
+      </w:r>
+      <w:r>
+        <w:rPr>
+          <w:i/>
+          <w:iCs/>
+          <w:color w:val="000000"/>
+        </w:rPr>
+        <w:t xml:space="preserve"> and O</w:t>
+      </w:r>
+      <w:r>
+        <w:rPr>
+          <w:i/>
+          <w:iCs/>
+          <w:color w:val="000000"/>
+          <w:vertAlign w:val="subscript"/>
+        </w:rPr>
+        <w:t>2</w:t>
+      </w:r>
+    </w:p>
+    <w:p>
+      <w:pPr>
+        <w:autoSpaceDE w:val="0"/>
+        <w:autoSpaceDN w:val="0"/>
+        <w:adjustRightInd w:val="0"/>
+        <w:spacing w:line="480" w:lineRule="auto"/>
+        <w:rPr>
+          <w:color w:val="000000"/>
+        </w:rPr>
+      </w:pPr>
+      <w:r>
+        <w:rPr>
+          <w:i/>
+          <w:iCs/>
+          <w:color w:val="000000"/>
+        </w:rPr>
+        <w:t>K</w:t>
+      </w:r>
+      <w:r>
+        <w:rPr>
+          <w:color w:val="000000"/>
+        </w:rPr>
+        <w:t xml:space="preserve"> (Pa) </w:t>
+      </w:r>
+      <w:r>
+        <w:rPr>
+          <w:color w:val="000000"/>
+        </w:rPr>
+        <w:t>is the Michaelis-Menten coefficient for Rubisco affinity to CO</w:t>
+      </w:r>
+      <w:r>
+        <w:rPr>
+          <w:color w:val="000000"/>
+          <w:vertAlign w:val="subscript"/>
+        </w:rPr>
+        <w:t>2</w:t>
+      </w:r>
+      <w:r>
+        <w:rPr>
+          <w:color w:val="000000"/>
+        </w:rPr>
+        <w:t xml:space="preserve"> and O</w:t>
+      </w:r>
+      <w:r>
+        <w:rPr>
+          <w:color w:val="000000"/>
+          <w:vertAlign w:val="subscript"/>
+        </w:rPr>
+        <w:t>2</w:t>
+      </w:r>
+      <w:r>
+        <w:rPr>
+          <w:color w:val="000000"/>
+        </w:rPr>
+        <w:t xml:space="preserve">, </w:t>
+      </w:r>
+      <w:r>
+        <w:rPr>
+          <w:color w:val="000000"/>
+        </w:rPr>
+        <w:t>calculated as:</w:t>
+      </w:r>
+    </w:p>
+    <w:p>
+      <w:pPr>
+        <w:autoSpaceDE w:val="0"/>
+        <w:autoSpaceDN w:val="0"/>
+        <w:adjustRightInd w:val="0"/>
+        <w:spacing w:line="480" w:lineRule="auto"/>
+        <w:rPr>
+          <w:rFonts w:eastAsiaTheme="minorEastAsia"/>
+          <w:color w:val="000000"/>
+        </w:rPr>
+      </w:pPr>
+      <m:oMath>
+        <m:r>
+          <w:rPr>
+            <w:rFonts w:ascii="Cambria Math" w:hAnsi="Cambria Math"/>
+            <w:color w:val="000000"/>
+          </w:rPr>
+          <m:t>K=</m:t>
+        </m:r>
+        <m:sSub>
+          <m:sSubPr>
+            <m:ctrlPr>
+              <w:rPr>
+                <w:rFonts w:ascii="Cambria Math" w:hAnsi="Cambria Math"/>
+                <w:i/>
+                <w:color w:val="000000"/>
+              </w:rPr>
+            </m:ctrlPr>
+          </m:sSubPr>
+          <m:e>
+            <m:r>
+              <w:rPr>
+                <w:rFonts w:ascii="Cambria Math" w:hAnsi="Cambria Math"/>
+                <w:color w:val="000000"/>
+              </w:rPr>
+              <m:t>K</m:t>
+            </m:r>
+          </m:e>
+          <m:sub>
+            <m:r>
+              <w:rPr>
+                <w:rFonts w:ascii="Cambria Math" w:hAnsi="Cambria Math"/>
+                <w:color w:val="000000"/>
+              </w:rPr>
+              <m:t>c</m:t>
+            </m:r>
+          </m:sub>
+        </m:sSub>
+        <m:d>
+          <m:dPr>
+            <m:ctrlPr>
+              <w:rPr>
+                <w:rFonts w:ascii="Cambria Math" w:hAnsi="Cambria Math"/>
+                <w:i/>
+                <w:color w:val="000000"/>
+              </w:rPr>
+            </m:ctrlPr>
+          </m:dPr>
+          <m:e>
+            <m:r>
+              <w:rPr>
+                <w:rFonts w:ascii="Cambria Math" w:hAnsi="Cambria Math"/>
+                <w:color w:val="000000"/>
+              </w:rPr>
+              <m:t>1+</m:t>
+            </m:r>
+            <m:f>
+              <m:fPr>
+                <m:ctrlPr>
+                  <w:rPr>
+                    <w:rFonts w:ascii="Cambria Math" w:hAnsi="Cambria Math"/>
+                    <w:i/>
+                    <w:color w:val="000000"/>
+                  </w:rPr>
+                </m:ctrlPr>
+              </m:fPr>
+              <m:num>
+                <m:sSub>
+                  <m:sSubPr>
+                    <m:ctrlPr>
+                      <w:rPr>
+                        <w:rFonts w:ascii="Cambria Math" w:hAnsi="Cambria Math"/>
+                        <w:i/>
+                        <w:color w:val="000000"/>
+                      </w:rPr>
+                    </m:ctrlPr>
+                  </m:sSubPr>
+                  <m:e>
+                    <m:r>
+                      <w:rPr>
+                        <w:rFonts w:ascii="Cambria Math" w:hAnsi="Cambria Math"/>
+                        <w:color w:val="000000"/>
+                      </w:rPr>
+                      <m:t>O</m:t>
+                    </m:r>
+                  </m:e>
+                  <m:sub>
+                    <m:r>
+                      <w:rPr>
+                        <w:rFonts w:ascii="Cambria Math" w:hAnsi="Cambria Math"/>
+                        <w:color w:val="000000"/>
+                      </w:rPr>
+                      <m:t>i</m:t>
+                    </m:r>
+                  </m:sub>
+                </m:sSub>
+              </m:num>
+              <m:den>
+                <m:sSub>
+                  <m:sSubPr>
+                    <m:ctrlPr>
+                      <w:rPr>
+                        <w:rFonts w:ascii="Cambria Math" w:hAnsi="Cambria Math"/>
+                        <w:i/>
+                        <w:color w:val="000000"/>
+                      </w:rPr>
+                    </m:ctrlPr>
+                  </m:sSubPr>
+                  <m:e>
+                    <m:r>
+                      <w:rPr>
+                        <w:rFonts w:ascii="Cambria Math" w:hAnsi="Cambria Math"/>
+                        <w:color w:val="000000"/>
+                      </w:rPr>
+                      <m:t>K</m:t>
+                    </m:r>
+                  </m:e>
+                  <m:sub>
+                    <m:r>
+                      <w:rPr>
+                        <w:rFonts w:ascii="Cambria Math" w:hAnsi="Cambria Math"/>
+                        <w:color w:val="000000"/>
+                      </w:rPr>
+                      <m:t>o</m:t>
+                    </m:r>
+                  </m:sub>
+                </m:sSub>
+              </m:den>
+            </m:f>
+          </m:e>
+        </m:d>
+      </m:oMath>
+      <w:r>
+        <w:rPr>
+          <w:rFonts w:eastAsiaTheme="minorEastAsia"/>
+          <w:color w:val="000000"/>
+        </w:rPr>
+        <w:tab/>
+      </w:r>
+      <w:r>
+        <w:rPr>
+          <w:rFonts w:eastAsiaTheme="minorEastAsia"/>
+          <w:color w:val="000000"/>
+        </w:rPr>
+        <w:tab/>
+      </w:r>
+      <w:r>
+        <w:rPr>
+          <w:rFonts w:eastAsiaTheme="minorEastAsia"/>
+          <w:color w:val="000000"/>
+        </w:rPr>
+        <w:tab/>
+      </w:r>
+      <w:r>
+        <w:rPr>
+          <w:rFonts w:eastAsiaTheme="minorEastAsia"/>
+          <w:color w:val="000000"/>
+        </w:rPr>
+        <w:tab/>
+      </w:r>
+      <w:r>
+        <w:rPr>
+          <w:rFonts w:eastAsiaTheme="minorEastAsia"/>
+          <w:color w:val="000000"/>
+        </w:rPr>
+        <w:tab/>
+      </w:r>
+      <w:r>
+        <w:rPr>
+          <w:rFonts w:eastAsiaTheme="minorEastAsia"/>
+          <w:color w:val="000000"/>
+        </w:rPr>
+        <w:tab/>
+      </w:r>
+      <w:r>
+        <w:rPr>
+          <w:rFonts w:eastAsiaTheme="minorEastAsia"/>
+          <w:color w:val="000000"/>
+        </w:rPr>
+        <w:tab/>
+      </w:r>
+      <w:r>
+        <w:rPr>
+          <w:rFonts w:eastAsiaTheme="minorEastAsia"/>
+          <w:color w:val="000000"/>
+        </w:rPr>
+        <w:tab/>
+      </w:r>
+      <w:r>
+        <w:rPr>
+          <w:rFonts w:eastAsiaTheme="minorEastAsia"/>
+          <w:color w:val="000000"/>
+        </w:rPr>
+        <w:tab/>
+      </w:r>
+      <w:r>
+        <w:rPr>
+          <w:rFonts w:eastAsiaTheme="minorEastAsia"/>
+          <w:color w:val="000000"/>
+        </w:rPr>
+        <w:tab/>
+        <w:t>(</w:t>
+      </w:r>
+      <w:r>
+        <w:rPr>
+          <w:rFonts w:eastAsiaTheme="minorEastAsia"/>
+          <w:color w:val="000000"/>
+        </w:rPr>
+        <w:t>S8</w:t>
+      </w:r>
+      <w:r>
+        <w:rPr>
+          <w:rFonts w:eastAsiaTheme="minorEastAsia"/>
+          <w:color w:val="000000"/>
+        </w:rPr>
+        <w:t>)</w:t>
+      </w:r>
+    </w:p>
+    <w:p>
+      <w:pPr>
+        <w:autoSpaceDE w:val="0"/>
+        <w:autoSpaceDN w:val="0"/>
+        <w:adjustRightInd w:val="0"/>
+        <w:spacing w:line="480" w:lineRule="auto"/>
+      </w:pPr>
+      <w:r>
+        <w:rPr>
+          <w:rFonts w:eastAsiaTheme="minorEastAsia"/>
+          <w:color w:val="000000"/>
+        </w:rPr>
+        <w:t>where K</w:t>
+      </w:r>
+      <w:r>
+        <w:rPr>
+          <w:rFonts w:eastAsiaTheme="minorEastAsia"/>
+          <w:color w:val="000000"/>
+          <w:vertAlign w:val="subscript"/>
+        </w:rPr>
+        <w:t>c</w:t>
+      </w:r>
+      <w:r>
+        <w:rPr>
+          <w:rFonts w:eastAsiaTheme="minorEastAsia"/>
+          <w:color w:val="000000"/>
+        </w:rPr>
+        <w:t xml:space="preserve"> (</w:t>
+      </w:r>
+      <w:r>
+        <w:t>Pa</w:t>
+      </w:r>
+      <w:r>
+        <w:rPr>
+          <w:rFonts w:eastAsiaTheme="minorEastAsia"/>
+          <w:color w:val="000000"/>
+        </w:rPr>
+        <w:t xml:space="preserve">) and </w:t>
+      </w:r>
+      <w:r>
+        <w:rPr>
+          <w:rFonts w:eastAsiaTheme="minorEastAsia"/>
+          <w:i/>
+          <w:iCs/>
+          <w:color w:val="000000"/>
+        </w:rPr>
+        <w:t>K</w:t>
+      </w:r>
+      <w:r>
+        <w:rPr>
+          <w:rFonts w:eastAsiaTheme="minorEastAsia"/>
+          <w:color w:val="000000"/>
+          <w:vertAlign w:val="subscript"/>
+        </w:rPr>
+        <w:t>o</w:t>
+      </w:r>
+      <w:r>
+        <w:rPr>
+          <w:rFonts w:eastAsiaTheme="minorEastAsia"/>
+          <w:color w:val="000000"/>
+        </w:rPr>
+        <w:t xml:space="preserve"> (</w:t>
+      </w:r>
+      <w:r>
+        <w:t xml:space="preserve">Pa) </w:t>
+      </w:r>
+      <w:r>
+        <w:rPr>
+          <w:rFonts w:eastAsiaTheme="minorEastAsia"/>
+          <w:color w:val="000000"/>
+        </w:rPr>
+        <w:t>are</w:t>
+      </w:r>
+      <w:r>
+        <w:rPr>
+          <w:rFonts w:eastAsiaTheme="minorEastAsia"/>
+          <w:color w:val="000000"/>
+        </w:rPr>
+        <w:t xml:space="preserve"> the Michaelis-Menten coefficients for Rubisco affinity to CO</w:t>
+      </w:r>
+      <w:r>
+        <w:rPr>
+          <w:rFonts w:eastAsiaTheme="minorEastAsia"/>
+          <w:color w:val="000000"/>
+          <w:vertAlign w:val="subscript"/>
+        </w:rPr>
+        <w:t>2</w:t>
+      </w:r>
+      <w:r>
+        <w:rPr>
+          <w:rFonts w:eastAsiaTheme="minorEastAsia"/>
+          <w:color w:val="000000"/>
+        </w:rPr>
+        <w:t xml:space="preserve"> and O</w:t>
+      </w:r>
+      <w:r>
+        <w:rPr>
+          <w:rFonts w:eastAsiaTheme="minorEastAsia"/>
+          <w:color w:val="000000"/>
+          <w:vertAlign w:val="subscript"/>
+        </w:rPr>
+        <w:t>2</w:t>
+      </w:r>
+      <w:r>
+        <w:rPr>
+          <w:rFonts w:eastAsiaTheme="minorEastAsia"/>
+          <w:color w:val="000000"/>
+        </w:rPr>
+        <w:t>, respectively. O</w:t>
+      </w:r>
+      <w:r>
+        <w:rPr>
+          <w:rFonts w:eastAsiaTheme="minorEastAsia"/>
+          <w:color w:val="000000"/>
+          <w:vertAlign w:val="subscript"/>
+        </w:rPr>
+        <w:t>i</w:t>
+      </w:r>
+      <w:r>
+        <w:rPr>
+          <w:rFonts w:eastAsiaTheme="minorEastAsia"/>
+          <w:color w:val="000000"/>
+        </w:rPr>
+        <w:t xml:space="preserve"> is the intercellular O</w:t>
+      </w:r>
+      <w:r>
+        <w:rPr>
+          <w:rFonts w:eastAsiaTheme="minorEastAsia"/>
+          <w:color w:val="000000"/>
+          <w:vertAlign w:val="subscript"/>
+        </w:rPr>
+        <w:t>2</w:t>
+      </w:r>
+      <w:r>
+        <w:rPr>
+          <w:rFonts w:eastAsiaTheme="minorEastAsia"/>
+          <w:color w:val="000000"/>
+        </w:rPr>
+        <w:t xml:space="preserve"> concentration, set to 210 </w:t>
+      </w:r>
+      <w:r>
+        <w:rPr>
+          <w:rFonts w:eastAsiaTheme="minorEastAsia"/>
+          <w:color w:val="000000"/>
+          <w:lang w:val="el-GR"/>
+        </w:rPr>
+        <w:t>μ</w:t>
+      </w:r>
+      <w:r>
+        <w:rPr>
+          <w:rFonts w:eastAsiaTheme="minorEastAsia"/>
+          <w:color w:val="000000"/>
+        </w:rPr>
+        <w:t>mol mol</w:t>
+      </w:r>
+      <w:r>
+        <w:rPr>
+          <w:rFonts w:eastAsiaTheme="minorEastAsia"/>
+          <w:color w:val="000000"/>
+          <w:vertAlign w:val="superscript"/>
+        </w:rPr>
+        <w:t>-1</w:t>
+      </w:r>
+      <w:r>
+        <w:rPr>
+          <w:rFonts w:eastAsiaTheme="minorEastAsia"/>
+          <w:color w:val="000000"/>
+        </w:rPr>
+        <w:t xml:space="preserve"> and converted to partial pressure (Pa) </w:t>
+      </w:r>
+      <w:r>
+        <w:rPr>
+          <w:color w:val="000000"/>
+        </w:rPr>
+        <w:t>using the elevation correction explained in Eqn. 6</w:t>
+      </w:r>
+      <w:r>
+        <w:rPr>
+          <w:rFonts w:eastAsiaTheme="minorEastAsia"/>
+          <w:color w:val="000000"/>
+        </w:rPr>
+        <w:t xml:space="preserve">. </w:t>
+      </w:r>
+      <w:r>
+        <w:rPr>
+          <w:i/>
+          <w:iCs/>
+          <w:color w:val="000000"/>
+          <w:lang w:val="el-GR"/>
+        </w:rPr>
+        <w:t>Γ</w:t>
+      </w:r>
+      <w:r>
+        <w:rPr>
+          <w:color w:val="000000"/>
+          <w:vertAlign w:val="superscript"/>
+        </w:rPr>
+        <w:t>*</w:t>
+      </w:r>
+      <w:r>
+        <w:rPr>
+          <w:color w:val="000000"/>
+        </w:rPr>
+        <w:t xml:space="preserve"> (</w:t>
+      </w:r>
+      <w:r>
+        <w:t>Pa</w:t>
+      </w:r>
+      <w:r>
+        <w:rPr>
+          <w:color w:val="000000"/>
+        </w:rPr>
+        <w:t>) is the CO</w:t>
+      </w:r>
+      <w:r>
+        <w:rPr>
+          <w:color w:val="000000"/>
+          <w:vertAlign w:val="subscript"/>
+        </w:rPr>
+        <w:t>2</w:t>
+      </w:r>
+      <w:r>
+        <w:rPr>
+          <w:color w:val="000000"/>
+        </w:rPr>
+        <w:t xml:space="preserve"> compensation point in the absence of dark respiration. </w:t>
+      </w:r>
+      <w:r>
+        <w:rPr>
+          <w:i/>
+          <w:iCs/>
+        </w:rPr>
+        <w:t>K</w:t>
+      </w:r>
+      <w:r>
+        <w:rPr>
+          <w:vertAlign w:val="subscript"/>
+        </w:rPr>
+        <w:t>c</w:t>
+      </w:r>
+      <w:r>
+        <w:t xml:space="preserve">, </w:t>
+      </w:r>
+      <w:r>
+        <w:rPr>
+          <w:i/>
+          <w:iCs/>
+        </w:rPr>
+        <w:t>K</w:t>
+      </w:r>
+      <w:r>
+        <w:rPr>
+          <w:vertAlign w:val="subscript"/>
+        </w:rPr>
+        <w:t>o</w:t>
+      </w:r>
+      <w:r>
+        <w:t xml:space="preserve">, and </w:t>
+      </w:r>
+      <w:r>
+        <w:rPr>
+          <w:i/>
+          <w:iCs/>
+          <w:color w:val="000000"/>
+          <w:lang w:val="el-GR"/>
+        </w:rPr>
+        <w:t>Γ</w:t>
+      </w:r>
+      <w:r>
+        <w:rPr>
+          <w:color w:val="000000"/>
+          <w:vertAlign w:val="superscript"/>
+        </w:rPr>
+        <w:t>*</w:t>
+      </w:r>
+      <w:r>
+        <w:t xml:space="preserve"> were each calculated following </w:t>
+      </w:r>
+      <w:sdt>
+        <w:sdtPr>
+          <w:rPr>
+            <w:color w:val="000000"/>
+          </w:rPr>
+          <w:tag w:val="MENDELEY_CITATION_v3_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"/>
+          <w:id w:val="-90007625"/>
+          <w:placeholder>
+            <w:docPart w:val="7E5BFD150BD2274FA7D27EC1C6998C33"/>
+          </w:placeholder>
+        </w:sdtPr>
+        <w:sdtContent>
+          <w:proofErr w:type="spellStart"/>
+          <w:r>
+            <w:rPr>
+              <w:color w:val="000000"/>
+            </w:rPr>
+            <w:t>Bernacchi</w:t>
+          </w:r>
+          <w:proofErr w:type="spellEnd"/>
+          <w:r>
+            <w:rPr>
+              <w:color w:val="000000"/>
+            </w:rPr>
+            <w:t xml:space="preserve"> et al. (2001)</w:t>
+          </w:r>
+        </w:sdtContent>
+      </w:sdt>
+      <w:r>
+        <w:t>, where:</w:t>
+      </w:r>
+    </w:p>
+    <w:p>
+      <w:pPr>
+        <w:spacing w:line="480" w:lineRule="auto"/>
+      </w:pPr>
+      <m:oMath>
+        <m:sSub>
+          <m:sSubPr>
+            <m:ctrlPr>
+              <w:rPr>
+                <w:rFonts w:ascii="Cambria Math" w:hAnsi="Cambria Math"/>
+                <w:i/>
+              </w:rPr>
+            </m:ctrlPr>
+          </m:sSubPr>
+          <m:e>
+            <m:r>
+              <w:rPr>
+                <w:rFonts w:ascii="Cambria Math" w:hAnsi="Cambria Math"/>
+              </w:rPr>
+              <m:t>K</m:t>
+            </m:r>
+          </m:e>
+          <m:sub>
+            <m:r>
+              <w:rPr>
+                <w:rFonts w:ascii="Cambria Math" w:hAnsi="Cambria Math"/>
+              </w:rPr>
+              <m:t>c</m:t>
+            </m:r>
+          </m:sub>
+        </m:sSub>
+        <m:r>
+          <w:rPr>
+            <w:rFonts w:ascii="Cambria Math" w:hAnsi="Cambria Math"/>
+          </w:rPr>
+          <m:t>=</m:t>
+        </m:r>
+        <m:sSup>
+          <m:sSupPr>
+            <m:ctrlPr>
+              <w:rPr>
+                <w:rFonts w:ascii="Cambria Math" w:hAnsi="Cambria Math"/>
+                <w:i/>
+              </w:rPr>
+            </m:ctrlPr>
+          </m:sSupPr>
+          <m:e>
+            <m:r>
+              <w:rPr>
+                <w:rFonts w:ascii="Cambria Math" w:hAnsi="Cambria Math"/>
+              </w:rPr>
+              <m:t>404.9*exp</m:t>
+            </m:r>
+          </m:e>
+          <m:sup>
+            <m:d>
+              <m:dPr>
+                <m:ctrlPr>
+                  <w:rPr>
+                    <w:rFonts w:ascii="Cambria Math" w:hAnsi="Cambria Math"/>
+                    <w:i/>
+                  </w:rPr>
+                </m:ctrlPr>
+              </m:dPr>
+              <m:e>
+                <m:f>
+                  <m:fPr>
+                    <m:ctrlPr>
+                      <w:rPr>
+                        <w:rFonts w:ascii="Cambria Math" w:hAnsi="Cambria Math"/>
+                        <w:i/>
+                      </w:rPr>
+                    </m:ctrlPr>
+                  </m:fPr>
+                  <m:num>
+                    <m:r>
+                      <w:rPr>
+                        <w:rFonts w:ascii="Cambria Math" w:hAnsi="Cambria Math"/>
+                      </w:rPr>
+                      <m:t>79430(</m:t>
+                    </m:r>
+                    <m:sSub>
+                      <m:sSubPr>
+                        <m:ctrlPr>
+                          <w:rPr>
+                            <w:rFonts w:ascii="Cambria Math" w:hAnsi="Cambria Math"/>
+                            <w:i/>
+                          </w:rPr>
+                        </m:ctrlPr>
+                      </m:sSubPr>
+                      <m:e>
+                        <m:r>
+                          <w:rPr>
+                            <w:rFonts w:ascii="Cambria Math" w:hAnsi="Cambria Math"/>
+                          </w:rPr>
+                          <m:t>T</m:t>
+                        </m:r>
+                      </m:e>
+                      <m:sub>
+                        <m:r>
+                          <w:rPr>
+                            <w:rFonts w:ascii="Cambria Math" w:hAnsi="Cambria Math"/>
+                          </w:rPr>
+                          <m:t>k</m:t>
+                        </m:r>
+                      </m:sub>
+                    </m:sSub>
+                    <m:r>
+                      <w:rPr>
+                        <w:rFonts w:ascii="Cambria Math" w:hAnsi="Cambria Math"/>
+                      </w:rPr>
+                      <m:t>-298)</m:t>
+                    </m:r>
+                  </m:num>
+                  <m:den>
+                    <m:r>
+                      <w:rPr>
+                        <w:rFonts w:ascii="Cambria Math" w:hAnsi="Cambria Math"/>
+                      </w:rPr>
+                      <m:t>298R</m:t>
+                    </m:r>
+                    <m:sSub>
+                      <m:sSubPr>
+                        <m:ctrlPr>
+                          <w:rPr>
+                            <w:rFonts w:ascii="Cambria Math" w:hAnsi="Cambria Math"/>
+                            <w:i/>
+                          </w:rPr>
+                        </m:ctrlPr>
+                      </m:sSubPr>
+                      <m:e>
+                        <m:r>
+                          <w:rPr>
+                            <w:rFonts w:ascii="Cambria Math" w:hAnsi="Cambria Math"/>
+                          </w:rPr>
+                          <m:t>T</m:t>
+                        </m:r>
+                      </m:e>
+                      <m:sub>
+                        <m:r>
+                          <w:rPr>
+                            <w:rFonts w:ascii="Cambria Math" w:hAnsi="Cambria Math"/>
+                          </w:rPr>
+                          <m:t>k</m:t>
+                        </m:r>
+                      </m:sub>
+                    </m:sSub>
+                  </m:den>
+                </m:f>
+              </m:e>
+            </m:d>
+          </m:sup>
+        </m:sSup>
+      </m:oMath>
+      <w:r>
+        <w:tab/>
+      </w:r>
+      <w:r>
+        <w:tab/>
+      </w:r>
+      <w:r>
+        <w:tab/>
+      </w:r>
+      <w:r>
+        <w:tab/>
+      </w:r>
+      <w:r>
+        <w:tab/>
+      </w:r>
+      <w:r>
+        <w:tab/>
+      </w:r>
+      <w:r>
+        <w:tab/>
+      </w:r>
+      <w:r>
+        <w:tab/>
+        <w:t>(</w:t>
+      </w:r>
+      <w:r>
+        <w:t>S9</w:t>
+      </w:r>
+      <w:r>
+        <w:t>)</w:t>
+      </w:r>
+    </w:p>
+    <w:p>
+      <w:pPr>
+        <w:spacing w:line="480" w:lineRule="auto"/>
+      </w:pPr>
+      <m:oMath>
+        <m:sSub>
+          <m:sSubPr>
+            <m:ctrlPr>
+              <w:rPr>
+                <w:rFonts w:ascii="Cambria Math" w:hAnsi="Cambria Math"/>
+                <w:i/>
+              </w:rPr>
+            </m:ctrlPr>
+          </m:sSubPr>
+          <m:e>
+            <m:r>
+              <w:rPr>
+                <w:rFonts w:ascii="Cambria Math" w:hAnsi="Cambria Math"/>
+              </w:rPr>
+              <m:t>K</m:t>
+            </m:r>
+          </m:e>
+          <m:sub>
+            <m:r>
+              <w:rPr>
+                <w:rFonts w:ascii="Cambria Math" w:hAnsi="Cambria Math"/>
+              </w:rPr>
+              <m:t>o</m:t>
+            </m:r>
+          </m:sub>
+        </m:sSub>
+        <m:r>
+          <w:rPr>
+            <w:rFonts w:ascii="Cambria Math" w:hAnsi="Cambria Math"/>
+          </w:rPr>
+          <m:t>=</m:t>
+        </m:r>
+        <m:sSup>
+          <m:sSupPr>
+            <m:ctrlPr>
+              <w:rPr>
+                <w:rFonts w:ascii="Cambria Math" w:hAnsi="Cambria Math"/>
+                <w:i/>
+              </w:rPr>
+            </m:ctrlPr>
+          </m:sSupPr>
+          <m:e>
+            <m:r>
+              <w:rPr>
+                <w:rFonts w:ascii="Cambria Math" w:hAnsi="Cambria Math"/>
+              </w:rPr>
+              <m:t>278.4*exp</m:t>
+            </m:r>
+          </m:e>
+          <m:sup>
+            <m:d>
+              <m:dPr>
+                <m:ctrlPr>
+                  <w:rPr>
+                    <w:rFonts w:ascii="Cambria Math" w:hAnsi="Cambria Math"/>
+                    <w:i/>
+                  </w:rPr>
+                </m:ctrlPr>
+              </m:dPr>
+              <m:e>
+                <m:f>
+                  <m:fPr>
+                    <m:ctrlPr>
+                      <w:rPr>
+                        <w:rFonts w:ascii="Cambria Math" w:hAnsi="Cambria Math"/>
+                        <w:i/>
+                      </w:rPr>
+                    </m:ctrlPr>
+                  </m:fPr>
+                  <m:num>
+                    <m:r>
+                      <w:rPr>
+                        <w:rFonts w:ascii="Cambria Math" w:hAnsi="Cambria Math"/>
+                      </w:rPr>
+                      <m:t>36380(</m:t>
+                    </m:r>
+                    <m:sSub>
+                      <m:sSubPr>
+                        <m:ctrlPr>
+                          <w:rPr>
+                            <w:rFonts w:ascii="Cambria Math" w:hAnsi="Cambria Math"/>
+                            <w:i/>
+                          </w:rPr>
+                        </m:ctrlPr>
+                      </m:sSubPr>
+                      <m:e>
+                        <m:r>
+                          <w:rPr>
+                            <w:rFonts w:ascii="Cambria Math" w:hAnsi="Cambria Math"/>
+                          </w:rPr>
+                          <m:t>T</m:t>
+                        </m:r>
+                      </m:e>
+                      <m:sub>
+                        <m:r>
+                          <w:rPr>
+                            <w:rFonts w:ascii="Cambria Math" w:hAnsi="Cambria Math"/>
+                          </w:rPr>
+                          <m:t>k</m:t>
+                        </m:r>
+                      </m:sub>
+                    </m:sSub>
+                    <m:r>
+                      <w:rPr>
+                        <w:rFonts w:ascii="Cambria Math" w:hAnsi="Cambria Math"/>
+                      </w:rPr>
+                      <m:t>-298)</m:t>
+                    </m:r>
+                  </m:num>
+                  <m:den>
+                    <m:r>
+                      <w:rPr>
+                        <w:rFonts w:ascii="Cambria Math" w:hAnsi="Cambria Math"/>
+                      </w:rPr>
+                      <m:t>298R</m:t>
+                    </m:r>
+                    <m:sSub>
+                      <m:sSubPr>
+                        <m:ctrlPr>
+                          <w:rPr>
+                            <w:rFonts w:ascii="Cambria Math" w:hAnsi="Cambria Math"/>
+                            <w:i/>
+                          </w:rPr>
+                        </m:ctrlPr>
+                      </m:sSubPr>
+                      <m:e>
+                        <m:r>
+                          <w:rPr>
+                            <w:rFonts w:ascii="Cambria Math" w:hAnsi="Cambria Math"/>
+                          </w:rPr>
+                          <m:t>T</m:t>
+                        </m:r>
+                      </m:e>
+                      <m:sub>
+                        <m:r>
+                          <w:rPr>
+                            <w:rFonts w:ascii="Cambria Math" w:hAnsi="Cambria Math"/>
+                          </w:rPr>
+                          <m:t>k</m:t>
+                        </m:r>
+                      </m:sub>
+                    </m:sSub>
+                  </m:den>
+                </m:f>
+              </m:e>
+            </m:d>
+          </m:sup>
+        </m:sSup>
+      </m:oMath>
+      <w:r>
+        <w:tab/>
+      </w:r>
+      <w:r>
+        <w:tab/>
+      </w:r>
+      <w:r>
+        <w:tab/>
+      </w:r>
+      <w:r>
+        <w:tab/>
+      </w:r>
+      <w:r>
+        <w:tab/>
+      </w:r>
+      <w:r>
+        <w:tab/>
+      </w:r>
+      <w:r>
+        <w:tab/>
+      </w:r>
+      <w:r>
+        <w:tab/>
+        <w:t>(</w:t>
+      </w:r>
+      <w:r>
+        <w:t>S10</w:t>
+      </w:r>
+      <w:r>
+        <w:t>)</w:t>
+      </w:r>
+    </w:p>
+    <w:p>
+      <w:pPr>
+        <w:spacing w:line="480" w:lineRule="auto"/>
+        <w:rPr>
+          <w:iCs/>
+        </w:rPr>
+      </w:pPr>
+      <m:oMath>
+        <m:sSup>
+          <m:sSupPr>
+            <m:ctrlPr>
+              <w:rPr>
+                <w:rFonts w:ascii="Cambria Math" w:hAnsi="Cambria Math"/>
+                <w:i/>
+              </w:rPr>
+            </m:ctrlPr>
+          </m:sSupPr>
+          <m:e>
+            <m:r>
+              <w:rPr>
+                <w:rFonts w:ascii="Cambria Math" w:hAnsi="Cambria Math"/>
+              </w:rPr>
+              <m:t>Γ</m:t>
+            </m:r>
+          </m:e>
+          <m:sup>
+            <m:r>
+              <w:rPr>
+                <w:rFonts w:ascii="Cambria Math" w:hAnsi="Cambria Math"/>
+              </w:rPr>
+              <m:t>*</m:t>
+            </m:r>
+          </m:sup>
+        </m:sSup>
+        <m:r>
+          <w:rPr>
+            <w:rFonts w:ascii="Cambria Math" w:hAnsi="Cambria Math"/>
+          </w:rPr>
+          <m:t>=</m:t>
+        </m:r>
+        <m:sSup>
+          <m:sSupPr>
+            <m:ctrlPr>
+              <w:rPr>
+                <w:rFonts w:ascii="Cambria Math" w:hAnsi="Cambria Math"/>
+                <w:i/>
+              </w:rPr>
+            </m:ctrlPr>
+          </m:sSupPr>
+          <m:e>
+            <m:r>
+              <w:rPr>
+                <w:rFonts w:ascii="Cambria Math" w:hAnsi="Cambria Math"/>
+              </w:rPr>
+              <m:t>42.75*exp</m:t>
+            </m:r>
+          </m:e>
+          <m:sup>
+            <m:d>
+              <m:dPr>
+                <m:ctrlPr>
+                  <w:rPr>
+                    <w:rFonts w:ascii="Cambria Math" w:hAnsi="Cambria Math"/>
+                    <w:i/>
+                  </w:rPr>
+                </m:ctrlPr>
+              </m:dPr>
+              <m:e>
+                <m:f>
+                  <m:fPr>
+                    <m:ctrlPr>
+                      <w:rPr>
+                        <w:rFonts w:ascii="Cambria Math" w:hAnsi="Cambria Math"/>
+                        <w:i/>
+                      </w:rPr>
+                    </m:ctrlPr>
+                  </m:fPr>
+                  <m:num>
+                    <m:r>
+                      <w:rPr>
+                        <w:rFonts w:ascii="Cambria Math" w:hAnsi="Cambria Math"/>
+                      </w:rPr>
+                      <m:t>37830(</m:t>
+                    </m:r>
+                    <m:sSub>
+                      <m:sSubPr>
+                        <m:ctrlPr>
+                          <w:rPr>
+                            <w:rFonts w:ascii="Cambria Math" w:hAnsi="Cambria Math"/>
+                            <w:i/>
+                          </w:rPr>
+                        </m:ctrlPr>
+                      </m:sSubPr>
+                      <m:e>
+                        <m:r>
+                          <w:rPr>
+                            <w:rFonts w:ascii="Cambria Math" w:hAnsi="Cambria Math"/>
+                          </w:rPr>
+                          <m:t>T</m:t>
+                        </m:r>
+                      </m:e>
+                      <m:sub>
+                        <m:r>
+                          <w:rPr>
+                            <w:rFonts w:ascii="Cambria Math" w:hAnsi="Cambria Math"/>
+                          </w:rPr>
+                          <m:t>k</m:t>
+                        </m:r>
+                      </m:sub>
+                    </m:sSub>
+                    <m:r>
+                      <w:rPr>
+                        <w:rFonts w:ascii="Cambria Math" w:hAnsi="Cambria Math"/>
+                      </w:rPr>
+                      <m:t>-298)</m:t>
+                    </m:r>
+                  </m:num>
+                  <m:den>
+                    <m:r>
+                      <w:rPr>
+                        <w:rFonts w:ascii="Cambria Math" w:hAnsi="Cambria Math"/>
+                      </w:rPr>
+                      <m:t>298R</m:t>
+                    </m:r>
+                    <m:sSub>
+                      <m:sSubPr>
+                        <m:ctrlPr>
+                          <w:rPr>
+                            <w:rFonts w:ascii="Cambria Math" w:hAnsi="Cambria Math"/>
+                            <w:i/>
+                          </w:rPr>
+                        </m:ctrlPr>
+                      </m:sSubPr>
+                      <m:e>
+                        <m:r>
+                          <w:rPr>
+                            <w:rFonts w:ascii="Cambria Math" w:hAnsi="Cambria Math"/>
+                          </w:rPr>
+                          <m:t>T</m:t>
+                        </m:r>
+                      </m:e>
+                      <m:sub>
+                        <m:r>
+                          <w:rPr>
+                            <w:rFonts w:ascii="Cambria Math" w:hAnsi="Cambria Math"/>
+                          </w:rPr>
+                          <m:t>k</m:t>
+                        </m:r>
+                      </m:sub>
+                    </m:sSub>
+                  </m:den>
+                </m:f>
+              </m:e>
+            </m:d>
+          </m:sup>
+        </m:sSup>
+      </m:oMath>
+      <w:r>
+        <w:rPr>
+          <w:iCs/>
+        </w:rPr>
+        <w:tab/>
+      </w:r>
+      <w:r>
+        <w:rPr>
+          <w:iCs/>
+        </w:rPr>
+        <w:tab/>
+      </w:r>
+      <w:r>
+        <w:rPr>
+          <w:iCs/>
+        </w:rPr>
+        <w:tab/>
+      </w:r>
+      <w:r>
+        <w:rPr>
+          <w:iCs/>
+        </w:rPr>
+        <w:tab/>
+      </w:r>
+      <w:r>
+        <w:rPr>
+          <w:iCs/>
+        </w:rPr>
+        <w:tab/>
+      </w:r>
+      <w:r>
+        <w:rPr>
+          <w:iCs/>
+        </w:rPr>
+        <w:tab/>
+      </w:r>
+      <w:r>
+        <w:rPr>
+          <w:iCs/>
+        </w:rPr>
+        <w:tab/>
+      </w:r>
+      <w:r>
+        <w:rPr>
+          <w:iCs/>
+        </w:rPr>
+        <w:tab/>
+        <w:t>(</w:t>
+      </w:r>
+      <w:r>
+        <w:rPr>
+          <w:iCs/>
+        </w:rPr>
+        <w:t>S11</w:t>
+      </w:r>
+      <w:r>
+        <w:rPr>
+          <w:iCs/>
+        </w:rPr>
+        <w:t>)</w:t>
+      </w:r>
+    </w:p>
+    <w:p>
+      <w:pPr>
+        <w:spacing w:line="480" w:lineRule="auto"/>
+        <w:rPr>
+          <w:color w:val="000000"/>
+        </w:rPr>
+      </w:pPr>
+      <w:r>
+        <w:t xml:space="preserve">In all three equations, </w:t>
+      </w:r>
+      <w:r>
+        <w:rPr>
+          <w:i/>
+          <w:iCs/>
+        </w:rPr>
+        <w:t>T</w:t>
+      </w:r>
+      <w:r>
+        <w:rPr>
+          <w:vertAlign w:val="subscript"/>
+        </w:rPr>
+        <w:t>k</w:t>
+      </w:r>
+      <w:r>
+        <w:t xml:space="preserve"> is leaf temperature (in Kelvin), estimated through mean daily air temperature of the seven days leading up to each site visit, while R is the universal gas constant </w:t>
+      </w:r>
+      <w:r>
+        <w:lastRenderedPageBreak/>
+        <w:t>(8.314 J mol</w:t>
+      </w:r>
+      <w:r>
+        <w:rPr>
+          <w:vertAlign w:val="superscript"/>
+        </w:rPr>
+        <w:t>-1</w:t>
+      </w:r>
+      <w:r>
+        <w:t xml:space="preserve"> K</w:t>
+      </w:r>
+      <w:r>
+        <w:rPr>
+          <w:vertAlign w:val="superscript"/>
+        </w:rPr>
+        <w:t>-1</w:t>
+      </w:r>
+      <w:r>
+        <w:t xml:space="preserve">). </w:t>
+      </w:r>
+      <w:r>
+        <w:rPr>
+          <w:rFonts w:eastAsiaTheme="minorEastAsia"/>
+          <w:i/>
+          <w:iCs/>
+          <w:color w:val="000000"/>
+        </w:rPr>
+        <w:t>K</w:t>
+      </w:r>
+      <w:r>
+        <w:rPr>
+          <w:rFonts w:eastAsiaTheme="minorEastAsia"/>
+          <w:color w:val="000000"/>
+          <w:vertAlign w:val="subscript"/>
+        </w:rPr>
+        <w:t>c</w:t>
+      </w:r>
+      <w:r>
+        <w:rPr>
+          <w:rFonts w:eastAsiaTheme="minorEastAsia"/>
+          <w:color w:val="000000"/>
+        </w:rPr>
+        <w:t xml:space="preserve">, </w:t>
+      </w:r>
+      <w:r>
+        <w:rPr>
+          <w:rFonts w:eastAsiaTheme="minorEastAsia"/>
+          <w:i/>
+          <w:iCs/>
+          <w:color w:val="000000"/>
+        </w:rPr>
+        <w:t>K</w:t>
+      </w:r>
+      <w:r>
+        <w:rPr>
+          <w:rFonts w:eastAsiaTheme="minorEastAsia"/>
+          <w:color w:val="000000"/>
+          <w:vertAlign w:val="subscript"/>
+        </w:rPr>
+        <w:t>o</w:t>
+      </w:r>
+      <w:r>
+        <w:rPr>
+          <w:rFonts w:eastAsiaTheme="minorEastAsia"/>
+          <w:color w:val="000000"/>
+        </w:rPr>
+        <w:t xml:space="preserve">, and </w:t>
+      </w:r>
+      <w:r>
+        <w:rPr>
+          <w:i/>
+          <w:iCs/>
+          <w:color w:val="000000"/>
+          <w:lang w:val="el-GR"/>
+        </w:rPr>
+        <w:t>Γ</w:t>
+      </w:r>
+      <w:r>
+        <w:rPr>
+          <w:color w:val="000000"/>
+          <w:vertAlign w:val="superscript"/>
+        </w:rPr>
+        <w:t>*</w:t>
+      </w:r>
+      <w:r>
+        <w:rPr>
+          <w:color w:val="000000"/>
+        </w:rPr>
+        <w:t xml:space="preserve"> were each converted to partial pressure using the elevation correction equation explained in Appendix S1: Equation S7.</w:t>
+      </w:r>
+    </w:p>
+    <w:p>
+      <w:pPr>
+        <w:spacing w:line="480" w:lineRule="auto"/>
+        <w:rPr>
+          <w:color w:val="000000"/>
+        </w:rPr>
+      </w:pPr>
+    </w:p>
+    <w:p>
+      <w:pPr>
+        <w:spacing w:line="480" w:lineRule="auto"/>
+        <w:rPr>
+          <w:i/>
+          <w:iCs/>
+          <w:color w:val="000000"/>
+        </w:rPr>
+      </w:pPr>
+      <w:r>
+        <w:rPr>
+          <w:i/>
+          <w:iCs/>
+          <w:color w:val="000000"/>
+        </w:rPr>
+        <w:t>Piecewise structural equation model loadings and fit parameters</w:t>
+      </w:r>
+    </w:p>
+    <w:p>
+      <w:pPr>
+        <w:autoSpaceDE w:val="0"/>
+        <w:autoSpaceDN w:val="0"/>
+        <w:adjustRightInd w:val="0"/>
+        <w:spacing w:line="480" w:lineRule="auto"/>
+      </w:pPr>
+      <w:r>
+        <w:t xml:space="preserve">Seven linear mixed effect models were loaded into the structural equation model: (1) log-transformed </w:t>
+      </w:r>
+      <w:r>
+        <w:rPr>
+          <w:i/>
+          <w:iCs/>
+        </w:rPr>
+        <w:t>N</w:t>
+      </w:r>
+      <w:r>
+        <w:rPr>
+          <w:vertAlign w:val="subscript"/>
+        </w:rPr>
+        <w:t>area</w:t>
+      </w:r>
+      <w:r>
+        <w:t xml:space="preserve"> regressed against log-transformed</w:t>
+      </w:r>
+      <w:r>
+        <w:rPr>
+          <w:i/>
+          <w:iCs/>
+        </w:rPr>
+        <w:t xml:space="preserve"> </w:t>
+      </w:r>
+      <w:r>
+        <w:rPr>
+          <w:i/>
+          <w:iCs/>
+        </w:rPr>
+        <w:t>N</w:t>
+      </w:r>
+      <w:r>
+        <w:rPr>
+          <w:vertAlign w:val="subscript"/>
+        </w:rPr>
+        <w:t>mass</w:t>
+      </w:r>
+      <w:r>
+        <w:t xml:space="preserve"> and log-transformed </w:t>
+      </w:r>
+      <w:r>
+        <w:rPr>
+          <w:i/>
+          <w:iCs/>
+        </w:rPr>
+        <w:t>M</w:t>
+      </w:r>
+      <w:r>
+        <w:rPr>
+          <w:vertAlign w:val="subscript"/>
+        </w:rPr>
+        <w:t>area</w:t>
+      </w:r>
+      <w:r>
+        <w:t xml:space="preserve">, (2) log-transformed </w:t>
+      </w:r>
+      <w:r>
+        <w:rPr>
+          <w:i/>
+          <w:iCs/>
+        </w:rPr>
+        <w:t>M</w:t>
+      </w:r>
+      <w:r>
+        <w:rPr>
+          <w:vertAlign w:val="subscript"/>
+        </w:rPr>
+        <w:t>area</w:t>
+      </w:r>
+      <w:r>
+        <w:t xml:space="preserve"> regressed against leaf </w:t>
+      </w:r>
+      <w:r>
+        <w:rPr>
+          <w:i/>
+          <w:iCs/>
+        </w:rPr>
+        <w:t>C</w:t>
+      </w:r>
+      <w:r>
+        <w:rPr>
+          <w:vertAlign w:val="subscript"/>
+        </w:rPr>
+        <w:t>i</w:t>
+      </w:r>
+      <w:r>
+        <w:t>:</w:t>
+      </w:r>
+      <w:r>
+        <w:rPr>
+          <w:i/>
+          <w:iCs/>
+        </w:rPr>
+        <w:t>C</w:t>
+      </w:r>
+      <w:r>
+        <w:rPr>
+          <w:vertAlign w:val="subscript"/>
+        </w:rPr>
+        <w:t>a</w:t>
+      </w:r>
+      <w:r>
+        <w:t xml:space="preserve">, nitrogen availability, and photosynthetic pathway, (3) log-transformed </w:t>
+      </w:r>
+      <w:r>
+        <w:rPr>
+          <w:i/>
+          <w:iCs/>
+        </w:rPr>
+        <w:t>N</w:t>
+      </w:r>
+      <w:r>
+        <w:rPr>
+          <w:vertAlign w:val="subscript"/>
+        </w:rPr>
+        <w:t>mass</w:t>
+      </w:r>
+      <w:r>
+        <w:t xml:space="preserve"> regressed against leaf </w:t>
+      </w:r>
+      <w:r>
+        <w:rPr>
+          <w:i/>
+          <w:iCs/>
+        </w:rPr>
+        <w:t>C</w:t>
+      </w:r>
+      <w:r>
+        <w:rPr>
+          <w:vertAlign w:val="subscript"/>
+        </w:rPr>
+        <w:t>i</w:t>
+      </w:r>
+      <w:r>
+        <w:t>:</w:t>
+      </w:r>
+      <w:r>
+        <w:rPr>
+          <w:i/>
+          <w:iCs/>
+        </w:rPr>
+        <w:t>C</w:t>
+      </w:r>
+      <w:r>
+        <w:rPr>
+          <w:vertAlign w:val="subscript"/>
+        </w:rPr>
+        <w:t>a</w:t>
+      </w:r>
+      <w:r>
+        <w:t>, square-</w:t>
+      </w:r>
+      <w:proofErr w:type="spellStart"/>
+      <w:r>
+        <w:t>root</w:t>
+      </w:r>
+      <w:proofErr w:type="spellEnd"/>
+      <w:r>
+        <w:t xml:space="preserve"> transformed </w:t>
+      </w:r>
+      <w:r>
+        <w:rPr>
+          <w:i/>
+          <w:iCs/>
+          <w:lang w:val="el-GR"/>
+        </w:rPr>
+        <w:t>β</w:t>
+      </w:r>
+      <w:r>
+        <w:t xml:space="preserve">, nitrogen availability, log-transformed </w:t>
+      </w:r>
+      <w:r>
+        <w:rPr>
+          <w:i/>
+          <w:iCs/>
+        </w:rPr>
+        <w:t>M</w:t>
+      </w:r>
+      <w:r>
+        <w:rPr>
+          <w:vertAlign w:val="subscript"/>
+        </w:rPr>
+        <w:t>area</w:t>
+      </w:r>
+      <w:r>
+        <w:t>, N-fixation ability, and photosynthetic pathway, (4)</w:t>
+      </w:r>
+      <w:r>
+        <w:t xml:space="preserve"> </w:t>
+      </w:r>
+      <w:r>
+        <w:t xml:space="preserve">leaf </w:t>
+      </w:r>
+      <w:r>
+        <w:rPr>
+          <w:i/>
+          <w:iCs/>
+        </w:rPr>
+        <w:t>C</w:t>
+      </w:r>
+      <w:r>
+        <w:rPr>
+          <w:vertAlign w:val="subscript"/>
+        </w:rPr>
+        <w:t>i</w:t>
+      </w:r>
+      <w:r>
+        <w:t>:</w:t>
+      </w:r>
+      <w:r>
+        <w:rPr>
+          <w:i/>
+          <w:iCs/>
+        </w:rPr>
+        <w:t>C</w:t>
+      </w:r>
+      <w:r>
+        <w:rPr>
+          <w:vertAlign w:val="subscript"/>
+        </w:rPr>
+        <w:t>a</w:t>
+      </w:r>
+      <w:r>
+        <w:t xml:space="preserve"> regressed against square-</w:t>
+      </w:r>
+      <w:proofErr w:type="spellStart"/>
+      <w:r>
+        <w:t>root</w:t>
+      </w:r>
+      <w:proofErr w:type="spellEnd"/>
+      <w:r>
+        <w:t xml:space="preserve"> transformed</w:t>
+      </w:r>
+      <w:r>
+        <w:rPr>
+          <w:i/>
+          <w:iCs/>
+        </w:rPr>
+        <w:t xml:space="preserve"> </w:t>
+      </w:r>
+      <w:r>
+        <w:rPr>
+          <w:i/>
+          <w:iCs/>
+          <w:lang w:val="el-GR"/>
+        </w:rPr>
+        <w:t>β</w:t>
+      </w:r>
+      <w:r>
+        <w:t xml:space="preserve">, </w:t>
+      </w:r>
+      <w:r>
+        <w:rPr>
+          <w:i/>
+          <w:iCs/>
+          <w:color w:val="000000" w:themeColor="text1"/>
+        </w:rPr>
+        <w:t>VPD</w:t>
+      </w:r>
+      <w:r>
+        <w:t>, photosynthetic pathway, and soil moisture, (5) square-</w:t>
+      </w:r>
+      <w:proofErr w:type="spellStart"/>
+      <w:r>
+        <w:t>root</w:t>
+      </w:r>
+      <w:proofErr w:type="spellEnd"/>
+      <w:r>
+        <w:t xml:space="preserve"> transformed</w:t>
+      </w:r>
+      <w:r>
+        <w:rPr>
+          <w:i/>
+          <w:iCs/>
+        </w:rPr>
+        <w:t xml:space="preserve"> </w:t>
+      </w:r>
+      <w:r>
+        <w:rPr>
+          <w:i/>
+          <w:iCs/>
+          <w:lang w:val="el-GR"/>
+        </w:rPr>
+        <w:t>β</w:t>
+      </w:r>
+      <w:r>
+        <w:t xml:space="preserve"> regressed against nitrogen availability, soil moisture, N-fixation ability, and photosynthetic pathway, and </w:t>
+      </w:r>
+      <w:r>
+        <w:rPr>
+          <w:i/>
+          <w:iCs/>
+          <w:color w:val="000000" w:themeColor="text1"/>
+        </w:rPr>
+        <w:t>VPD</w:t>
+      </w:r>
+      <w:r>
+        <w:t xml:space="preserve">, (6) nitrogen availability regressed against soil moisture, and (7) soil moisture regressed against </w:t>
+      </w:r>
+      <w:r>
+        <w:rPr>
+          <w:i/>
+          <w:iCs/>
+          <w:color w:val="000000" w:themeColor="text1"/>
+        </w:rPr>
+        <w:t>VPD</w:t>
+      </w:r>
+      <w:r>
+        <w:t>. All models included the relevant timescale selected in the individual linear mixed-effect models explained above and included species as a random intercept term. Models were built using the ‘</w:t>
+      </w:r>
+      <w:proofErr w:type="spellStart"/>
+      <w:r>
+        <w:t>lme</w:t>
+      </w:r>
+      <w:proofErr w:type="spellEnd"/>
+      <w:r>
+        <w:t>’ function in the ‘</w:t>
+      </w:r>
+      <w:proofErr w:type="spellStart"/>
+      <w:r>
+        <w:t>nlme</w:t>
+      </w:r>
+      <w:proofErr w:type="spellEnd"/>
+      <w:r>
+        <w:t xml:space="preserve">’ R package </w:t>
+      </w:r>
+      <w:sdt>
+        <w:sdtPr>
+          <w:tag w:val="MENDELEY_CITATION_v3_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"/>
+          <w:id w:val="-321349481"/>
+          <w:placeholder>
+            <w:docPart w:val="04ADABAF4FC9A7419788E088FF0C7E97"/>
+          </w:placeholder>
+        </w:sdtPr>
+        <w:sdtContent>
+          <w:r>
+            <w:rPr>
+              <w:rFonts w:eastAsia="Times New Roman"/>
+            </w:rPr>
+            <w:t>(Pinheiro &amp; Bates, 2022)</w:t>
+          </w:r>
+        </w:sdtContent>
+      </w:sdt>
+      <w:r>
+        <w:t>, and were loaded into the piecewise structural equation model using the ‘</w:t>
+      </w:r>
+      <w:proofErr w:type="spellStart"/>
+      <w:r>
+        <w:t>psem</w:t>
+      </w:r>
+      <w:proofErr w:type="spellEnd"/>
+      <w:r>
+        <w:t>’ function in the ‘</w:t>
+      </w:r>
+      <w:proofErr w:type="spellStart"/>
+      <w:r>
+        <w:t>piecewiseSEM</w:t>
+      </w:r>
+      <w:proofErr w:type="spellEnd"/>
+      <w:r>
+        <w:t xml:space="preserve">’ R package </w:t>
+      </w:r>
+      <w:sdt>
+        <w:sdtPr>
+          <w:rPr>
+            <w:color w:val="000000"/>
+          </w:rPr>
+          <w:tag w:val="MENDELEY_CITATION_v3_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"/>
+          <w:id w:val="-1930652441"/>
+          <w:placeholder>
+            <w:docPart w:val="04ADABAF4FC9A7419788E088FF0C7E97"/>
+          </w:placeholder>
+        </w:sdtPr>
+        <w:sdtContent>
+          <w:r>
+            <w:rPr>
+              <w:color w:val="000000"/>
+            </w:rPr>
+            <w:t>(</w:t>
+          </w:r>
+          <w:proofErr w:type="spellStart"/>
+          <w:r>
+            <w:rPr>
+              <w:color w:val="000000"/>
+            </w:rPr>
+            <w:t>Lefcheck</w:t>
+          </w:r>
+          <w:proofErr w:type="spellEnd"/>
+          <w:r>
+            <w:rPr>
+              <w:color w:val="000000"/>
+            </w:rPr>
+            <w:t>, 2016)</w:t>
+          </w:r>
+        </w:sdtContent>
+      </w:sdt>
+      <w:r>
+        <w:t>.</w:t>
+      </w:r>
+    </w:p>
+    <w:p>
+      <w:pPr>
+        <w:autoSpaceDE w:val="0"/>
+        <w:autoSpaceDN w:val="0"/>
+        <w:adjustRightInd w:val="0"/>
+        <w:spacing w:line="480" w:lineRule="auto"/>
+        <w:ind w:firstLine="720"/>
+      </w:pPr>
+      <w:r>
+        <w:t xml:space="preserve">Tests of directed separation indicated that the structural equation model was missing three correlations that contributed to poor overall model fit (Fisher’s </w:t>
+      </w:r>
+      <w:r>
+        <w:rPr>
+          <w:i/>
+          <w:iCs/>
+        </w:rPr>
+        <w:t>C</w:t>
+      </w:r>
+      <w:r>
+        <w:t xml:space="preserve">=162.814, </w:t>
+      </w:r>
+      <w:r>
+        <w:rPr>
+          <w:i/>
+          <w:iCs/>
+        </w:rPr>
+        <w:t>p</w:t>
+      </w:r>
+      <w:r>
+        <w:t xml:space="preserve">&lt;0.001; df=42; AIC=246.814; BIC=418.649): a correlation between nitrogen availability and </w:t>
+      </w:r>
+      <w:r>
+        <w:rPr>
+          <w:i/>
+          <w:iCs/>
+          <w:color w:val="000000" w:themeColor="text1"/>
+        </w:rPr>
+        <w:t>VPD</w:t>
+      </w:r>
+      <w:r>
+        <w:rPr>
+          <w:vertAlign w:val="subscript"/>
+        </w:rPr>
+        <w:t>90</w:t>
+      </w:r>
+      <w:r>
+        <w:t xml:space="preserve"> (</w:t>
+      </w:r>
+      <w:r>
+        <w:rPr>
+          <w:i/>
+          <w:iCs/>
+        </w:rPr>
+        <w:t>p</w:t>
+      </w:r>
+      <w:r>
+        <w:t xml:space="preserve">&lt;0.001), a correlation between </w:t>
+      </w:r>
+      <w:r>
+        <w:rPr>
+          <w:i/>
+          <w:iCs/>
+          <w:lang w:val="el-GR"/>
+        </w:rPr>
+        <w:t>β</w:t>
+      </w:r>
+      <w:r>
+        <w:t xml:space="preserve"> and </w:t>
+      </w:r>
+      <w:r>
+        <w:rPr>
+          <w:i/>
+          <w:iCs/>
+          <w:color w:val="000000" w:themeColor="text1"/>
+        </w:rPr>
+        <w:t>VPD</w:t>
+      </w:r>
+      <w:r>
+        <w:t xml:space="preserve"> (</w:t>
+      </w:r>
+      <w:r>
+        <w:rPr>
+          <w:i/>
+          <w:iCs/>
+        </w:rPr>
+        <w:t>p</w:t>
+      </w:r>
+      <w:r>
+        <w:t xml:space="preserve">&lt;0.05), and a correlation between soil moisture and </w:t>
+      </w:r>
+      <w:r>
+        <w:rPr>
+          <w:i/>
+          <w:iCs/>
+        </w:rPr>
+        <w:t>N</w:t>
+      </w:r>
+      <w:r>
+        <w:rPr>
+          <w:vertAlign w:val="subscript"/>
+        </w:rPr>
+        <w:t>mass</w:t>
+      </w:r>
+      <w:r>
+        <w:t xml:space="preserve"> (</w:t>
+      </w:r>
+      <w:r>
+        <w:rPr>
+          <w:i/>
+          <w:iCs/>
+        </w:rPr>
+        <w:t>p</w:t>
+      </w:r>
+      <w:r>
+        <w:t xml:space="preserve">&lt;0.05). These relationships were included in the model as correlated errors, as we did not have hypotheses to explain their direct relationships. The inclusion of these relationships </w:t>
+      </w:r>
+      <w:r>
+        <w:lastRenderedPageBreak/>
+        <w:t xml:space="preserve">improved model fit (Fisher’s </w:t>
+      </w:r>
+      <w:r>
+        <w:rPr>
+          <w:i/>
+          <w:iCs/>
+        </w:rPr>
+        <w:t>C</w:t>
+      </w:r>
+      <w:r>
+        <w:t xml:space="preserve">=23.899, </w:t>
+      </w:r>
+      <w:r>
+        <w:rPr>
+          <w:i/>
+          <w:iCs/>
+        </w:rPr>
+        <w:t>p</w:t>
+      </w:r>
+      <w:r>
+        <w:t xml:space="preserve">=0.939; df=36; AIC=107.899; BIC=279.734) and satisfied goodness-of-fit requirements </w:t>
+      </w:r>
+      <w:sdt>
+        <w:sdtPr>
+          <w:rPr>
+            <w:color w:val="000000"/>
+          </w:rPr>
+          <w:tag w:val="MENDELEY_CITATION_v3_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"/>
+          <w:id w:val="-168261393"/>
+          <w:placeholder>
+            <w:docPart w:val="04ADABAF4FC9A7419788E088FF0C7E97"/>
+          </w:placeholder>
+        </w:sdtPr>
+        <w:sdtContent>
+          <w:r>
+            <w:rPr>
+              <w:color w:val="000000"/>
+            </w:rPr>
+            <w:t>(</w:t>
+          </w:r>
+          <w:proofErr w:type="spellStart"/>
+          <w:r>
+            <w:rPr>
+              <w:color w:val="000000"/>
+            </w:rPr>
+            <w:t>Lefcheck</w:t>
+          </w:r>
+          <w:proofErr w:type="spellEnd"/>
+          <w:r>
+            <w:rPr>
+              <w:color w:val="000000"/>
+            </w:rPr>
+            <w:t>, 2016)</w:t>
+          </w:r>
+        </w:sdtContent>
+      </w:sdt>
+      <w:r>
+        <w:t>.</w:t>
+      </w:r>
+    </w:p>
+    <w:p>
+      <w:pPr>
+        <w:spacing w:line="480" w:lineRule="auto"/>
+        <w:rPr>
           <w:b/>
           <w:bCs/>
         </w:rPr>
@@ -19569,7 +22095,100 @@
         <w:p>
           <w:pPr>
             <w:spacing w:line="480" w:lineRule="auto"/>
-            <w:divId w:val="248542027"/>
+            <w:divId w:val="1732389968"/>
+            <w:rPr>
+              <w:rFonts w:eastAsia="Times New Roman"/>
+            </w:rPr>
+          </w:pPr>
+          <w:proofErr w:type="spellStart"/>
+          <w:r>
+            <w:rPr>
+              <w:rFonts w:eastAsia="Times New Roman"/>
+              <w:b/>
+              <w:bCs/>
+            </w:rPr>
+            <w:t>Bernacchi</w:t>
+          </w:r>
+          <w:proofErr w:type="spellEnd"/>
+          <w:r>
+            <w:rPr>
+              <w:rFonts w:eastAsia="Times New Roman"/>
+              <w:b/>
+              <w:bCs/>
+            </w:rPr>
+            <w:t xml:space="preserve"> CJ, </w:t>
+          </w:r>
+          <w:proofErr w:type="spellStart"/>
+          <w:r>
+            <w:rPr>
+              <w:rFonts w:eastAsia="Times New Roman"/>
+              <w:b/>
+              <w:bCs/>
+            </w:rPr>
+            <w:t>Singsaas</w:t>
+          </w:r>
+          <w:proofErr w:type="spellEnd"/>
+          <w:r>
+            <w:rPr>
+              <w:rFonts w:eastAsia="Times New Roman"/>
+              <w:b/>
+              <w:bCs/>
+            </w:rPr>
+            <w:t xml:space="preserve"> EL, Pimentel C, Portis AR, Long SP</w:t>
+          </w:r>
+          <w:r>
+            <w:rPr>
+              <w:rFonts w:eastAsia="Times New Roman"/>
+            </w:rPr>
+            <w:t xml:space="preserve">. </w:t>
+          </w:r>
+          <w:r>
+            <w:rPr>
+              <w:rFonts w:eastAsia="Times New Roman"/>
+              <w:b/>
+              <w:bCs/>
+            </w:rPr>
+            <w:t>2001</w:t>
+          </w:r>
+          <w:r>
+            <w:rPr>
+              <w:rFonts w:eastAsia="Times New Roman"/>
+            </w:rPr>
+            <w:t xml:space="preserve">. Improved temperature response functions for models of Rubisco-limited photosynthesis. </w:t>
+          </w:r>
+          <w:r>
+            <w:rPr>
+              <w:rFonts w:eastAsia="Times New Roman"/>
+              <w:i/>
+              <w:iCs/>
+            </w:rPr>
+            <w:t>Plant, Cell and Environment</w:t>
+          </w:r>
+          <w:r>
+            <w:rPr>
+              <w:rFonts w:eastAsia="Times New Roman"/>
+            </w:rPr>
+            <w:t xml:space="preserve"> </w:t>
+          </w:r>
+          <w:r>
+            <w:rPr>
+              <w:rFonts w:eastAsia="Times New Roman"/>
+              <w:b/>
+              <w:bCs/>
+            </w:rPr>
+            <w:t>24</w:t>
+          </w:r>
+          <w:r>
+            <w:rPr>
+              <w:rFonts w:eastAsia="Times New Roman"/>
+            </w:rPr>
+            <w:t>: 253–259.</w:t>
+          </w:r>
+        </w:p>
+        <w:p>
+          <w:pPr>
+            <w:spacing w:line="480" w:lineRule="auto"/>
+            <w:divId w:val="71317019"/>
             <w:rPr>
               <w:rFonts w:eastAsia="Times New Roman"/>
             </w:rPr>
@@ -19634,7 +22253,7 @@
         <w:p>
           <w:pPr>
             <w:spacing w:line="480" w:lineRule="auto"/>
-            <w:divId w:val="894852038"/>
+            <w:divId w:val="1344281658"/>
             <w:rPr>
               <w:rFonts w:eastAsia="Times New Roman"/>
             </w:rPr>
@@ -19745,7 +22364,7 @@
         <w:p>
           <w:pPr>
             <w:spacing w:line="480" w:lineRule="auto"/>
-            <w:divId w:val="1533150542"/>
+            <w:divId w:val="2033221064"/>
             <w:rPr>
               <w:rFonts w:eastAsia="Times New Roman"/>
             </w:rPr>
@@ -19824,7 +22443,147 @@
         <w:p>
           <w:pPr>
             <w:spacing w:line="480" w:lineRule="auto"/>
-            <w:divId w:val="2123262496"/>
+            <w:divId w:val="156121343"/>
+            <w:rPr>
+              <w:rFonts w:eastAsia="Times New Roman"/>
+            </w:rPr>
+          </w:pPr>
+          <w:proofErr w:type="spellStart"/>
+          <w:r>
+            <w:rPr>
+              <w:rFonts w:eastAsia="Times New Roman"/>
+              <w:b/>
+              <w:bCs/>
+            </w:rPr>
+            <w:t>Lefcheck</w:t>
+          </w:r>
+          <w:proofErr w:type="spellEnd"/>
+          <w:r>
+            <w:rPr>
+              <w:rFonts w:eastAsia="Times New Roman"/>
+              <w:b/>
+              <w:bCs/>
+            </w:rPr>
+            <w:t xml:space="preserve"> JS</w:t>
+          </w:r>
+          <w:r>
+            <w:rPr>
+              <w:rFonts w:eastAsia="Times New Roman"/>
+            </w:rPr>
+            <w:t xml:space="preserve">. </w:t>
+          </w:r>
+          <w:r>
+            <w:rPr>
+              <w:rFonts w:eastAsia="Times New Roman"/>
+              <w:b/>
+              <w:bCs/>
+            </w:rPr>
+            <w:t>2016</w:t>
+          </w:r>
+          <w:r>
+            <w:rPr>
+              <w:rFonts w:eastAsia="Times New Roman"/>
+            </w:rPr>
+            <w:t xml:space="preserve">. </w:t>
+          </w:r>
+          <w:proofErr w:type="spellStart"/>
+          <w:r>
+            <w:rPr>
+              <w:rFonts w:eastAsia="Times New Roman"/>
+            </w:rPr>
+            <w:t>piecewiseSEM</w:t>
+          </w:r>
+          <w:proofErr w:type="spellEnd"/>
+          <w:r>
+            <w:rPr>
+              <w:rFonts w:eastAsia="Times New Roman"/>
+            </w:rPr>
+            <w:t xml:space="preserve">: Piecewise structural equation modelling in r for ecology, evolution, and systematics. </w:t>
+          </w:r>
+          <w:r>
+            <w:rPr>
+              <w:rFonts w:eastAsia="Times New Roman"/>
+              <w:i/>
+              <w:iCs/>
+            </w:rPr>
+            <w:t>Methods in Ecology and Evolution</w:t>
+          </w:r>
+          <w:r>
+            <w:rPr>
+              <w:rFonts w:eastAsia="Times New Roman"/>
+            </w:rPr>
+            <w:t xml:space="preserve"> </w:t>
+          </w:r>
+          <w:r>
+            <w:rPr>
+              <w:rFonts w:eastAsia="Times New Roman"/>
+              <w:b/>
+              <w:bCs/>
+            </w:rPr>
+            <w:t>7</w:t>
+          </w:r>
+          <w:r>
+            <w:rPr>
+              <w:rFonts w:eastAsia="Times New Roman"/>
+            </w:rPr>
+            <w:t>: 573–579.</w:t>
+          </w:r>
+        </w:p>
+        <w:p>
+          <w:pPr>
+            <w:spacing w:line="480" w:lineRule="auto"/>
+            <w:divId w:val="507134633"/>
+            <w:rPr>
+              <w:rFonts w:eastAsia="Times New Roman"/>
+            </w:rPr>
+          </w:pPr>
+          <w:r>
+            <w:rPr>
+              <w:rFonts w:eastAsia="Times New Roman"/>
+              <w:b/>
+              <w:bCs/>
+            </w:rPr>
+            <w:t>Pinheiro J, Bates D</w:t>
+          </w:r>
+          <w:r>
+            <w:rPr>
+              <w:rFonts w:eastAsia="Times New Roman"/>
+            </w:rPr>
+            <w:t xml:space="preserve">. </w:t>
+          </w:r>
+          <w:r>
+            <w:rPr>
+              <w:rFonts w:eastAsia="Times New Roman"/>
+              <w:b/>
+              <w:bCs/>
+            </w:rPr>
+            <w:t>2022</w:t>
+          </w:r>
+          <w:r>
+            <w:rPr>
+              <w:rFonts w:eastAsia="Times New Roman"/>
+            </w:rPr>
+            <w:t xml:space="preserve">. </w:t>
+          </w:r>
+          <w:proofErr w:type="spellStart"/>
+          <w:r>
+            <w:rPr>
+              <w:rFonts w:eastAsia="Times New Roman"/>
+            </w:rPr>
+            <w:t>nlme</w:t>
+          </w:r>
+          <w:proofErr w:type="spellEnd"/>
+          <w:r>
+            <w:rPr>
+              <w:rFonts w:eastAsia="Times New Roman"/>
+            </w:rPr>
+            <w:t>: linear and nonlinear mixed effects models.</w:t>
+          </w:r>
+        </w:p>
+        <w:p>
+          <w:pPr>
+            <w:spacing w:line="480" w:lineRule="auto"/>
+            <w:divId w:val="1954289044"/>
             <w:rPr>
               <w:rFonts w:eastAsia="Times New Roman"/>
             </w:rPr>
@@ -19889,7 +22648,7 @@
         <w:p>
           <w:pPr>
             <w:spacing w:line="480" w:lineRule="auto"/>
-            <w:divId w:val="2057116221"/>
+            <w:divId w:val="1308244750"/>
             <w:rPr>
               <w:rFonts w:eastAsia="Times New Roman"/>
             </w:rPr>
@@ -19954,7 +22713,7 @@
         <w:p>
           <w:pPr>
             <w:spacing w:line="480" w:lineRule="auto"/>
-            <w:divId w:val="906576208"/>
+            <w:divId w:val="823475206"/>
             <w:rPr>
               <w:rFonts w:eastAsia="Times New Roman"/>
             </w:rPr>
@@ -20033,7 +22792,7 @@
         <w:p>
           <w:pPr>
             <w:spacing w:line="480" w:lineRule="auto"/>
-            <w:divId w:val="1144858207"/>
+            <w:divId w:val="1440178167"/>
             <w:rPr>
               <w:rFonts w:eastAsia="Times New Roman"/>
             </w:rPr>
@@ -20045,6 +22804,7 @@
               <w:b/>
               <w:bCs/>
             </w:rPr>
+            <w:lastRenderedPageBreak/>
             <w:t>Thieurmel</w:t>
           </w:r>
           <w:proofErr w:type="spellEnd"/>
@@ -20107,21 +22867,6 @@
               <w:rFonts w:eastAsia="Times New Roman"/>
             </w:rPr>
             <w:t>: Compute sun position, sunlight phases, moon position, and lunar phase.</w:t>
-          </w:r>
-        </w:p>
-        <w:p>
-          <w:pPr>
-            <w:spacing w:line="480" w:lineRule="auto"/>
-            <w:rPr>
-              <w:b/>
-              <w:bCs/>
-            </w:rPr>
-          </w:pPr>
-          <w:r>
-            <w:rPr>
-              <w:rFonts w:eastAsia="Times New Roman"/>
-            </w:rPr>
-            <w:t> </w:t>
           </w:r>
         </w:p>
       </w:sdtContent>
@@ -20848,6 +23593,64 @@
         </w:p>
       </w:docPartBody>
     </w:docPart>
+    <w:docPart>
+      <w:docPartPr>
+        <w:name w:val="7E5BFD150BD2274FA7D27EC1C6998C33"/>
+        <w:category>
+          <w:name w:val="General"/>
+          <w:gallery w:val="placeholder"/>
+        </w:category>
+        <w:types>
+          <w:type w:val="bbPlcHdr"/>
+        </w:types>
+        <w:behaviors>
+          <w:behavior w:val="content"/>
+        </w:behaviors>
+        <w:guid w:val="{B4EDC0EA-DFBA-8F49-9A15-63A9D5C030B1}"/>
+      </w:docPartPr>
+      <w:docPartBody>
+        <w:p>
+          <w:pPr>
+            <w:pStyle w:val="7E5BFD150BD2274FA7D27EC1C6998C33"/>
+          </w:pPr>
+          <w:r>
+            <w:rPr>
+              <w:rStyle w:val="PlaceholderText"/>
+            </w:rPr>
+            <w:t>Click or tap here to enter text.</w:t>
+          </w:r>
+        </w:p>
+      </w:docPartBody>
+    </w:docPart>
+    <w:docPart>
+      <w:docPartPr>
+        <w:name w:val="04ADABAF4FC9A7419788E088FF0C7E97"/>
+        <w:category>
+          <w:name w:val="General"/>
+          <w:gallery w:val="placeholder"/>
+        </w:category>
+        <w:types>
+          <w:type w:val="bbPlcHdr"/>
+        </w:types>
+        <w:behaviors>
+          <w:behavior w:val="content"/>
+        </w:behaviors>
+        <w:guid w:val="{B59BB0AC-384A-2541-A80C-FE6DA3306C1F}"/>
+      </w:docPartPr>
+      <w:docPartBody>
+        <w:p>
+          <w:pPr>
+            <w:pStyle w:val="04ADABAF4FC9A7419788E088FF0C7E97"/>
+          </w:pPr>
+          <w:r>
+            <w:rPr>
+              <w:rStyle w:val="PlaceholderText"/>
+            </w:rPr>
+            <w:t>Click or tap here to enter text.</w:t>
+          </w:r>
+        </w:p>
+      </w:docPartBody>
+    </w:docPart>
   </w:docParts>
 </w:glossaryDocument>
 </file>
@@ -20944,7 +23747,9 @@
   </w:compat>
   <w:rsids>
     <w:rsidRoot w:val="00CB7686"/>
+    <w:rsid w:val="00265621"/>
     <w:rsid w:val="00614E4C"/>
+    <w:rsid w:val="0069073C"/>
     <w:rsid w:val="00CB7686"/>
   </w:rsids>
   <m:mathPr>
@@ -21401,14 +24206,22 @@
     <w:basedOn w:val="DefaultParagraphFont"/>
     <w:uiPriority w:val="99"/>
     <w:semiHidden/>
-    <w:rsid w:val="00CB7686"/>
+    <w:rsid w:val="00265621"/>
     <w:rPr>
-      <w:color w:val="666666"/>
+      <w:color w:val="808080"/>
     </w:rPr>
   </w:style>
   <w:style w:type="paragraph" w:customStyle="1" w:styleId="A74CDC90C177C64880B72EC526486C95">
     <w:name w:val="A74CDC90C177C64880B72EC526486C95"/>
     <w:rsid w:val="00CB7686"/>
+  </w:style>
+  <w:style w:type="paragraph" w:customStyle="1" w:styleId="7E5BFD150BD2274FA7D27EC1C6998C33">
+    <w:name w:val="7E5BFD150BD2274FA7D27EC1C6998C33"/>
+    <w:rsid w:val="00265621"/>
+  </w:style>
+  <w:style w:type="paragraph" w:customStyle="1" w:styleId="04ADABAF4FC9A7419788E088FF0C7E97">
+    <w:name w:val="04ADABAF4FC9A7419788E088FF0C7E97"/>
+    <w:rsid w:val="00265621"/>
   </w:style>
 </w:styles>
 </file>
@@ -21730,7 +24543,7 @@
     <we:reference id="wa104382081" version="1.55.1.0" store="" storeType="OMEX"/>
   </we:alternateReferences>
   <we:properties>
-    <we:property name="MENDELEY_CITATIONS" value="[{&quot;citationID&quot;:&quot;MENDELEY_CITATION_d8c2d0e3-aefd-4c4f-8d83-95f061090e92&quot;,&quot;properties&quot;:{&quot;noteIndex&quot;:0},&quot;isEdited&quot;:false,&quot;manualOverride&quot;:{&quot;citeprocText&quot;:&quot;(Cramer &amp;#38; Prentice, 1988)&quot;,&quot;isManuallyOverridden&quot;:false,&quot;manualOverrideText&quot;:&quot;&quot;},&quot;citationTag&quot;:&quot;MENDELEY_CITATION_v3_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&quot;,&quot;citationItems&quot;:[{&quot;id&quot;:&quot;0e731222-75e9-3626-b028-ca9f342ef8d8&quot;,&quot;itemData&quot;:{&quot;DOI&quot;:&quot;10.1080/00291958808552193&quot;,&quot;ISSN&quot;:&quot;0029-1951&quot;,&quot;author&quot;:[{&quot;dropping-particle&quot;:&quot;&quot;,&quot;family&quot;:&quot;Cramer&quot;,&quot;given&quot;:&quot;Wolfgang&quot;,&quot;non-dropping-particle&quot;:&quot;&quot;,&quot;parse-names&quot;:false,&quot;suffix&quot;:&quot;&quot;},{&quot;dropping-particle&quot;:&quot;&quot;,&quot;family&quot;:&quot;Prentice&quot;,&quot;given&quot;:&quot;I Colin&quot;,&quot;non-dropping-particle&quot;:&quot;&quot;,&quot;parse-names&quot;:false,&quot;suffix&quot;:&quot;&quot;}],&quot;container-title&quot;:&quot;Norsk Geografisk Tidsskrift - Norwegian Journal of Geography&quot;,&quot;id&quot;:&quot;0e731222-75e9-3626-b028-ca9f342ef8d8&quot;,&quot;issue&quot;:&quot;2-3&quot;,&quot;issued&quot;:{&quot;date-parts&quot;:[[&quot;1988&quot;,&quot;1&quot;]]},&quot;page&quot;:&quot;149-151&quot;,&quot;title&quot;:&quot;Simulation of regional soil moisture deficits on a European scale&quot;,&quot;type&quot;:&quot;article-journal&quot;,&quot;volume&quot;:&quot;42&quot;,&quot;container-title-short&quot;:&quot;Nor Geogr Tidsskr&quot;},&quot;uris&quot;:[&quot;http://www.mendeley.com/documents/?uuid=0e445ab5-5591-46b5-8952-336203b97c27&quot;],&quot;isTemporary&quot;:false,&quot;legacyDesktopId&quot;:&quot;0e445ab5-5591-46b5-8952-336203b97c27&quot;}]},{&quot;citationID&quot;:&quot;MENDELEY_CITATION_b875f6b3-5846-4e7a-aa02-0a3d99b27ca0&quot;,&quot;properties&quot;:{&quot;noteIndex&quot;:0},&quot;isEdited&quot;:false,&quot;manualOverride&quot;:{&quot;citeprocText&quot;:&quot;(Priestley &amp;#38; Taylor, 1972)&quot;,&quot;isManuallyOverridden&quot;:false,&quot;manualOverrideText&quot;:&quot;&quot;},&quot;citationTag&quot;:&quot;MENDELEY_CITATION_v3_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&quot;,&quot;citationItems&quot;:[{&quot;id&quot;:&quot;485b20d1-6856-3b34-b7e2-949772a7d034&quot;,&quot;itemData&quot;:{&quot;DOI&quot;:&quot;10.1175/1520-0493(1972)100&lt;0081:OTAOSH&gt;2.3.CO;2&quot;,&quot;ISSN&quot;:&quot;0027-0644&quot;,&quot;author&quot;:[{&quot;dropping-particle&quot;:&quot;&quot;,&quot;family&quot;:&quot;Priestley&quot;,&quot;given&quot;:&quot;C H B&quot;,&quot;non-dropping-particle&quot;:&quot;&quot;,&quot;parse-names&quot;:false,&quot;suffix&quot;:&quot;&quot;},{&quot;dropping-particle&quot;:&quot;&quot;,&quot;family&quot;:&quot;Taylor&quot;,&quot;given&quot;:&quot;R J&quot;,&quot;non-dropping-particle&quot;:&quot;&quot;,&quot;parse-names&quot;:false,&quot;suffix&quot;:&quot;&quot;}],&quot;container-title&quot;:&quot;Monthly Weather Review&quot;,&quot;id&quot;:&quot;485b20d1-6856-3b34-b7e2-949772a7d034&quot;,&quot;issue&quot;:&quot;2&quot;,&quot;issued&quot;:{&quot;date-parts&quot;:[[&quot;1972&quot;,&quot;2&quot;]]},&quot;page&quot;:&quot;81-92&quot;,&quot;title&quot;:&quot;On the Assessment of Surface Heat Flux and Evaporation Using Large-Scale Parameters&quot;,&quot;type&quot;:&quot;article-journal&quot;,&quot;volume&quot;:&quot;100&quot;,&quot;container-title-short&quot;:&quot;Mon Weather Rev&quot;},&quot;uris&quot;:[&quot;http://www.mendeley.com/documents/?uuid=5070c5bb-72bd-4c6b-9049-c1d6579223dd&quot;],&quot;isTemporary&quot;:false,&quot;legacyDesktopId&quot;:&quot;5070c5bb-72bd-4c6b-9049-c1d6579223dd&quot;}]},{&quot;citationID&quot;:&quot;MENDELEY_CITATION_bde8f7d8-b577-449b-9210-3a7caf23b706&quot;,&quot;properties&quot;:{&quot;noteIndex&quot;:0},&quot;isEdited&quot;:false,&quot;manualOverride&quot;:{&quot;citeprocText&quot;:&quot;(Davis &lt;i&gt;et al.&lt;/i&gt;, 2017)&quot;,&quot;isManuallyOverridden&quot;:false,&quot;manualOverrideText&quot;:&quot;&quot;},&quot;citationTag&quot;:&quot;MENDELEY_CITATION_v3_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&quot;,&quot;citationItems&quot;:[{&quot;id&quot;:&quot;fb647660-fb86-35bf-8142-365fcb3e637b&quot;,&quot;itemData&quot;:{&quot;DOI&quot;:&quot;https://doi.org/10.5194/gmd-10-689-2017&quot;,&quot;author&quot;:[{&quot;dropping-particle&quot;:&quot;&quot;,&quot;family&quot;:&quot;Davis&quot;,&quot;given&quot;:&quot;Tyler W&quot;,&quot;non-dropping-particle&quot;:&quot;&quot;,&quot;parse-names&quot;:false,&quot;suffix&quot;:&quot;&quot;},{&quot;dropping-particle&quot;:&quot;&quot;,&quot;family&quot;:&quot;Prentice&quot;,&quot;given&quot;:&quot;I Colin&quot;,&quot;non-dropping-particle&quot;:&quot;&quot;,&quot;parse-names&quot;:false,&quot;suffix&quot;:&quot;&quot;},{&quot;dropping-particle&quot;:&quot;&quot;,&quot;family&quot;:&quot;Stocker&quot;,&quot;given&quot;:&quot;Benjamin D&quot;,&quot;non-dropping-particle&quot;:&quot;&quot;,&quot;parse-names&quot;:false,&quot;suffix&quot;:&quot;&quot;},{&quot;dropping-particle&quot;:&quot;&quot;,&quot;family&quot;:&quot;Thomas&quot;,&quot;given&quot;:&quot;Rebecca T&quot;,&quot;non-dropping-particle&quot;:&quot;&quot;,&quot;parse-names&quot;:false,&quot;suffix&quot;:&quot;&quot;},{&quot;dropping-particle&quot;:&quot;&quot;,&quot;family&quot;:&quot;Whitley&quot;,&quot;given&quot;:&quot;Rhys J&quot;,&quot;non-dropping-particle&quot;:&quot;&quot;,&quot;parse-names&quot;:false,&quot;suffix&quot;:&quot;&quot;},{&quot;dropping-particle&quot;:&quot;&quot;,&quot;family&quot;:&quot;Wang&quot;,&quot;given&quot;:&quot;Han&quot;,&quot;non-dropping-particle&quot;:&quot;&quot;,&quot;parse-names&quot;:false,&quot;suffix&quot;:&quot;&quot;},{&quot;dropping-particle&quot;:&quot;&quot;,&quot;family&quot;:&quot;Evans&quot;,&quot;given&quot;:&quot;Bradley J&quot;,&quot;non-dropping-particle&quot;:&quot;&quot;,&quot;parse-names&quot;:false,&quot;suffix&quot;:&quot;&quot;},{&quot;dropping-particle&quot;:&quot;V&quot;,&quot;family&quot;:&quot;Gallego-Sala&quot;,&quot;given&quot;:&quot;Angela&quot;,&quot;non-dropping-particle&quot;:&quot;&quot;,&quot;parse-names&quot;:false,&quot;suffix&quot;:&quot;&quot;},{&quot;dropping-particle&quot;:&quot;&quot;,&quot;family&quot;:&quot;Sykes&quot;,&quot;given&quot;:&quot;Martin T&quot;,&quot;non-dropping-particle&quot;:&quot;&quot;,&quot;parse-names&quot;:false,&quot;suffix&quot;:&quot;&quot;},{&quot;dropping-particle&quot;:&quot;&quot;,&quot;family&quot;:&quot;Cramer&quot;,&quot;given&quot;:&quot;Wolfgang&quot;,&quot;non-dropping-particle&quot;:&quot;&quot;,&quot;parse-names&quot;:false,&quot;suffix&quot;:&quot;&quot;}],&quot;container-title&quot;:&quot;Geoscientific Model Development&quot;,&quot;id&quot;:&quot;fb647660-fb86-35bf-8142-365fcb3e637b&quot;,&quot;issued&quot;:{&quot;date-parts&quot;:[[&quot;2017&quot;]]},&quot;page&quot;:&quot;689-708&quot;,&quot;title&quot;:&quot;Simple process-led algorithms for simulating habitats (SPLASH v.1.0): robust indices of radiation, evapotranspiration and plant-available moisture&quot;,&quot;type&quot;:&quot;article-journal&quot;,&quot;volume&quot;:&quot;10&quot;,&quot;container-title-short&quot;:&quot;Geosci Model Dev&quot;},&quot;uris&quot;:[&quot;http://www.mendeley.com/documents/?uuid=95801b65-73a7-4890-84c3-a1902fec7bf3&quot;],&quot;isTemporary&quot;:false,&quot;legacyDesktopId&quot;:&quot;95801b65-73a7-4890-84c3-a1902fec7bf3&quot;}]},{&quot;citationID&quot;:&quot;MENDELEY_CITATION_9b4963b5-e722-4902-89e8-779a45066cb8&quot;,&quot;properties&quot;:{&quot;noteIndex&quot;:0},&quot;isEdited&quot;:false,&quot;manualOverride&quot;:{&quot;citeprocText&quot;:&quot;(Thieurmel &amp;#38; Elmarhraoui, 2019)&quot;,&quot;isManuallyOverridden&quot;:false,&quot;manualOverrideText&quot;:&quot;&quot;},&quot;citationTag&quot;:&quot;MENDELEY_CITATION_v3_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&quot;,&quot;citationItems&quot;:[{&quot;id&quot;:&quot;444a1045-c9f8-36ed-8698-d11e8448ba7c&quot;,&quot;itemData&quot;:{&quot;author&quot;:[{&quot;dropping-particle&quot;:&quot;&quot;,&quot;family&quot;:&quot;Thieurmel&quot;,&quot;given&quot;:&quot;Benoit&quot;,&quot;non-dropping-particle&quot;:&quot;&quot;,&quot;parse-names&quot;:false,&quot;suffix&quot;:&quot;&quot;},{&quot;dropping-particle&quot;:&quot;&quot;,&quot;family&quot;:&quot;Elmarhraoui&quot;,&quot;given&quot;:&quot;Achraf&quot;,&quot;non-dropping-particle&quot;:&quot;&quot;,&quot;parse-names&quot;:false,&quot;suffix&quot;:&quot;&quot;}],&quot;id&quot;:&quot;444a1045-c9f8-36ed-8698-d11e8448ba7c&quot;,&quot;issued&quot;:{&quot;date-parts&quot;:[[&quot;2019&quot;]]},&quot;number&quot;:&quot;0.5.0&quot;,&quot;title&quot;:&quot;suncalc: Compute sun position, sunlight phases, moon position, and lunar phase&quot;,&quot;type&quot;:&quot;article&quot;,&quot;container-title-short&quot;:&quot;&quot;},&quot;uris&quot;:[&quot;http://www.mendeley.com/documents/?uuid=8f685449-524a-4783-9f22-96b81ce2062b&quot;],&quot;isTemporary&quot;:false,&quot;legacyDesktopId&quot;:&quot;8f685449-524a-4783-9f22-96b81ce2062b&quot;}]},{&quot;citationID&quot;:&quot;MENDELEY_CITATION_f4beaa96-c539-40cd-99f6-d1ea952655ad&quot;,&quot;properties&quot;:{&quot;noteIndex&quot;:0},&quot;isEdited&quot;:false,&quot;manualOverride&quot;:{&quot;citeprocText&quot;:&quot;(Saxton &amp;#38; Rawls, 2006)&quot;,&quot;isManuallyOverridden&quot;:false,&quot;manualOverrideText&quot;:&quot;&quot;},&quot;citationTag&quot;:&quot;MENDELEY_CITATION_v3_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&quot;,&quot;citationItems&quot;:[{&quot;id&quot;:&quot;702f2960-0d31-3abd-8f2f-5ecc8200eda1&quot;,&quot;itemData&quot;:{&quot;DOI&quot;:&quot;10.2136/sssaj2005.0117&quot;,&quot;ISSN&quot;:&quot;03615995&quot;,&quot;abstract&quot;:&quot;Hydrologic analyses often involve the evaluation of soil water in- filtration, conductivity, storage, and plant-water relationships. To de- fine the hydrologic soil water effects requires estimating soil water characteristics for water potential and hydraulic conductivity using soil variables such as texture, organic matter (OM), and structure. Field or laboratory measurements are difficult, costly, and often impractical for many hydrologic analyses. Statistical correlations between soil texture, soil water potential, and hydraulic conductivity can provide estimates sufficiently accurate for many analyses and decisions. This study de- veloped new soil water characteristic equations from the currently available USDA soil database using only the readily available vari- ables of soil texture and OM. These equations are similar to those previously reported by Saxton et al. but include more variables and application range. They were combined with previously reported rela- tionships for tensions and conductivities and the effects of density, gravel, and salinity to form a comprehensive predictive system of soil water characteristics for agricultural water management and hydro- logic analyses. Verification was performed using independent data sets for a wide range of soil textures. The predictive system was pro- grammed for a graphical computerized model to provide easy appli- cation and rapid solutions and is available at http://hydrolab.arsusda. gov/soilwater/Index.htm.&quot;,&quot;author&quot;:[{&quot;dropping-particle&quot;:&quot;&quot;,&quot;family&quot;:&quot;Saxton&quot;,&quot;given&quot;:&quot;K E&quot;,&quot;non-dropping-particle&quot;:&quot;&quot;,&quot;parse-names&quot;:false,&quot;suffix&quot;:&quot;&quot;},{&quot;dropping-particle&quot;:&quot;&quot;,&quot;family&quot;:&quot;Rawls&quot;,&quot;given&quot;:&quot;W J&quot;,&quot;non-dropping-particle&quot;:&quot;&quot;,&quot;parse-names&quot;:false,&quot;suffix&quot;:&quot;&quot;}],&quot;container-title&quot;:&quot;Soil Science Society of America Journal&quot;,&quot;id&quot;:&quot;702f2960-0d31-3abd-8f2f-5ecc8200eda1&quot;,&quot;issue&quot;:&quot;5&quot;,&quot;issued&quot;:{&quot;date-parts&quot;:[[&quot;2006&quot;,&quot;9&quot;]]},&quot;page&quot;:&quot;1569-1578&quot;,&quot;title&quot;:&quot;Soil water characteristic estimates by texture and organic matter for hydrologic solutions&quot;,&quot;type&quot;:&quot;article-journal&quot;,&quot;volume&quot;:&quot;70&quot;,&quot;container-title-short&quot;:&quot;&quot;},&quot;uris&quot;:[&quot;http://www.mendeley.com/documents/?uuid=a20336d5-b1f7-46f7-986b-0bed87739e65&quot;],&quot;isTemporary&quot;:false,&quot;legacyDesktopId&quot;:&quot;a20336d5-b1f7-46f7-986b-0bed87739e65&quot;}]},{&quot;citationID&quot;:&quot;MENDELEY_CITATION_e2750fda-05d5-4abc-b5c6-884534f17283&quot;,&quot;properties&quot;:{&quot;noteIndex&quot;:0},&quot;isEdited&quot;:false,&quot;manualOverride&quot;:{&quot;citeprocText&quot;:&quot;(Stocker &lt;i&gt;et al.&lt;/i&gt;, 2020)&quot;,&quot;isManuallyOverridden&quot;:false,&quot;manualOverrideText&quot;:&quot;&quot;},&quot;citationTag&quot;:&quot;MENDELEY_CITATION_v3_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&quot;,&quot;citationItems&quot;:[{&quot;id&quot;:&quot;61fb2b73-8002-3c29-8592-1894ff18abc9&quot;,&quot;itemData&quot;:{&quot;DOI&quot;:&quot;10.5194/gmd-13-1545-2020&quot;,&quot;ISSN&quot;:&quot;19919603&quot;,&quot;abstract&quot;:&quot;Terrestrial photosynthesis is the basis for vegetation growth and drives the land carbon cycle. Accurately simulating gross primary production (GPP, ecosystem-level apparent photosynthesis) is key for satellite monitoring and Earth system model predictions under climate change. While robust models exist for describing leaf-level photosynthesis, predictions diverge due to uncertain photosynthetic traits and parameters which vary on multiple spatial and temporal scales. Here, we describe and evaluate a GPP (photosynthesis per unit ground area) model, the P-model, that combines the Farquhar-von Caemmerer-Berry model for C3 photosynthesis with an optimality principle for the carbon assimilation-Transpiration trade-off, and predicts a multi-day average light use efficiency (LUE) for any climate and C3 vegetation type. The model builds on the theory developed in Prentice et al. (2014) and Wang et al. (2017a) and is extended to include low temperature effects on the intrinsic quantum yield and an empirical soil moisture stress factor. The model is forced with site-level data of the fraction of absorbed photosynthetically active radiation (fAPAR) and meteorological data and is evaluated against GPP estimates from a globally distributed network of ecosystem flux measurements. Although the P-model requires relatively few inputs, the R2 is reduced to 0.70 when not accounting for the reduction in quantum yield at low temperatures and effects of low soil moisture on LUE. The R2 for the P-model-predicted LUE is 0.32 (means by site) and 0.48 (means by vegetation type). Applying this model for global-scale simulations yields a total global GPP of 106-122 Pg C yr-1 (mean of 2001-2011), depending on the fAPAR forcing data. The P-model provides a simple but powerful method for predicting-rather than prescribing-light use efficiency and simulating terrestrial photosynthesis across a wide range of conditions. The model is available as an R package (rpmodel).&quot;,&quot;author&quot;:[{&quot;dropping-particle&quot;:&quot;&quot;,&quot;family&quot;:&quot;Stocker&quot;,&quot;given&quot;:&quot;Benjamin D&quot;,&quot;non-dropping-particle&quot;:&quot;&quot;,&quot;parse-names&quot;:false,&quot;suffix&quot;:&quot;&quot;},{&quot;dropping-particle&quot;:&quot;&quot;,&quot;family&quot;:&quot;Wang&quot;,&quot;given&quot;:&quot;Han&quot;,&quot;non-dropping-particle&quot;:&quot;&quot;,&quot;parse-names&quot;:false,&quot;suffix&quot;:&quot;&quot;},{&quot;dropping-particle&quot;:&quot;&quot;,&quot;family&quot;:&quot;Smith&quot;,&quot;given&quot;:&quot;Nicholas G&quot;,&quot;non-dropping-particle&quot;:&quot;&quot;,&quot;parse-names&quot;:false,&quot;suffix&quot;:&quot;&quot;},{&quot;dropping-particle&quot;:&quot;&quot;,&quot;family&quot;:&quot;Harrison&quot;,&quot;given&quot;:&quot;Sandy P&quot;,&quot;non-dropping-particle&quot;:&quot;&quot;,&quot;parse-names&quot;:false,&quot;suffix&quot;:&quot;&quot;},{&quot;dropping-particle&quot;:&quot;&quot;,&quot;family&quot;:&quot;Keenan&quot;,&quot;given&quot;:&quot;Trevor F&quot;,&quot;non-dropping-particle&quot;:&quot;&quot;,&quot;parse-names&quot;:false,&quot;suffix&quot;:&quot;&quot;},{&quot;dropping-particle&quot;:&quot;&quot;,&quot;family&quot;:&quot;Sandoval&quot;,&quot;given&quot;:&quot;David&quot;,&quot;non-dropping-particle&quot;:&quot;&quot;,&quot;parse-names&quot;:false,&quot;suffix&quot;:&quot;&quot;},{&quot;dropping-particle&quot;:&quot;&quot;,&quot;family&quot;:&quot;Davis&quot;,&quot;given&quot;:&quot;Tyler&quot;,&quot;non-dropping-particle&quot;:&quot;&quot;,&quot;parse-names&quot;:false,&quot;suffix&quot;:&quot;&quot;},{&quot;dropping-particle&quot;:&quot;&quot;,&quot;family&quot;:&quot;Prentice&quot;,&quot;given&quot;:&quot;I Colin&quot;,&quot;non-dropping-particle&quot;:&quot;&quot;,&quot;parse-names&quot;:false,&quot;suffix&quot;:&quot;&quot;}],&quot;container-title&quot;:&quot;Geoscientific Model Development&quot;,&quot;id&quot;:&quot;61fb2b73-8002-3c29-8592-1894ff18abc9&quot;,&quot;issue&quot;:&quot;3&quot;,&quot;issued&quot;:{&quot;date-parts&quot;:[[&quot;2020&quot;]]},&quot;page&quot;:&quot;1545-1581&quot;,&quot;title&quot;:&quot;P-model v1.0: An optimality-based light use efficiency model for simulating ecosystem gross primary production&quot;,&quot;type&quot;:&quot;article-journal&quot;,&quot;volume&quot;:&quot;13&quot;,&quot;container-title-short&quot;:&quot;Geosci Model Dev&quot;},&quot;uris&quot;:[&quot;http://www.mendeley.com/documents/?uuid=899eb42b-4c18-45c1-952f-faa966a38412&quot;],&quot;isTemporary&quot;:false,&quot;legacyDesktopId&quot;:&quot;899eb42b-4c18-45c1-952f-faa966a38412&quot;}]},{&quot;citationID&quot;:&quot;MENDELEY_CITATION_90fb7d71-201f-407e-8c82-35fed8b6c4e8&quot;,&quot;properties&quot;:{&quot;noteIndex&quot;:0},&quot;isEdited&quot;:false,&quot;manualOverride&quot;:{&quot;citeprocText&quot;:&quot;(Bloomfield &lt;i&gt;et al.&lt;/i&gt;, 2023)&quot;,&quot;isManuallyOverridden&quot;:false,&quot;manualOverrideText&quot;:&quot;&quot;},&quot;citationTag&quot;:&quot;MENDELEY_CITATION_v3_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&quot;,&quot;citationItems&quot;:[{&quot;id&quot;:&quot;b4e9ab0f-5d02-52ea-9ce4-f98677e1b5b1&quot;,&quot;itemData&quot;:{&quot;DOI&quot;:&quot;10.1111/gcb.16511&quot;,&quot;ISBN&quot;:&quot;0000000264&quot;,&quot;ISSN&quot;:&quot;1354-1013&quot;,&quot;abstract&quot;:&quot;Gross primary production (GPP) by terrestrial ecosystems is a key quantity in the global carbon cycle. The instantaneous controls of leaf‐level photosynthesis are well established, but there is still no consensus on the mechanisms by which canopy‐level GPP depends on spatial and temporal variation in the environment. The standard model of photosynthesis provides a robust mechanistic representation for C 3 species; however, additional assumptions are required to “scale up” from leaf to canopy. As a consequence, competing models make inconsistent predictions about how GPP will respond to continuing environmental change. This problem is addressed here by means of an empirical analysis of the light use efficiency (LUE) of GPP inferred from eddy covariance carbon dioxide flux measurements, in situ measurements of photosynthetically active radiation (PAR), and remotely sensed estimates of the fraction of PAR (fAPAR) absorbed by the vegetation canopy. Focusing on LUE allows potential drivers of GPP to be separated from its overriding dependence on light. GPP data from over 100 sites, collated over 20 years and located in a range of biomes and climate zones, were extracted from the FLUXNET2015 database and combined with remotely sensed fAPAR data to estimate daily LUE. Daytime air temperature, vapor pressure deficit, diffuse fraction of solar radiation, and soil moisture were shown to be salient predictors of LUE in a generalized linear mixed‐effects model. The same model design was fitted to site‐based LUE estimates generated by 16 terrestrial ecosystem models. The published models showed wide variation in the shape, the strength, and even the sign of the environmental effects on modeled LUE. These findings highlight important model deficiencies and suggest a need to progress beyond simple “goodness of fit” comparisons of inferred and predicted carbon fluxes toward an approach focused on the functional responses of the underlying dependencies.&quot;,&quot;author&quot;:[{&quot;dropping-particle&quot;:&quot;&quot;,&quot;family&quot;:&quot;Bloomfield&quot;,&quot;given&quot;:&quot;Keith J&quot;,&quot;non-dropping-particle&quot;:&quot;&quot;,&quot;parse-names&quot;:false,&quot;suffix&quot;:&quot;&quot;},{&quot;dropping-particle&quot;:&quot;&quot;,&quot;family&quot;:&quot;Stocker&quot;,&quot;given&quot;:&quot;Benjamin D&quot;,&quot;non-dropping-particle&quot;:&quot;&quot;,&quot;parse-names&quot;:false,&quot;suffix&quot;:&quot;&quot;},{&quot;dropping-particle&quot;:&quot;&quot;,&quot;family&quot;:&quot;Keenan&quot;,&quot;given&quot;:&quot;Trevor F&quot;,&quot;non-dropping-particle&quot;:&quot;&quot;,&quot;parse-names&quot;:false,&quot;suffix&quot;:&quot;&quot;},{&quot;dropping-particle&quot;:&quot;&quot;,&quot;family&quot;:&quot;Prentice&quot;,&quot;given&quot;:&quot;I Colin&quot;,&quot;non-dropping-particle&quot;:&quot;&quot;,&quot;parse-names&quot;:false,&quot;suffix&quot;:&quot;&quot;}],&quot;container-title&quot;:&quot;Global Change Biology&quot;,&quot;id&quot;:&quot;b4e9ab0f-5d02-52ea-9ce4-f98677e1b5b1&quot;,&quot;issue&quot;:&quot;4&quot;,&quot;issued&quot;:{&quot;date-parts&quot;:[[&quot;2023&quot;,&quot;2&quot;,&quot;25&quot;]]},&quot;page&quot;:&quot;1037-1053&quot;,&quot;title&quot;:&quot;Environmental controls on the light use efficiency of terrestrial gross primary production&quot;,&quot;type&quot;:&quot;article-journal&quot;,&quot;volume&quot;:&quot;29&quot;,&quot;container-title-short&quot;:&quot;Glob Chang Biol&quot;},&quot;uris&quot;:[&quot;http://www.mendeley.com/documents/?uuid=b8c31389-04b9-40a8-984b-559233d42e34&quot;],&quot;isTemporary&quot;:false,&quot;legacyDesktopId&quot;:&quot;b8c31389-04b9-40a8-984b-559233d42e34&quot;}]}]"/>
+    <we:property name="MENDELEY_CITATIONS" value="[{&quot;citationID&quot;:&quot;MENDELEY_CITATION_d8c2d0e3-aefd-4c4f-8d83-95f061090e92&quot;,&quot;properties&quot;:{&quot;noteIndex&quot;:0},&quot;isEdited&quot;:false,&quot;manualOverride&quot;:{&quot;citeprocText&quot;:&quot;(Cramer &amp;#38; Prentice, 1988)&quot;,&quot;isManuallyOverridden&quot;:false,&quot;manualOverrideText&quot;:&quot;&quot;},&quot;citationTag&quot;:&quot;MENDELEY_CITATION_v3_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&quot;,&quot;citationItems&quot;:[{&quot;id&quot;:&quot;0e731222-75e9-3626-b028-ca9f342ef8d8&quot;,&quot;itemData&quot;:{&quot;DOI&quot;:&quot;10.1080/00291958808552193&quot;,&quot;ISSN&quot;:&quot;0029-1951&quot;,&quot;author&quot;:[{&quot;dropping-particle&quot;:&quot;&quot;,&quot;family&quot;:&quot;Cramer&quot;,&quot;given&quot;:&quot;Wolfgang&quot;,&quot;non-dropping-particle&quot;:&quot;&quot;,&quot;parse-names&quot;:false,&quot;suffix&quot;:&quot;&quot;},{&quot;dropping-particle&quot;:&quot;&quot;,&quot;family&quot;:&quot;Prentice&quot;,&quot;given&quot;:&quot;I Colin&quot;,&quot;non-dropping-particle&quot;:&quot;&quot;,&quot;parse-names&quot;:false,&quot;suffix&quot;:&quot;&quot;}],&quot;container-title&quot;:&quot;Norsk Geografisk Tidsskrift - Norwegian Journal of Geography&quot;,&quot;id&quot;:&quot;0e731222-75e9-3626-b028-ca9f342ef8d8&quot;,&quot;issue&quot;:&quot;2-3&quot;,&quot;issued&quot;:{&quot;date-parts&quot;:[[&quot;1988&quot;,&quot;1&quot;]]},&quot;page&quot;:&quot;149-151&quot;,&quot;title&quot;:&quot;Simulation of regional soil moisture deficits on a European scale&quot;,&quot;type&quot;:&quot;article-journal&quot;,&quot;volume&quot;:&quot;42&quot;,&quot;container-title-short&quot;:&quot;Nor Geogr Tidsskr&quot;},&quot;uris&quot;:[&quot;http://www.mendeley.com/documents/?uuid=0e445ab5-5591-46b5-8952-336203b97c27&quot;],&quot;isTemporary&quot;:false,&quot;legacyDesktopId&quot;:&quot;0e445ab5-5591-46b5-8952-336203b97c27&quot;}]},{&quot;citationID&quot;:&quot;MENDELEY_CITATION_b875f6b3-5846-4e7a-aa02-0a3d99b27ca0&quot;,&quot;properties&quot;:{&quot;noteIndex&quot;:0},&quot;isEdited&quot;:false,&quot;manualOverride&quot;:{&quot;citeprocText&quot;:&quot;(Priestley &amp;#38; Taylor, 1972)&quot;,&quot;isManuallyOverridden&quot;:false,&quot;manualOverrideText&quot;:&quot;&quot;},&quot;citationTag&quot;:&quot;MENDELEY_CITATION_v3_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&quot;,&quot;citationItems&quot;:[{&quot;id&quot;:&quot;485b20d1-6856-3b34-b7e2-949772a7d034&quot;,&quot;itemData&quot;:{&quot;DOI&quot;:&quot;10.1175/1520-0493(1972)100&lt;0081:OTAOSH&gt;2.3.CO;2&quot;,&quot;ISSN&quot;:&quot;0027-0644&quot;,&quot;author&quot;:[{&quot;dropping-particle&quot;:&quot;&quot;,&quot;family&quot;:&quot;Priestley&quot;,&quot;given&quot;:&quot;C H B&quot;,&quot;non-dropping-particle&quot;:&quot;&quot;,&quot;parse-names&quot;:false,&quot;suffix&quot;:&quot;&quot;},{&quot;dropping-particle&quot;:&quot;&quot;,&quot;family&quot;:&quot;Taylor&quot;,&quot;given&quot;:&quot;R J&quot;,&quot;non-dropping-particle&quot;:&quot;&quot;,&quot;parse-names&quot;:false,&quot;suffix&quot;:&quot;&quot;}],&quot;container-title&quot;:&quot;Monthly Weather Review&quot;,&quot;id&quot;:&quot;485b20d1-6856-3b34-b7e2-949772a7d034&quot;,&quot;issue&quot;:&quot;2&quot;,&quot;issued&quot;:{&quot;date-parts&quot;:[[&quot;1972&quot;,&quot;2&quot;]]},&quot;page&quot;:&quot;81-92&quot;,&quot;title&quot;:&quot;On the Assessment of Surface Heat Flux and Evaporation Using Large-Scale Parameters&quot;,&quot;type&quot;:&quot;article-journal&quot;,&quot;volume&quot;:&quot;100&quot;,&quot;container-title-short&quot;:&quot;Mon Weather Rev&quot;},&quot;uris&quot;:[&quot;http://www.mendeley.com/documents/?uuid=5070c5bb-72bd-4c6b-9049-c1d6579223dd&quot;],&quot;isTemporary&quot;:false,&quot;legacyDesktopId&quot;:&quot;5070c5bb-72bd-4c6b-9049-c1d6579223dd&quot;}]},{&quot;citationID&quot;:&quot;MENDELEY_CITATION_bde8f7d8-b577-449b-9210-3a7caf23b706&quot;,&quot;properties&quot;:{&quot;noteIndex&quot;:0},&quot;isEdited&quot;:false,&quot;manualOverride&quot;:{&quot;citeprocText&quot;:&quot;(Davis &lt;i&gt;et al.&lt;/i&gt;, 2017)&quot;,&quot;isManuallyOverridden&quot;:false,&quot;manualOverrideText&quot;:&quot;&quot;},&quot;citationTag&quot;:&quot;MENDELEY_CITATION_v3_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&quot;,&quot;citationItems&quot;:[{&quot;id&quot;:&quot;fb647660-fb86-35bf-8142-365fcb3e637b&quot;,&quot;itemData&quot;:{&quot;DOI&quot;:&quot;https://doi.org/10.5194/gmd-10-689-2017&quot;,&quot;author&quot;:[{&quot;dropping-particle&quot;:&quot;&quot;,&quot;family&quot;:&quot;Davis&quot;,&quot;given&quot;:&quot;Tyler W&quot;,&quot;non-dropping-particle&quot;:&quot;&quot;,&quot;parse-names&quot;:false,&quot;suffix&quot;:&quot;&quot;},{&quot;dropping-particle&quot;:&quot;&quot;,&quot;family&quot;:&quot;Prentice&quot;,&quot;given&quot;:&quot;I Colin&quot;,&quot;non-dropping-particle&quot;:&quot;&quot;,&quot;parse-names&quot;:false,&quot;suffix&quot;:&quot;&quot;},{&quot;dropping-particle&quot;:&quot;&quot;,&quot;family&quot;:&quot;Stocker&quot;,&quot;given&quot;:&quot;Benjamin D&quot;,&quot;non-dropping-particle&quot;:&quot;&quot;,&quot;parse-names&quot;:false,&quot;suffix&quot;:&quot;&quot;},{&quot;dropping-particle&quot;:&quot;&quot;,&quot;family&quot;:&quot;Thomas&quot;,&quot;given&quot;:&quot;Rebecca T&quot;,&quot;non-dropping-particle&quot;:&quot;&quot;,&quot;parse-names&quot;:false,&quot;suffix&quot;:&quot;&quot;},{&quot;dropping-particle&quot;:&quot;&quot;,&quot;family&quot;:&quot;Whitley&quot;,&quot;given&quot;:&quot;Rhys J&quot;,&quot;non-dropping-particle&quot;:&quot;&quot;,&quot;parse-names&quot;:false,&quot;suffix&quot;:&quot;&quot;},{&quot;dropping-particle&quot;:&quot;&quot;,&quot;family&quot;:&quot;Wang&quot;,&quot;given&quot;:&quot;Han&quot;,&quot;non-dropping-particle&quot;:&quot;&quot;,&quot;parse-names&quot;:false,&quot;suffix&quot;:&quot;&quot;},{&quot;dropping-particle&quot;:&quot;&quot;,&quot;family&quot;:&quot;Evans&quot;,&quot;given&quot;:&quot;Bradley J&quot;,&quot;non-dropping-particle&quot;:&quot;&quot;,&quot;parse-names&quot;:false,&quot;suffix&quot;:&quot;&quot;},{&quot;dropping-particle&quot;:&quot;V&quot;,&quot;family&quot;:&quot;Gallego-Sala&quot;,&quot;given&quot;:&quot;Angela&quot;,&quot;non-dropping-particle&quot;:&quot;&quot;,&quot;parse-names&quot;:false,&quot;suffix&quot;:&quot;&quot;},{&quot;dropping-particle&quot;:&quot;&quot;,&quot;family&quot;:&quot;Sykes&quot;,&quot;given&quot;:&quot;Martin T&quot;,&quot;non-dropping-particle&quot;:&quot;&quot;,&quot;parse-names&quot;:false,&quot;suffix&quot;:&quot;&quot;},{&quot;dropping-particle&quot;:&quot;&quot;,&quot;family&quot;:&quot;Cramer&quot;,&quot;given&quot;:&quot;Wolfgang&quot;,&quot;non-dropping-particle&quot;:&quot;&quot;,&quot;parse-names&quot;:false,&quot;suffix&quot;:&quot;&quot;}],&quot;container-title&quot;:&quot;Geoscientific Model Development&quot;,&quot;id&quot;:&quot;fb647660-fb86-35bf-8142-365fcb3e637b&quot;,&quot;issued&quot;:{&quot;date-parts&quot;:[[&quot;2017&quot;]]},&quot;page&quot;:&quot;689-708&quot;,&quot;title&quot;:&quot;Simple process-led algorithms for simulating habitats (SPLASH v.1.0): robust indices of radiation, evapotranspiration and plant-available moisture&quot;,&quot;type&quot;:&quot;article-journal&quot;,&quot;volume&quot;:&quot;10&quot;,&quot;container-title-short&quot;:&quot;Geosci Model Dev&quot;},&quot;uris&quot;:[&quot;http://www.mendeley.com/documents/?uuid=95801b65-73a7-4890-84c3-a1902fec7bf3&quot;],&quot;isTemporary&quot;:false,&quot;legacyDesktopId&quot;:&quot;95801b65-73a7-4890-84c3-a1902fec7bf3&quot;}]},{&quot;citationID&quot;:&quot;MENDELEY_CITATION_9b4963b5-e722-4902-89e8-779a45066cb8&quot;,&quot;properties&quot;:{&quot;noteIndex&quot;:0},&quot;isEdited&quot;:false,&quot;manualOverride&quot;:{&quot;citeprocText&quot;:&quot;(Thieurmel &amp;#38; Elmarhraoui, 2019)&quot;,&quot;isManuallyOverridden&quot;:false,&quot;manualOverrideText&quot;:&quot;&quot;},&quot;citationTag&quot;:&quot;MENDELEY_CITATION_v3_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&quot;,&quot;citationItems&quot;:[{&quot;id&quot;:&quot;444a1045-c9f8-36ed-8698-d11e8448ba7c&quot;,&quot;itemData&quot;:{&quot;author&quot;:[{&quot;dropping-particle&quot;:&quot;&quot;,&quot;family&quot;:&quot;Thieurmel&quot;,&quot;given&quot;:&quot;Benoit&quot;,&quot;non-dropping-particle&quot;:&quot;&quot;,&quot;parse-names&quot;:false,&quot;suffix&quot;:&quot;&quot;},{&quot;dropping-particle&quot;:&quot;&quot;,&quot;family&quot;:&quot;Elmarhraoui&quot;,&quot;given&quot;:&quot;Achraf&quot;,&quot;non-dropping-particle&quot;:&quot;&quot;,&quot;parse-names&quot;:false,&quot;suffix&quot;:&quot;&quot;}],&quot;id&quot;:&quot;444a1045-c9f8-36ed-8698-d11e8448ba7c&quot;,&quot;issued&quot;:{&quot;date-parts&quot;:[[&quot;2019&quot;]]},&quot;number&quot;:&quot;0.5.0&quot;,&quot;title&quot;:&quot;suncalc: Compute sun position, sunlight phases, moon position, and lunar phase&quot;,&quot;type&quot;:&quot;article&quot;,&quot;container-title-short&quot;:&quot;&quot;},&quot;uris&quot;:[&quot;http://www.mendeley.com/documents/?uuid=8f685449-524a-4783-9f22-96b81ce2062b&quot;],&quot;isTemporary&quot;:false,&quot;legacyDesktopId&quot;:&quot;8f685449-524a-4783-9f22-96b81ce2062b&quot;}]},{&quot;citationID&quot;:&quot;MENDELEY_CITATION_f4beaa96-c539-40cd-99f6-d1ea952655ad&quot;,&quot;properties&quot;:{&quot;noteIndex&quot;:0},&quot;isEdited&quot;:false,&quot;manualOverride&quot;:{&quot;citeprocText&quot;:&quot;(Saxton &amp;#38; Rawls, 2006)&quot;,&quot;isManuallyOverridden&quot;:false,&quot;manualOverrideText&quot;:&quot;&quot;},&quot;citationTag&quot;:&quot;MENDELEY_CITATION_v3_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&quot;,&quot;citationItems&quot;:[{&quot;id&quot;:&quot;702f2960-0d31-3abd-8f2f-5ecc8200eda1&quot;,&quot;itemData&quot;:{&quot;DOI&quot;:&quot;10.2136/sssaj2005.0117&quot;,&quot;ISSN&quot;:&quot;03615995&quot;,&quot;abstract&quot;:&quot;Hydrologic analyses often involve the evaluation of soil water in- filtration, conductivity, storage, and plant-water relationships. To de- fine the hydrologic soil water effects requires estimating soil water characteristics for water potential and hydraulic conductivity using soil variables such as texture, organic matter (OM), and structure. Field or laboratory measurements are difficult, costly, and often impractical for many hydrologic analyses. Statistical correlations between soil texture, soil water potential, and hydraulic conductivity can provide estimates sufficiently accurate for many analyses and decisions. This study de- veloped new soil water characteristic equations from the currently available USDA soil database using only the readily available vari- ables of soil texture and OM. These equations are similar to those previously reported by Saxton et al. but include more variables and application range. They were combined with previously reported rela- tionships for tensions and conductivities and the effects of density, gravel, and salinity to form a comprehensive predictive system of soil water characteristics for agricultural water management and hydro- logic analyses. Verification was performed using independent data sets for a wide range of soil textures. The predictive system was pro- grammed for a graphical computerized model to provide easy appli- cation and rapid solutions and is available at http://hydrolab.arsusda. gov/soilwater/Index.htm.&quot;,&quot;author&quot;:[{&quot;dropping-particle&quot;:&quot;&quot;,&quot;family&quot;:&quot;Saxton&quot;,&quot;given&quot;:&quot;K E&quot;,&quot;non-dropping-particle&quot;:&quot;&quot;,&quot;parse-names&quot;:false,&quot;suffix&quot;:&quot;&quot;},{&quot;dropping-particle&quot;:&quot;&quot;,&quot;family&quot;:&quot;Rawls&quot;,&quot;given&quot;:&quot;W J&quot;,&quot;non-dropping-particle&quot;:&quot;&quot;,&quot;parse-names&quot;:false,&quot;suffix&quot;:&quot;&quot;}],&quot;container-title&quot;:&quot;Soil Science Society of America Journal&quot;,&quot;id&quot;:&quot;702f2960-0d31-3abd-8f2f-5ecc8200eda1&quot;,&quot;issue&quot;:&quot;5&quot;,&quot;issued&quot;:{&quot;date-parts&quot;:[[&quot;2006&quot;,&quot;9&quot;]]},&quot;page&quot;:&quot;1569-1578&quot;,&quot;title&quot;:&quot;Soil water characteristic estimates by texture and organic matter for hydrologic solutions&quot;,&quot;type&quot;:&quot;article-journal&quot;,&quot;volume&quot;:&quot;70&quot;,&quot;container-title-short&quot;:&quot;&quot;},&quot;uris&quot;:[&quot;http://www.mendeley.com/documents/?uuid=a20336d5-b1f7-46f7-986b-0bed87739e65&quot;],&quot;isTemporary&quot;:false,&quot;legacyDesktopId&quot;:&quot;a20336d5-b1f7-46f7-986b-0bed87739e65&quot;}]},{&quot;citationID&quot;:&quot;MENDELEY_CITATION_e2750fda-05d5-4abc-b5c6-884534f17283&quot;,&quot;properties&quot;:{&quot;noteIndex&quot;:0},&quot;isEdited&quot;:false,&quot;manualOverride&quot;:{&quot;citeprocText&quot;:&quot;(Stocker &lt;i&gt;et al.&lt;/i&gt;, 2020)&quot;,&quot;isManuallyOverridden&quot;:false,&quot;manualOverrideText&quot;:&quot;&quot;},&quot;citationTag&quot;:&quot;MENDELEY_CITATION_v3_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&quot;,&quot;citationItems&quot;:[{&quot;id&quot;:&quot;61fb2b73-8002-3c29-8592-1894ff18abc9&quot;,&quot;itemData&quot;:{&quot;DOI&quot;:&quot;10.5194/gmd-13-1545-2020&quot;,&quot;ISSN&quot;:&quot;19919603&quot;,&quot;abstract&quot;:&quot;Terrestrial photosynthesis is the basis for vegetation growth and drives the land carbon cycle. Accurately simulating gross primary production (GPP, ecosystem-level apparent photosynthesis) is key for satellite monitoring and Earth system model predictions under climate change. While robust models exist for describing leaf-level photosynthesis, predictions diverge due to uncertain photosynthetic traits and parameters which vary on multiple spatial and temporal scales. Here, we describe and evaluate a GPP (photosynthesis per unit ground area) model, the P-model, that combines the Farquhar-von Caemmerer-Berry model for C3 photosynthesis with an optimality principle for the carbon assimilation-Transpiration trade-off, and predicts a multi-day average light use efficiency (LUE) for any climate and C3 vegetation type. The model builds on the theory developed in Prentice et al. (2014) and Wang et al. (2017a) and is extended to include low temperature effects on the intrinsic quantum yield and an empirical soil moisture stress factor. The model is forced with site-level data of the fraction of absorbed photosynthetically active radiation (fAPAR) and meteorological data and is evaluated against GPP estimates from a globally distributed network of ecosystem flux measurements. Although the P-model requires relatively few inputs, the R2 is reduced to 0.70 when not accounting for the reduction in quantum yield at low temperatures and effects of low soil moisture on LUE. The R2 for the P-model-predicted LUE is 0.32 (means by site) and 0.48 (means by vegetation type). Applying this model for global-scale simulations yields a total global GPP of 106-122 Pg C yr-1 (mean of 2001-2011), depending on the fAPAR forcing data. The P-model provides a simple but powerful method for predicting-rather than prescribing-light use efficiency and simulating terrestrial photosynthesis across a wide range of conditions. The model is available as an R package (rpmodel).&quot;,&quot;author&quot;:[{&quot;dropping-particle&quot;:&quot;&quot;,&quot;family&quot;:&quot;Stocker&quot;,&quot;given&quot;:&quot;Benjamin D&quot;,&quot;non-dropping-particle&quot;:&quot;&quot;,&quot;parse-names&quot;:false,&quot;suffix&quot;:&quot;&quot;},{&quot;dropping-particle&quot;:&quot;&quot;,&quot;family&quot;:&quot;Wang&quot;,&quot;given&quot;:&quot;Han&quot;,&quot;non-dropping-particle&quot;:&quot;&quot;,&quot;parse-names&quot;:false,&quot;suffix&quot;:&quot;&quot;},{&quot;dropping-particle&quot;:&quot;&quot;,&quot;family&quot;:&quot;Smith&quot;,&quot;given&quot;:&quot;Nicholas G&quot;,&quot;non-dropping-particle&quot;:&quot;&quot;,&quot;parse-names&quot;:false,&quot;suffix&quot;:&quot;&quot;},{&quot;dropping-particle&quot;:&quot;&quot;,&quot;family&quot;:&quot;Harrison&quot;,&quot;given&quot;:&quot;Sandy P&quot;,&quot;non-dropping-particle&quot;:&quot;&quot;,&quot;parse-names&quot;:false,&quot;suffix&quot;:&quot;&quot;},{&quot;dropping-particle&quot;:&quot;&quot;,&quot;family&quot;:&quot;Keenan&quot;,&quot;given&quot;:&quot;Trevor F&quot;,&quot;non-dropping-particle&quot;:&quot;&quot;,&quot;parse-names&quot;:false,&quot;suffix&quot;:&quot;&quot;},{&quot;dropping-particle&quot;:&quot;&quot;,&quot;family&quot;:&quot;Sandoval&quot;,&quot;given&quot;:&quot;David&quot;,&quot;non-dropping-particle&quot;:&quot;&quot;,&quot;parse-names&quot;:false,&quot;suffix&quot;:&quot;&quot;},{&quot;dropping-particle&quot;:&quot;&quot;,&quot;family&quot;:&quot;Davis&quot;,&quot;given&quot;:&quot;Tyler&quot;,&quot;non-dropping-particle&quot;:&quot;&quot;,&quot;parse-names&quot;:false,&quot;suffix&quot;:&quot;&quot;},{&quot;dropping-particle&quot;:&quot;&quot;,&quot;family&quot;:&quot;Prentice&quot;,&quot;given&quot;:&quot;I Colin&quot;,&quot;non-dropping-particle&quot;:&quot;&quot;,&quot;parse-names&quot;:false,&quot;suffix&quot;:&quot;&quot;}],&quot;container-title&quot;:&quot;Geoscientific Model Development&quot;,&quot;id&quot;:&quot;61fb2b73-8002-3c29-8592-1894ff18abc9&quot;,&quot;issue&quot;:&quot;3&quot;,&quot;issued&quot;:{&quot;date-parts&quot;:[[&quot;2020&quot;]]},&quot;page&quot;:&quot;1545-1581&quot;,&quot;title&quot;:&quot;P-model v1.0: An optimality-based light use efficiency model for simulating ecosystem gross primary production&quot;,&quot;type&quot;:&quot;article-journal&quot;,&quot;volume&quot;:&quot;13&quot;,&quot;container-title-short&quot;:&quot;Geosci Model Dev&quot;},&quot;uris&quot;:[&quot;http://www.mendeley.com/documents/?uuid=899eb42b-4c18-45c1-952f-faa966a38412&quot;],&quot;isTemporary&quot;:false,&quot;legacyDesktopId&quot;:&quot;899eb42b-4c18-45c1-952f-faa966a38412&quot;}]},{&quot;citationID&quot;:&quot;MENDELEY_CITATION_90fb7d71-201f-407e-8c82-35fed8b6c4e8&quot;,&quot;properties&quot;:{&quot;noteIndex&quot;:0},&quot;isEdited&quot;:false,&quot;manualOverride&quot;:{&quot;citeprocText&quot;:&quot;(Bloomfield &lt;i&gt;et al.&lt;/i&gt;, 2023)&quot;,&quot;isManuallyOverridden&quot;:false,&quot;manualOverrideText&quot;:&quot;&quot;},&quot;citationTag&quot;:&quot;MENDELEY_CITATION_v3_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&quot;,&quot;citationItems&quot;:[{&quot;id&quot;:&quot;b4e9ab0f-5d02-52ea-9ce4-f98677e1b5b1&quot;,&quot;itemData&quot;:{&quot;DOI&quot;:&quot;10.1111/gcb.16511&quot;,&quot;ISBN&quot;:&quot;0000000264&quot;,&quot;ISSN&quot;:&quot;1354-1013&quot;,&quot;abstract&quot;:&quot;Gross primary production (GPP) by terrestrial ecosystems is a key quantity in the global carbon cycle. The instantaneous controls of leaf‐level photosynthesis are well established, but there is still no consensus on the mechanisms by which canopy‐level GPP depends on spatial and temporal variation in the environment. The standard model of photosynthesis provides a robust mechanistic representation for C 3 species; however, additional assumptions are required to “scale up” from leaf to canopy. As a consequence, competing models make inconsistent predictions about how GPP will respond to continuing environmental change. This problem is addressed here by means of an empirical analysis of the light use efficiency (LUE) of GPP inferred from eddy covariance carbon dioxide flux measurements, in situ measurements of photosynthetically active radiation (PAR), and remotely sensed estimates of the fraction of PAR (fAPAR) absorbed by the vegetation canopy. Focusing on LUE allows potential drivers of GPP to be separated from its overriding dependence on light. GPP data from over 100 sites, collated over 20 years and located in a range of biomes and climate zones, were extracted from the FLUXNET2015 database and combined with remotely sensed fAPAR data to estimate daily LUE. Daytime air temperature, vapor pressure deficit, diffuse fraction of solar radiation, and soil moisture were shown to be salient predictors of LUE in a generalized linear mixed‐effects model. The same model design was fitted to site‐based LUE estimates generated by 16 terrestrial ecosystem models. The published models showed wide variation in the shape, the strength, and even the sign of the environmental effects on modeled LUE. These findings highlight important model deficiencies and suggest a need to progress beyond simple “goodness of fit” comparisons of inferred and predicted carbon fluxes toward an approach focused on the functional responses of the underlying dependencies.&quot;,&quot;author&quot;:[{&quot;dropping-particle&quot;:&quot;&quot;,&quot;family&quot;:&quot;Bloomfield&quot;,&quot;given&quot;:&quot;Keith J&quot;,&quot;non-dropping-particle&quot;:&quot;&quot;,&quot;parse-names&quot;:false,&quot;suffix&quot;:&quot;&quot;},{&quot;dropping-particle&quot;:&quot;&quot;,&quot;family&quot;:&quot;Stocker&quot;,&quot;given&quot;:&quot;Benjamin D&quot;,&quot;non-dropping-particle&quot;:&quot;&quot;,&quot;parse-names&quot;:false,&quot;suffix&quot;:&quot;&quot;},{&quot;dropping-particle&quot;:&quot;&quot;,&quot;family&quot;:&quot;Keenan&quot;,&quot;given&quot;:&quot;Trevor F&quot;,&quot;non-dropping-particle&quot;:&quot;&quot;,&quot;parse-names&quot;:false,&quot;suffix&quot;:&quot;&quot;},{&quot;dropping-particle&quot;:&quot;&quot;,&quot;family&quot;:&quot;Prentice&quot;,&quot;given&quot;:&quot;I Colin&quot;,&quot;non-dropping-particle&quot;:&quot;&quot;,&quot;parse-names&quot;:false,&quot;suffix&quot;:&quot;&quot;}],&quot;container-title&quot;:&quot;Global Change Biology&quot;,&quot;id&quot;:&quot;b4e9ab0f-5d02-52ea-9ce4-f98677e1b5b1&quot;,&quot;issue&quot;:&quot;4&quot;,&quot;issued&quot;:{&quot;date-parts&quot;:[[&quot;2023&quot;,&quot;2&quot;,&quot;25&quot;]]},&quot;page&quot;:&quot;1037-1053&quot;,&quot;title&quot;:&quot;Environmental controls on the light use efficiency of terrestrial gross primary production&quot;,&quot;type&quot;:&quot;article-journal&quot;,&quot;volume&quot;:&quot;29&quot;,&quot;container-title-short&quot;:&quot;Glob Chang Biol&quot;},&quot;uris&quot;:[&quot;http://www.mendeley.com/documents/?uuid=b8c31389-04b9-40a8-984b-559233d42e34&quot;],&quot;isTemporary&quot;:false,&quot;legacyDesktopId&quot;:&quot;b8c31389-04b9-40a8-984b-559233d42e34&quot;}]},{&quot;citationID&quot;:&quot;MENDELEY_CITATION_9d928fce-a079-480d-b4a3-23c4ef56a161&quot;,&quot;properties&quot;:{&quot;noteIndex&quot;:0},&quot;isEdited&quot;:false,&quot;manualOverride&quot;:{&quot;isManuallyOverridden&quot;:true,&quot;citeprocText&quot;:&quot;(Stocker &lt;i&gt;et al.&lt;/i&gt;, 2020)&quot;,&quot;manualOverrideText&quot;:&quot;Stocker et al. (2020)&quot;},&quot;citationTag&quot;:&quot;MENDELEY_CITATION_v3_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&quot;,&quot;citationItems&quot;:[{&quot;id&quot;:&quot;61fb2b73-8002-3c29-8592-1894ff18abc9&quot;,&quot;itemData&quot;:{&quot;type&quot;:&quot;article-journal&quot;,&quot;id&quot;:&quot;61fb2b73-8002-3c29-8592-1894ff18abc9&quot;,&quot;title&quot;:&quot;P-model v1.0: An optimality-based light use efficiency model for simulating ecosystem gross primary production&quot;,&quot;author&quot;:[{&quot;family&quot;:&quot;Stocker&quot;,&quot;given&quot;:&quot;Benjamin D&quot;,&quot;parse-names&quot;:false,&quot;dropping-particle&quot;:&quot;&quot;,&quot;non-dropping-particle&quot;:&quot;&quot;},{&quot;family&quot;:&quot;Wang&quot;,&quot;given&quot;:&quot;Han&quot;,&quot;parse-names&quot;:false,&quot;dropping-particle&quot;:&quot;&quot;,&quot;non-dropping-particle&quot;:&quot;&quot;},{&quot;family&quot;:&quot;Smith&quot;,&quot;given&quot;:&quot;Nicholas G&quot;,&quot;parse-names&quot;:false,&quot;dropping-particle&quot;:&quot;&quot;,&quot;non-dropping-particle&quot;:&quot;&quot;},{&quot;family&quot;:&quot;Harrison&quot;,&quot;given&quot;:&quot;Sandy P&quot;,&quot;parse-names&quot;:false,&quot;dropping-particle&quot;:&quot;&quot;,&quot;non-dropping-particle&quot;:&quot;&quot;},{&quot;family&quot;:&quot;Keenan&quot;,&quot;given&quot;:&quot;Trevor F&quot;,&quot;parse-names&quot;:false,&quot;dropping-particle&quot;:&quot;&quot;,&quot;non-dropping-particle&quot;:&quot;&quot;},{&quot;family&quot;:&quot;Sandoval&quot;,&quot;given&quot;:&quot;David&quot;,&quot;parse-names&quot;:false,&quot;dropping-particle&quot;:&quot;&quot;,&quot;non-dropping-particle&quot;:&quot;&quot;},{&quot;family&quot;:&quot;Davis&quot;,&quot;given&quot;:&quot;Tyler&quot;,&quot;parse-names&quot;:false,&quot;dropping-particle&quot;:&quot;&quot;,&quot;non-dropping-particle&quot;:&quot;&quot;},{&quot;family&quot;:&quot;Prentice&quot;,&quot;given&quot;:&quot;I Colin&quot;,&quot;parse-names&quot;:false,&quot;dropping-particle&quot;:&quot;&quot;,&quot;non-dropping-particle&quot;:&quot;&quot;}],&quot;container-title&quot;:&quot;Geoscientific Model Development&quot;,&quot;container-title-short&quot;:&quot;Geosci Model Dev&quot;,&quot;DOI&quot;:&quot;10.5194/gmd-13-1545-2020&quot;,&quot;ISSN&quot;:&quot;19919603&quot;,&quot;issued&quot;:{&quot;date-parts&quot;:[[2020]]},&quot;page&quot;:&quot;1545-1581&quot;,&quot;abstract&quot;:&quot;Terrestrial photosynthesis is the basis for vegetation growth and drives the land carbon cycle. Accurately simulating gross primary production (GPP, ecosystem-level apparent photosynthesis) is key for satellite monitoring and Earth system model predictions under climate change. While robust models exist for describing leaf-level photosynthesis, predictions diverge due to uncertain photosynthetic traits and parameters which vary on multiple spatial and temporal scales. Here, we describe and evaluate a GPP (photosynthesis per unit ground area) model, the P-model, that combines the Farquhar-von Caemmerer-Berry model for C3 photosynthesis with an optimality principle for the carbon assimilation-Transpiration trade-off, and predicts a multi-day average light use efficiency (LUE) for any climate and C3 vegetation type. The model builds on the theory developed in Prentice et al. (2014) and Wang et al. (2017a) and is extended to include low temperature effects on the intrinsic quantum yield and an empirical soil moisture stress factor. The model is forced with site-level data of the fraction of absorbed photosynthetically active radiation (fAPAR) and meteorological data and is evaluated against GPP estimates from a globally distributed network of ecosystem flux measurements. Although the P-model requires relatively few inputs, the R2 is reduced to 0.70 when not accounting for the reduction in quantum yield at low temperatures and effects of low soil moisture on LUE. The R2 for the P-model-predicted LUE is 0.32 (means by site) and 0.48 (means by vegetation type). Applying this model for global-scale simulations yields a total global GPP of 106-122 Pg C yr-1 (mean of 2001-2011), depending on the fAPAR forcing data. The P-model provides a simple but powerful method for predicting-rather than prescribing-light use efficiency and simulating terrestrial photosynthesis across a wide range of conditions. The model is available as an R package (rpmodel).&quot;,&quot;issue&quot;:&quot;3&quot;,&quot;volume&quot;:&quot;13&quot;},&quot;isTemporary&quot;:false}]},{&quot;citationID&quot;:&quot;MENDELEY_CITATION_1be9540c-6f0e-407f-8c7c-16e667e4f631&quot;,&quot;properties&quot;:{&quot;noteIndex&quot;:0},&quot;isEdited&quot;:false,&quot;manualOverride&quot;:{&quot;citeprocText&quot;:&quot;(Bernacchi &lt;i&gt;et al.&lt;/i&gt;, 2001)&quot;,&quot;isManuallyOverridden&quot;:true,&quot;manualOverrideText&quot;:&quot;Bernacchi et al. (2001)&quot;},&quot;citationItems&quot;:[{&quot;id&quot;:&quot;f2f016d5-3832-3712-bd9b-7de888d3657f&quot;,&quot;itemData&quot;:{&quot;DOI&quot;:&quot;10.1046/j.1365-3040.2001.00668.x&quot;,&quot;ISSN&quot;:&quot;01407791&quot;,&quot;abstract&quot;:&quot;Predicting the environmental responses of leaf photosynthesis is central to many models of changes in the future global carbon cycle and terrestrial biosphere. The steady-state biochemical model of C-3 photosynthesis of Farquhar et al. (Planta 149, 78-90, 1980) provides a basis for these larger scale predictions; but a weakness in the application of the model as currently parameterized is the inability to accurately predict carbon assimilation at the range of temperatures over which significant photosynthesis occurs in the natural environment. The temperature functions used in this model have been based on in vitro measurements made over a limited temperature range and require several assumptions of in vivo conditions. Since photosynthetic rates are often Rubisco-limited (ribulose, 1-5 bisphosphate carboxylase/oxygenase) under natural steady-state conditions, inaccuracies in the functions predicting Rubisco kinetic properties at different temperatures may cause significant error. In this study, transgenic tobacco containing only 10% normal levels of Rubisco were used to measure Rubisco-limited photosynthesis over a large range of CO2 concentrations. From the responses of the rate of CO2 assimilation at a wide range of temperatures, and CO2 and O-2 concentrations, the temperature functions of Rubisco kinetic properties were estimated in vivo. These differed substantially from previously published functions. These new functions were then used to predict photosynthesis in lemon and found to faithfully mimic the observed pattern of temperature response. There was also a close correspondence with published C-3 photosynthesis temperature responses. The results represent an improved ability to model leaf photosynthesis over a wide range of temperatures (10-40 degreesC) necessary for predicting carbon uptake by terrestrial C-3 systems.&quot;,&quot;author&quot;:[{&quot;dropping-particle&quot;:&quot;&quot;,&quot;family&quot;:&quot;Bernacchi&quot;,&quot;given&quot;:&quot;Carl J&quot;,&quot;non-dropping-particle&quot;:&quot;&quot;,&quot;parse-names&quot;:false,&quot;suffix&quot;:&quot;&quot;},{&quot;dropping-particle&quot;:&quot;&quot;,&quot;family&quot;:&quot;Singsaas&quot;,&quot;given&quot;:&quot;Eric L&quot;,&quot;non-dropping-particle&quot;:&quot;&quot;,&quot;parse-names&quot;:false,&quot;suffix&quot;:&quot;&quot;},{&quot;dropping-particle&quot;:&quot;&quot;,&quot;family&quot;:&quot;Pimentel&quot;,&quot;given&quot;:&quot;Carlos&quot;,&quot;non-dropping-particle&quot;:&quot;&quot;,&quot;parse-names&quot;:false,&quot;suffix&quot;:&quot;&quot;},{&quot;dropping-particle&quot;:&quot;&quot;,&quot;family&quot;:&quot;Portis&quot;,&quot;given&quot;:&quot;Archie R&quot;,&quot;non-dropping-particle&quot;:&quot;&quot;,&quot;parse-names&quot;:false,&quot;suffix&quot;:&quot;&quot;},{&quot;dropping-particle&quot;:&quot;&quot;,&quot;family&quot;:&quot;Long&quot;,&quot;given&quot;:&quot;Stephen P&quot;,&quot;non-dropping-particle&quot;:&quot;&quot;,&quot;parse-names&quot;:false,&quot;suffix&quot;:&quot;&quot;}],&quot;container-title&quot;:&quot;Plant, Cell and Environment&quot;,&quot;id&quot;:&quot;f2f016d5-3832-3712-bd9b-7de888d3657f&quot;,&quot;issue&quot;:&quot;2&quot;,&quot;issued&quot;:{&quot;date-parts&quot;:[[&quot;2001&quot;]]},&quot;page&quot;:&quot;253-259&quot;,&quot;title&quot;:&quot;Improved temperature response functions for models of Rubisco-limited photosynthesis&quot;,&quot;type&quot;:&quot;article-journal&quot;,&quot;volume&quot;:&quot;24&quot;,&quot;container-title-short&quot;:&quot;Plant Cell Environ&quot;},&quot;uris&quot;:[&quot;http://www.mendeley.com/documents/?uuid=ccd6a28a-9e53-4361-b47f-71144c38a242&quot;],&quot;isTemporary&quot;:false,&quot;legacyDesktopId&quot;:&quot;ccd6a28a-9e53-4361-b47f-71144c38a242&quot;}],&quot;citationTag&quot;:&quot;MENDELEY_CITATION_v3_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&quot;},{&quot;citationID&quot;:&quot;MENDELEY_CITATION_18740694-6e98-4d3f-9ea0-0db5dbd47e6d&quot;,&quot;properties&quot;:{&quot;noteIndex&quot;:0},&quot;isEdited&quot;:false,&quot;manualOverride&quot;:{&quot;citeprocText&quot;:&quot;(Pinheiro &amp;#38; Bates, 2022)&quot;,&quot;isManuallyOverridden&quot;:false,&quot;manualOverrideText&quot;:&quot;&quot;},&quot;citationItems&quot;:[{&quot;id&quot;:&quot;4266ce6d-6413-3113-9bec-e6b35f3e5c82&quot;,&quot;itemData&quot;:{&quot;author&quot;:[{&quot;dropping-particle&quot;:&quot;&quot;,&quot;family&quot;:&quot;Pinheiro&quot;,&quot;given&quot;:&quot;José&quot;,&quot;non-dropping-particle&quot;:&quot;&quot;,&quot;parse-names&quot;:false,&quot;suffix&quot;:&quot;&quot;},{&quot;dropping-particle&quot;:&quot;&quot;,&quot;family&quot;:&quot;Bates&quot;,&quot;given&quot;:&quot;Douglas&quot;,&quot;non-dropping-particle&quot;:&quot;&quot;,&quot;parse-names&quot;:false,&quot;suffix&quot;:&quot;&quot;}],&quot;id&quot;:&quot;4266ce6d-6413-3113-9bec-e6b35f3e5c82&quot;,&quot;issued&quot;:{&quot;date-parts&quot;:[[&quot;2022&quot;]]},&quot;number&quot;:&quot;R package version 3.1-160&quot;,&quot;title&quot;:&quot;nlme: linear and nonlinear mixed effects models&quot;,&quot;type&quot;:&quot;article&quot;,&quot;container-title-short&quot;:&quot;&quot;},&quot;uris&quot;:[&quot;http://www.mendeley.com/documents/?uuid=e986212c-c017-4070-86b0-cc06b221c392&quot;],&quot;isTemporary&quot;:false,&quot;legacyDesktopId&quot;:&quot;e986212c-c017-4070-86b0-cc06b221c392&quot;}],&quot;citationTag&quot;:&quot;MENDELEY_CITATION_v3_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&quot;},{&quot;citationID&quot;:&quot;MENDELEY_CITATION_ca572b0b-14f9-4308-afdc-9e2cf0d042a1&quot;,&quot;properties&quot;:{&quot;noteIndex&quot;:0},&quot;isEdited&quot;:false,&quot;manualOverride&quot;:{&quot;citeprocText&quot;:&quot;(Lefcheck, 2016)&quot;,&quot;isManuallyOverridden&quot;:false,&quot;manualOverrideText&quot;:&quot;&quot;},&quot;citationItems&quot;:[{&quot;id&quot;:&quot;6e66e408-a587-3ffb-a934-575455b3330f&quot;,&quot;itemData&quot;:{&quot;DOI&quot;:&quot;10.1111/2041-210X.12512&quot;,&quot;ISSN&quot;:&quot;2041210X&quot;,&quot;abstract&quot;:&quot;Ecologists and evolutionary biologists rely on an increasingly sophisticated set of statistical tools to describe complex natural systems. One such tool that has gained significant traction in the biological sciences is structural equation models (SEM), a form of path analysis that resolves complex multivariate relationships among a suite of interrelated variables. Evaluation of SEMs has historically relied on covariances among variables, rather than the values of the data points themselves. While this approach permits a wide variety of model forms, it limits the incorporation of detailed specifications. Recent developments have allowed for the simultaneous implementation of non-normal distributions, random effects and different correlation structures using local estimation, but this process is not yet automated and consequently, evaluation can be prohibitive with complex models. Here, I present a fully documented, open-source package piecewiseSEM, a practical implementation of confirmatory path analysis for the r programming language. The package extends this method to all current (generalized) linear, (phylogenetic) least-square, and mixed effects models, relying on familiar r syntax. I also provide two worked examples: one involving random effects and temporal autocorrelation, and a second involving phylogenetically independent contrasts. My goal is to provide a user-friendly and tractable implementation of SEM that also reflects the ecological and methodological processes generating data.&quot;,&quot;author&quot;:[{&quot;dropping-particle&quot;:&quot;&quot;,&quot;family&quot;:&quot;Lefcheck&quot;,&quot;given&quot;:&quot;Jonathan S&quot;,&quot;non-dropping-particle&quot;:&quot;&quot;,&quot;parse-names&quot;:false,&quot;suffix&quot;:&quot;&quot;}],&quot;container-title&quot;:&quot;Methods in Ecology and Evolution&quot;,&quot;id&quot;:&quot;6e66e408-a587-3ffb-a934-575455b3330f&quot;,&quot;issue&quot;:&quot;5&quot;,&quot;issued&quot;:{&quot;date-parts&quot;:[[&quot;2016&quot;]]},&quot;page&quot;:&quot;573-579&quot;,&quot;title&quot;:&quot;piecewiseSEM: Piecewise structural equation modelling in r for ecology, evolution, and systematics&quot;,&quot;type&quot;:&quot;article-journal&quot;,&quot;volume&quot;:&quot;7&quot;,&quot;container-title-short&quot;:&quot;Methods Ecol Evol&quot;},&quot;uris&quot;:[&quot;http://www.mendeley.com/documents/?uuid=7f6eef85-bc1f-4741-93e2-c18ef63ee93b&quot;],&quot;isTemporary&quot;:false,&quot;legacyDesktopId&quot;:&quot;7f6eef85-bc1f-4741-93e2-c18ef63ee93b&quot;}],&quot;citationTag&quot;:&quot;MENDELEY_CITATION_v3_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&quot;},{&quot;citationID&quot;:&quot;MENDELEY_CITATION_2f1990dc-694d-4bea-b39c-f5af2f0597ee&quot;,&quot;properties&quot;:{&quot;noteIndex&quot;:0},&quot;isEdited&quot;:false,&quot;manualOverride&quot;:{&quot;citeprocText&quot;:&quot;(Lefcheck, 2016)&quot;,&quot;isManuallyOverridden&quot;:false,&quot;manualOverrideText&quot;:&quot;&quot;},&quot;citationItems&quot;:[{&quot;id&quot;:&quot;6e66e408-a587-3ffb-a934-575455b3330f&quot;,&quot;itemData&quot;:{&quot;DOI&quot;:&quot;10.1111/2041-210X.12512&quot;,&quot;ISSN&quot;:&quot;2041210X&quot;,&quot;abstract&quot;:&quot;Ecologists and evolutionary biologists rely on an increasingly sophisticated set of statistical tools to describe complex natural systems. One such tool that has gained significant traction in the biological sciences is structural equation models (SEM), a form of path analysis that resolves complex multivariate relationships among a suite of interrelated variables. Evaluation of SEMs has historically relied on covariances among variables, rather than the values of the data points themselves. While this approach permits a wide variety of model forms, it limits the incorporation of detailed specifications. Recent developments have allowed for the simultaneous implementation of non-normal distributions, random effects and different correlation structures using local estimation, but this process is not yet automated and consequently, evaluation can be prohibitive with complex models. Here, I present a fully documented, open-source package piecewiseSEM, a practical implementation of confirmatory path analysis for the r programming language. The package extends this method to all current (generalized) linear, (phylogenetic) least-square, and mixed effects models, relying on familiar r syntax. I also provide two worked examples: one involving random effects and temporal autocorrelation, and a second involving phylogenetically independent contrasts. My goal is to provide a user-friendly and tractable implementation of SEM that also reflects the ecological and methodological processes generating data.&quot;,&quot;author&quot;:[{&quot;dropping-particle&quot;:&quot;&quot;,&quot;family&quot;:&quot;Lefcheck&quot;,&quot;given&quot;:&quot;Jonathan S&quot;,&quot;non-dropping-particle&quot;:&quot;&quot;,&quot;parse-names&quot;:false,&quot;suffix&quot;:&quot;&quot;}],&quot;container-title&quot;:&quot;Methods in Ecology and Evolution&quot;,&quot;id&quot;:&quot;6e66e408-a587-3ffb-a934-575455b3330f&quot;,&quot;issue&quot;:&quot;5&quot;,&quot;issued&quot;:{&quot;date-parts&quot;:[[&quot;2016&quot;]]},&quot;page&quot;:&quot;573-579&quot;,&quot;title&quot;:&quot;piecewiseSEM: Piecewise structural equation modelling in r for ecology, evolution, and systematics&quot;,&quot;type&quot;:&quot;article-journal&quot;,&quot;volume&quot;:&quot;7&quot;,&quot;container-title-short&quot;:&quot;Methods Ecol Evol&quot;},&quot;uris&quot;:[&quot;http://www.mendeley.com/documents/?uuid=7f6eef85-bc1f-4741-93e2-c18ef63ee93b&quot;],&quot;isTemporary&quot;:false,&quot;legacyDesktopId&quot;:&quot;7f6eef85-bc1f-4741-93e2-c18ef63ee93b&quot;}],&quot;citationTag&quot;:&quot;MENDELEY_CITATION_v3_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&quot;}]"/>
     <we:property name="MENDELEY_CITATIONS_LOCALE_CODE" value="&quot;en-GB&quot;"/>
     <we:property name="MENDELEY_CITATIONS_STYLE" value="{&quot;id&quot;:&quot;https://www.zotero.org/styles/new-phytologist&quot;,&quot;title&quot;:&quot;New Phytologist&quot;,&quot;format&quot;:&quot;author-date&quot;,&quot;defaultLocale&quot;:&quot;en-GB&quot;,&quot;isLocaleCodeValid&quot;:true}"/>
   </we:properties>

</xml_diff>

<commit_message>
correct pSEM figure and include in manuscript. still need to fix analysis results (currently includes PRGL2
</commit_message>
<xml_diff>
--- a/working_drafts/TXeco_supp_v0.2.docx
+++ b/working_drafts/TXeco_supp_v0.2.docx
@@ -13948,8 +13948,18 @@
                 <w:color w:val="000000"/>
                 <w:sz w:val="16"/>
                 <w:szCs w:val="16"/>
-              </w:rPr>
-              <w:t>MIQU2</w:t>
+                <w:highlight w:val="yellow"/>
+              </w:rPr>
+              <w:t>MIQU</w:t>
+            </w:r>
+            <w:r>
+              <w:rPr>
+                <w:rFonts w:cs="Times New Roman"/>
+                <w:color w:val="000000"/>
+                <w:sz w:val="16"/>
+                <w:szCs w:val="16"/>
+              </w:rPr>
+              <w:t>2</w:t>
             </w:r>
           </w:p>
         </w:tc>
@@ -13964,32 +13974,30 @@
             <w:pPr>
               <w:rPr>
                 <w:rFonts w:eastAsia="Times New Roman" w:cs="Times New Roman"/>
+                <w:color w:val="000000"/>
+                <w:sz w:val="16"/>
+                <w:szCs w:val="16"/>
+              </w:rPr>
+            </w:pPr>
+            <w:r>
+              <w:rPr>
+                <w:rFonts w:cs="Times New Roman"/>
                 <w:i/>
                 <w:iCs/>
                 <w:color w:val="000000"/>
                 <w:sz w:val="16"/>
                 <w:szCs w:val="16"/>
               </w:rPr>
-            </w:pPr>
-            <w:r>
-              <w:rPr>
-                <w:rFonts w:cs="Times New Roman"/>
-                <w:i/>
-                <w:iCs/>
-                <w:color w:val="000000"/>
-                <w:sz w:val="16"/>
-                <w:szCs w:val="16"/>
-              </w:rPr>
-              <w:t>Mimosa quadrivalvis</w:t>
-            </w:r>
-            <w:r>
-              <w:rPr>
-                <w:rFonts w:cs="Times New Roman"/>
-                <w:color w:val="000000"/>
-                <w:sz w:val="16"/>
-                <w:szCs w:val="16"/>
-              </w:rPr>
-              <w:t xml:space="preserve"> L.</w:t>
+              <w:t xml:space="preserve">Mimosa </w:t>
+            </w:r>
+            <w:r>
+              <w:rPr>
+                <w:rFonts w:cs="Times New Roman"/>
+                <w:color w:val="000000"/>
+                <w:sz w:val="16"/>
+                <w:szCs w:val="16"/>
+              </w:rPr>
+              <w:t>spp.</w:t>
             </w:r>
           </w:p>
         </w:tc>
@@ -21728,15 +21736,7 @@
           <w:color w:val="000000" w:themeColor="text1"/>
         </w:rPr>
         <w:lastRenderedPageBreak/>
-        <w:t xml:space="preserve">Table </w:t>
-      </w:r>
-      <w:r>
-        <w:rPr>
-          <w:b/>
-          <w:bCs/>
-          <w:color w:val="000000" w:themeColor="text1"/>
-        </w:rPr>
-        <w:t>S3</w:t>
+        <w:t>Table S3</w:t>
       </w:r>
       <w:r>
         <w:rPr>
@@ -23079,23 +23079,7 @@
           <w:color w:val="000000" w:themeColor="text1"/>
         </w:rPr>
         <w:lastRenderedPageBreak/>
-        <w:t xml:space="preserve">Table </w:t>
-      </w:r>
-      <w:r>
-        <w:rPr>
-          <w:b/>
-          <w:bCs/>
-          <w:color w:val="000000" w:themeColor="text1"/>
-        </w:rPr>
-        <w:t>S4</w:t>
-      </w:r>
-      <w:r>
-        <w:rPr>
-          <w:b/>
-          <w:bCs/>
-          <w:color w:val="000000" w:themeColor="text1"/>
-        </w:rPr>
-        <w:t xml:space="preserve"> </w:t>
+        <w:t xml:space="preserve">Table S4 </w:t>
       </w:r>
       <w:r>
         <w:rPr>
@@ -24689,15 +24673,7 @@
           <w:bCs/>
           <w:color w:val="000000" w:themeColor="text1"/>
         </w:rPr>
-        <w:t>S5</w:t>
-      </w:r>
-      <w:r>
-        <w:rPr>
-          <w:b/>
-          <w:bCs/>
-          <w:color w:val="000000" w:themeColor="text1"/>
-        </w:rPr>
-        <w:t xml:space="preserve"> </w:t>
+        <w:t xml:space="preserve">S5 </w:t>
       </w:r>
       <w:r>
         <w:rPr>
@@ -27666,8 +27642,8 @@
           <w:color w:val="000000"/>
         </w:rPr>
         <w:sectPr>
-          <w:footerReference w:type="even" r:id="rId6"/>
-          <w:footerReference w:type="default" r:id="rId7"/>
+          <w:footerReference w:type="even" r:id="rId8"/>
+          <w:footerReference w:type="default" r:id="rId9"/>
           <w:pgSz w:w="12240" w:h="15840"/>
           <w:pgMar w:top="1440" w:right="1440" w:bottom="1440" w:left="1440" w:header="720" w:footer="720" w:gutter="0"/>
           <w:lnNumType w:countBy="1" w:restart="continuous"/>
@@ -27690,15 +27666,7 @@
           <w:color w:val="000000" w:themeColor="text1"/>
         </w:rPr>
         <w:lastRenderedPageBreak/>
-        <w:t xml:space="preserve">Table </w:t>
-      </w:r>
-      <w:r>
-        <w:rPr>
-          <w:b/>
-          <w:bCs/>
-          <w:color w:val="000000" w:themeColor="text1"/>
-        </w:rPr>
-        <w:t>S6</w:t>
+        <w:t>Table S6</w:t>
       </w:r>
       <w:r>
         <w:rPr>
@@ -31737,7 +31705,7 @@
                     <pic:cNvPicPr/>
                   </pic:nvPicPr>
                   <pic:blipFill>
-                    <a:blip r:embed="rId8"/>
+                    <a:blip r:embed="rId10"/>
                     <a:stretch>
                       <a:fillRect/>
                     </a:stretch>
@@ -31863,7 +31831,7 @@
                     <pic:cNvPicPr/>
                   </pic:nvPicPr>
                   <pic:blipFill>
-                    <a:blip r:embed="rId9"/>
+                    <a:blip r:embed="rId11"/>
                     <a:stretch>
                       <a:fillRect/>
                     </a:stretch>
@@ -32805,6 +32773,25 @@
 </w:document>
 </file>
 
+<file path=word/endnotes.xml><?xml version="1.0" encoding="utf-8"?>
+<w:endnotes xmlns:wpc="http://schemas.microsoft.com/office/word/2010/wordprocessingCanvas" xmlns:cx="http://schemas.microsoft.com/office/drawing/2014/chartex" xmlns:cx1="http://schemas.microsoft.com/office/drawing/2015/9/8/chartex" xmlns:cx2="http://schemas.microsoft.com/office/drawing/2015/10/21/chartex" xmlns:cx3="http://schemas.microsoft.com/office/drawing/2016/5/9/chartex" xmlns:cx4="http://schemas.microsoft.com/office/drawing/2016/5/10/chartex" xmlns:cx5="http://schemas.microsoft.com/office/drawing/2016/5/11/chartex" xmlns:cx6="http://schemas.microsoft.com/office/drawing/2016/5/12/chartex" xmlns:cx7="http://schemas.microsoft.com/office/drawing/2016/5/13/chartex" xmlns:cx8="http://schemas.microsoft.com/office/drawing/2016/5/14/chartex" xmlns:mc="http://schemas.openxmlformats.org/markup-compatibility/2006" xmlns:aink="http://schemas.microsoft.com/office/drawing/2016/ink" xmlns:am3d="http://schemas.microsoft.com/office/drawing/2017/model3d" xmlns:o="urn:schemas-microsoft-com:office:office" xmlns:oel="http://schemas.microsoft.com/office/2019/extlst" xmlns:r="http://schemas.openxmlformats.org/officeDocument/2006/relationships" xmlns:m="http://schemas.openxmlformats.org/officeDocument/2006/math" xmlns:v="urn:schemas-microsoft-com:vml" xmlns:wp14="http://schemas.microsoft.com/office/word/2010/wordprocessingDrawing" xmlns:wp="http://schemas.openxmlformats.org/drawingml/2006/wordprocessingDrawing" xmlns:w10="urn:schemas-microsoft-com:office:word" xmlns:w="http://schemas.openxmlformats.org/wordprocessingml/2006/main" xmlns:w14="http://schemas.microsoft.com/office/word/2010/wordml" xmlns:w15="http://schemas.microsoft.com/office/word/2012/wordml" xmlns:w16cex="http://schemas.microsoft.com/office/word/2018/wordml/cex" xmlns:w16cid="http://schemas.microsoft.com/office/word/2016/wordml/cid" xmlns:w16="http://schemas.microsoft.com/office/word/2018/wordml" xmlns:w16sdtdh="http://schemas.microsoft.com/office/word/2020/wordml/sdtdatahash" xmlns:w16se="http://schemas.microsoft.com/office/word/2015/wordml/symex" xmlns:wpg="http://schemas.microsoft.com/office/word/2010/wordprocessingGroup" xmlns:wpi="http://schemas.microsoft.com/office/word/2010/wordprocessingInk" xmlns:wne="http://schemas.microsoft.com/office/word/2006/wordml" xmlns:wps="http://schemas.microsoft.com/office/word/2010/wordprocessingShape" mc:Ignorable="w14 w15 w16se w16cid w16 w16cex w16sdtdh wp14">
+  <w:endnote w:type="separator" w:id="-1">
+    <w:p>
+      <w:r>
+        <w:separator/>
+      </w:r>
+    </w:p>
+  </w:endnote>
+  <w:endnote w:type="continuationSeparator" w:id="0">
+    <w:p>
+      <w:r>
+        <w:continuationSeparator/>
+      </w:r>
+    </w:p>
+  </w:endnote>
+</w:endnotes>
+</file>
+
 <file path=word/footer1.xml><?xml version="1.0" encoding="utf-8"?>
 <w:ftr xmlns:wpc="http://schemas.microsoft.com/office/word/2010/wordprocessingCanvas" xmlns:cx="http://schemas.microsoft.com/office/drawing/2014/chartex" xmlns:cx1="http://schemas.microsoft.com/office/drawing/2015/9/8/chartex" xmlns:cx2="http://schemas.microsoft.com/office/drawing/2015/10/21/chartex" xmlns:cx3="http://schemas.microsoft.com/office/drawing/2016/5/9/chartex" xmlns:cx4="http://schemas.microsoft.com/office/drawing/2016/5/10/chartex" xmlns:cx5="http://schemas.microsoft.com/office/drawing/2016/5/11/chartex" xmlns:cx6="http://schemas.microsoft.com/office/drawing/2016/5/12/chartex" xmlns:cx7="http://schemas.microsoft.com/office/drawing/2016/5/13/chartex" xmlns:cx8="http://schemas.microsoft.com/office/drawing/2016/5/14/chartex" xmlns:mc="http://schemas.openxmlformats.org/markup-compatibility/2006" xmlns:aink="http://schemas.microsoft.com/office/drawing/2016/ink" xmlns:am3d="http://schemas.microsoft.com/office/drawing/2017/model3d" xmlns:o="urn:schemas-microsoft-com:office:office" xmlns:oel="http://schemas.microsoft.com/office/2019/extlst" xmlns:r="http://schemas.openxmlformats.org/officeDocument/2006/relationships" xmlns:m="http://schemas.openxmlformats.org/officeDocument/2006/math" xmlns:v="urn:schemas-microsoft-com:vml" xmlns:wp14="http://schemas.microsoft.com/office/word/2010/wordprocessingDrawing" xmlns:wp="http://schemas.openxmlformats.org/drawingml/2006/wordprocessingDrawing" xmlns:w10="urn:schemas-microsoft-com:office:word" xmlns:w="http://schemas.openxmlformats.org/wordprocessingml/2006/main" xmlns:w14="http://schemas.microsoft.com/office/word/2010/wordml" xmlns:w15="http://schemas.microsoft.com/office/word/2012/wordml" xmlns:w16cex="http://schemas.microsoft.com/office/word/2018/wordml/cex" xmlns:w16cid="http://schemas.microsoft.com/office/word/2016/wordml/cid" xmlns:w16="http://schemas.microsoft.com/office/word/2018/wordml" xmlns:w16sdtdh="http://schemas.microsoft.com/office/word/2020/wordml/sdtdatahash" xmlns:w16se="http://schemas.microsoft.com/office/word/2015/wordml/symex" xmlns:wpg="http://schemas.microsoft.com/office/word/2010/wordprocessingGroup" xmlns:wpi="http://schemas.microsoft.com/office/word/2010/wordprocessingInk" xmlns:wne="http://schemas.microsoft.com/office/word/2006/wordml" xmlns:wps="http://schemas.microsoft.com/office/word/2010/wordprocessingShape" mc:Ignorable="w14 w15 w16se w16cid w16 w16cex w16sdtdh wp14">
   <w:sdt>
@@ -32933,6 +32920,25 @@
     </w:pPr>
   </w:p>
 </w:ftr>
+</file>
+
+<file path=word/footnotes.xml><?xml version="1.0" encoding="utf-8"?>
+<w:footnotes xmlns:wpc="http://schemas.microsoft.com/office/word/2010/wordprocessingCanvas" xmlns:cx="http://schemas.microsoft.com/office/drawing/2014/chartex" xmlns:cx1="http://schemas.microsoft.com/office/drawing/2015/9/8/chartex" xmlns:cx2="http://schemas.microsoft.com/office/drawing/2015/10/21/chartex" xmlns:cx3="http://schemas.microsoft.com/office/drawing/2016/5/9/chartex" xmlns:cx4="http://schemas.microsoft.com/office/drawing/2016/5/10/chartex" xmlns:cx5="http://schemas.microsoft.com/office/drawing/2016/5/11/chartex" xmlns:cx6="http://schemas.microsoft.com/office/drawing/2016/5/12/chartex" xmlns:cx7="http://schemas.microsoft.com/office/drawing/2016/5/13/chartex" xmlns:cx8="http://schemas.microsoft.com/office/drawing/2016/5/14/chartex" xmlns:mc="http://schemas.openxmlformats.org/markup-compatibility/2006" xmlns:aink="http://schemas.microsoft.com/office/drawing/2016/ink" xmlns:am3d="http://schemas.microsoft.com/office/drawing/2017/model3d" xmlns:o="urn:schemas-microsoft-com:office:office" xmlns:oel="http://schemas.microsoft.com/office/2019/extlst" xmlns:r="http://schemas.openxmlformats.org/officeDocument/2006/relationships" xmlns:m="http://schemas.openxmlformats.org/officeDocument/2006/math" xmlns:v="urn:schemas-microsoft-com:vml" xmlns:wp14="http://schemas.microsoft.com/office/word/2010/wordprocessingDrawing" xmlns:wp="http://schemas.openxmlformats.org/drawingml/2006/wordprocessingDrawing" xmlns:w10="urn:schemas-microsoft-com:office:word" xmlns:w="http://schemas.openxmlformats.org/wordprocessingml/2006/main" xmlns:w14="http://schemas.microsoft.com/office/word/2010/wordml" xmlns:w15="http://schemas.microsoft.com/office/word/2012/wordml" xmlns:w16cex="http://schemas.microsoft.com/office/word/2018/wordml/cex" xmlns:w16cid="http://schemas.microsoft.com/office/word/2016/wordml/cid" xmlns:w16="http://schemas.microsoft.com/office/word/2018/wordml" xmlns:w16sdtdh="http://schemas.microsoft.com/office/word/2020/wordml/sdtdatahash" xmlns:w16se="http://schemas.microsoft.com/office/word/2015/wordml/symex" xmlns:wpg="http://schemas.microsoft.com/office/word/2010/wordprocessingGroup" xmlns:wpi="http://schemas.microsoft.com/office/word/2010/wordprocessingInk" xmlns:wne="http://schemas.microsoft.com/office/word/2006/wordml" xmlns:wps="http://schemas.microsoft.com/office/word/2010/wordprocessingShape" mc:Ignorable="w14 w15 w16se w16cid w16 w16cex w16sdtdh wp14">
+  <w:footnote w:type="separator" w:id="-1">
+    <w:p>
+      <w:r>
+        <w:separator/>
+      </w:r>
+    </w:p>
+  </w:footnote>
+  <w:footnote w:type="continuationSeparator" w:id="0">
+    <w:p>
+      <w:r>
+        <w:continuationSeparator/>
+      </w:r>
+    </w:p>
+  </w:footnote>
+</w:footnotes>
 </file>
 
 <file path=word/numbering.xml><?xml version="1.0" encoding="utf-8"?>
@@ -33835,9 +33841,11 @@
   </w:compat>
   <w:rsids>
     <w:rsidRoot w:val="00CB7686"/>
+    <w:rsid w:val="000E20D1"/>
     <w:rsid w:val="00265621"/>
     <w:rsid w:val="00614E4C"/>
     <w:rsid w:val="0069073C"/>
+    <w:rsid w:val="00A567C0"/>
     <w:rsid w:val="00CB7686"/>
     <w:rsid w:val="00D01468"/>
     <w:rsid w:val="00F44EFC"/>

</xml_diff>